<commit_message>
Added XmlReader description. Change Subgame Unity3D base from scene to prefab.
</commit_message>
<xml_diff>
--- a/dokumentation/klassen.docx
+++ b/dokumentation/klassen.docx
@@ -253,6 +253,26 @@
     </w:p>
     <w:p>
       <w:pPr>
+        <w:pStyle w:val="Listenabsatz"/>
+        <w:numPr>
+          <w:ilvl w:val="0"/>
+          <w:numId w:val="1"/>
+        </w:numPr>
+        <w:spacing w:after="0"/>
+        <w:ind w:left="360"/>
+      </w:pPr>
+      <w:r>
+        <w:t>kann neue Player</w:t>
+      </w:r>
+      <w:r>
+        <w:t>-Spielobjekte</w:t>
+      </w:r>
+      <w:r>
+        <w:t xml:space="preserve"> instantiieren.</w:t>
+      </w:r>
+    </w:p>
+    <w:p>
+      <w:pPr>
         <w:spacing w:after="0"/>
       </w:pPr>
     </w:p>
@@ -319,7 +339,25 @@
         <w:rPr>
           <w:i/>
         </w:rPr>
-        <w:t>In Unity bildet jedes Subgame eine eigene Scene.</w:t>
+        <w:t>In Unity bildet jedes Subgame ein eigene</w:t>
+      </w:r>
+      <w:r>
+        <w:rPr>
+          <w:i/>
+        </w:rPr>
+        <w:t>s</w:t>
+      </w:r>
+      <w:r>
+        <w:rPr>
+          <w:i/>
+        </w:rPr>
+        <w:t xml:space="preserve"> </w:t>
+      </w:r>
+      <w:r>
+        <w:rPr>
+          <w:i/>
+        </w:rPr>
+        <w:t>Prefab, das in die Spielfläche der Scene des laufenden Spiels geladen wird.</w:t>
       </w:r>
     </w:p>
     <w:p>
@@ -354,7 +392,13 @@
         <w:t xml:space="preserve">gemeinsame </w:t>
       </w:r>
       <w:r>
-        <w:t>Zahl, die beschreibt auf wie viele</w:t>
+        <w:t>Zahl, die beschreibt</w:t>
+      </w:r>
+      <w:r>
+        <w:t>,</w:t>
+      </w:r>
+      <w:r>
+        <w:t xml:space="preserve"> auf wie viele</w:t>
       </w:r>
       <w:r>
         <w:t xml:space="preserve"> ReactionTasks</w:t>
@@ -397,391 +441,418 @@
         <w:ind w:left="360"/>
       </w:pPr>
       <w:r>
-        <w:t>b</w:t>
-      </w:r>
-      <w:r>
-        <w:t xml:space="preserve">esitzt eine </w:t>
-      </w:r>
-      <w:r>
-        <w:t>knappe</w:t>
-      </w:r>
-      <w:r>
-        <w:t xml:space="preserve"> Aufgabenbeschreibung.</w:t>
-      </w:r>
-    </w:p>
-    <w:p>
-      <w:pPr>
-        <w:pStyle w:val="Listenabsatz"/>
-        <w:numPr>
-          <w:ilvl w:val="0"/>
-          <w:numId w:val="2"/>
-        </w:numPr>
-        <w:spacing w:after="0"/>
-        <w:ind w:left="360"/>
-      </w:pPr>
-      <w:r>
-        <w:t xml:space="preserve">besitzt eine </w:t>
-      </w:r>
-      <w:r>
-        <w:t>Zahl, die beschreibt auf wie viele</w:t>
-      </w:r>
-      <w:r>
-        <w:t xml:space="preserve"> </w:t>
-      </w:r>
-      <w:r>
-        <w:t>ReactionTasks bisher korrekt reagiert wurde.</w:t>
-      </w:r>
-      <w:r>
-        <w:t xml:space="preserve"> </w:t>
-      </w:r>
-    </w:p>
-    <w:p>
-      <w:pPr>
-        <w:pStyle w:val="Listenabsatz"/>
-        <w:numPr>
-          <w:ilvl w:val="0"/>
-          <w:numId w:val="2"/>
-        </w:numPr>
-        <w:spacing w:after="0"/>
-        <w:ind w:left="360"/>
-      </w:pPr>
-      <w:r>
-        <w:t>kann seine Scene laden.</w:t>
-      </w:r>
-    </w:p>
-    <w:p>
-      <w:pPr>
-        <w:pStyle w:val="Listenabsatz"/>
-        <w:numPr>
-          <w:ilvl w:val="0"/>
-          <w:numId w:val="2"/>
-        </w:numPr>
-        <w:spacing w:after="0"/>
-        <w:ind w:left="360"/>
-      </w:pPr>
-      <w:r>
-        <w:t xml:space="preserve">kann </w:t>
-      </w:r>
-      <w:r>
-        <w:t>das ak</w:t>
-      </w:r>
-      <w:r>
-        <w:t>t</w:t>
-      </w:r>
-      <w:r>
-        <w:t>uelle ReactionTask ersetzen</w:t>
-      </w:r>
-      <w:r>
-        <w:t>.</w:t>
-      </w:r>
-    </w:p>
-    <w:p>
-      <w:pPr>
-        <w:pStyle w:val="Listenabsatz"/>
-        <w:numPr>
-          <w:ilvl w:val="0"/>
-          <w:numId w:val="2"/>
-        </w:numPr>
-        <w:spacing w:after="0"/>
-        <w:ind w:left="360"/>
-      </w:pPr>
-      <w:r>
-        <w:t>kann prüfen, ob die eingetretene Reaktion korrekt ist.</w:t>
-      </w:r>
-    </w:p>
-    <w:p>
-      <w:pPr>
-        <w:pStyle w:val="Listenabsatz"/>
-        <w:numPr>
-          <w:ilvl w:val="0"/>
-          <w:numId w:val="2"/>
-        </w:numPr>
-        <w:spacing w:after="0"/>
-        <w:ind w:left="360"/>
-      </w:pPr>
-      <w:r>
-        <w:t>kann</w:t>
-      </w:r>
-      <w:r>
-        <w:t xml:space="preserve"> prüfen, ob es abgeschlossen</w:t>
-      </w:r>
-      <w:r>
-        <w:t xml:space="preserve"> (beendet)</w:t>
-      </w:r>
-      <w:r>
-        <w:t xml:space="preserve"> ist.</w:t>
-      </w:r>
-      <w:r>
-        <w:t xml:space="preserve"> </w:t>
-      </w:r>
-    </w:p>
-    <w:p>
-      <w:pPr>
-        <w:pStyle w:val="Listenabsatz"/>
-        <w:spacing w:after="0"/>
-        <w:ind w:left="360"/>
-      </w:pPr>
-    </w:p>
-    <w:p>
-      <w:pPr>
-        <w:spacing w:after="0"/>
-        <w:rPr>
-          <w:b/>
-        </w:rPr>
-      </w:pPr>
-      <w:r>
-        <w:rPr>
-          <w:b/>
-        </w:rPr>
-        <w:t>TerminableTaskSubgame</w:t>
-      </w:r>
-      <w:r>
-        <w:rPr>
-          <w:b/>
-        </w:rPr>
-        <w:t xml:space="preserve"> : Subgame</w:t>
-      </w:r>
-    </w:p>
-    <w:p>
-      <w:pPr>
-        <w:spacing w:after="0"/>
-      </w:pPr>
-    </w:p>
-    <w:p>
-      <w:pPr>
-        <w:spacing w:after="0"/>
-        <w:ind w:left="708"/>
-        <w:rPr>
-          <w:i/>
-        </w:rPr>
-      </w:pPr>
-      <w:r>
-        <w:rPr>
-          <w:i/>
-        </w:rPr>
-        <w:t>Ein TerminableTaskSubgame ist ein Subgame, das aus zeitlich begrenzten Abschnitten (ReactionTasks) besteht. Während der gesamten Anzeigezeit behält die kritische Eigenschaft des ReactionTasks seinen Zustand bei.</w:t>
-      </w:r>
-    </w:p>
-    <w:p>
-      <w:pPr>
-        <w:spacing w:after="0"/>
-        <w:ind w:left="708"/>
-        <w:rPr>
-          <w:i/>
-        </w:rPr>
-      </w:pPr>
-    </w:p>
-    <w:p>
-      <w:pPr>
-        <w:pStyle w:val="Listenabsatz"/>
-        <w:numPr>
-          <w:ilvl w:val="0"/>
-          <w:numId w:val="2"/>
-        </w:numPr>
-        <w:spacing w:after="0"/>
-        <w:ind w:left="360"/>
-      </w:pPr>
-      <w:r>
-        <w:t>besitzt ein aktuelles TerminableReactionTask.</w:t>
-      </w:r>
-      <w:r>
-        <w:t xml:space="preserve"> </w:t>
-      </w:r>
-    </w:p>
-    <w:p>
-      <w:pPr>
-        <w:pStyle w:val="Listenabsatz"/>
-        <w:numPr>
-          <w:ilvl w:val="0"/>
-          <w:numId w:val="2"/>
-        </w:numPr>
-        <w:spacing w:after="0"/>
-        <w:ind w:left="360"/>
-      </w:pPr>
-      <w:r>
-        <w:t xml:space="preserve">kann prüfen, ob das aktuelle </w:t>
-      </w:r>
-      <w:r>
-        <w:t>TerminableReactionTask</w:t>
-      </w:r>
-      <w:r>
-        <w:t xml:space="preserve"> </w:t>
-      </w:r>
-      <w:r>
-        <w:t>abgelaufen ist.</w:t>
-      </w:r>
-    </w:p>
-    <w:p>
-      <w:pPr>
-        <w:pStyle w:val="Listenabsatz"/>
-        <w:spacing w:after="0"/>
-        <w:ind w:left="360"/>
-      </w:pPr>
-    </w:p>
-    <w:p>
-      <w:pPr>
-        <w:spacing w:after="0"/>
-        <w:rPr>
-          <w:b/>
-          <w:lang w:val="en-US"/>
-        </w:rPr>
-      </w:pPr>
-      <w:r>
-        <w:rPr>
-          <w:b/>
-          <w:lang w:val="en-US"/>
-        </w:rPr>
-        <w:t>IndefiniteTaskSubgame</w:t>
-      </w:r>
-      <w:r>
-        <w:rPr>
-          <w:b/>
-          <w:lang w:val="en-US"/>
-        </w:rPr>
-        <w:t xml:space="preserve"> : Subgame</w:t>
-      </w:r>
-    </w:p>
-    <w:p>
-      <w:pPr>
-        <w:spacing w:after="0"/>
-        <w:rPr>
-          <w:lang w:val="en-US"/>
-        </w:rPr>
-      </w:pPr>
-    </w:p>
-    <w:p>
-      <w:pPr>
-        <w:spacing w:after="0"/>
-        <w:ind w:left="708"/>
-        <w:rPr>
-          <w:i/>
-        </w:rPr>
-      </w:pPr>
-      <w:r>
-        <w:rPr>
-          <w:i/>
-        </w:rPr>
-        <w:t>Ein IndefiniteTaskSubgame ist ein Subgame, das aus zeitlich unbegrenzten ReactionTasks besteht. Seine ReactionTasks bleiben solange angezeigt, bis ein Spieler reagiert. Während der Anzeigezeit des ReactionTasks verändert sich dessen kritische Eigenschaft ein- oder mehrmalig.</w:t>
-      </w:r>
-    </w:p>
-    <w:p>
-      <w:pPr>
-        <w:spacing w:after="0"/>
-        <w:ind w:left="708"/>
-        <w:rPr>
-          <w:i/>
-        </w:rPr>
-      </w:pPr>
-    </w:p>
-    <w:p>
-      <w:pPr>
-        <w:pStyle w:val="Listenabsatz"/>
-        <w:numPr>
-          <w:ilvl w:val="0"/>
-          <w:numId w:val="7"/>
-        </w:numPr>
-        <w:spacing w:after="0"/>
-      </w:pPr>
-      <w:r>
-        <w:t>besitzt ein aktuelles IndefiniteReactionTask.</w:t>
-      </w:r>
-      <w:r>
-        <w:t xml:space="preserve"> </w:t>
-      </w:r>
-    </w:p>
-    <w:p>
-      <w:pPr>
-        <w:spacing w:after="0"/>
-      </w:pPr>
-    </w:p>
-    <w:p>
-      <w:pPr>
-        <w:spacing w:after="0"/>
-        <w:rPr>
-          <w:b/>
-        </w:rPr>
-      </w:pPr>
-      <w:r>
-        <w:rPr>
-          <w:b/>
-        </w:rPr>
-        <w:t>ReactionTask</w:t>
-      </w:r>
-    </w:p>
-    <w:p>
-      <w:pPr>
-        <w:spacing w:after="0"/>
-        <w:rPr>
-          <w:b/>
-        </w:rPr>
-      </w:pPr>
-    </w:p>
-    <w:p>
-      <w:pPr>
-        <w:spacing w:after="0"/>
-        <w:ind w:left="708"/>
-        <w:rPr>
-          <w:i/>
-        </w:rPr>
-      </w:pPr>
-      <w:r>
-        <w:rPr>
-          <w:i/>
-        </w:rPr>
-        <w:t>Ein ReactionTask ist ein einzelner Abschnitt eines Subgames.</w:t>
-      </w:r>
-      <w:r>
-        <w:rPr>
-          <w:i/>
-        </w:rPr>
-        <w:t xml:space="preserve"> Während seiner Anzeige können die Spieler auf Selbiges reagieren. Je nachdem, ob es die gesuchte Eigenschaft im Moment der Spielerreaktion besitzt oder nicht, werden dem reagierenden Spieler Punkte hinzugefügt oder abgezogen.</w:t>
-      </w:r>
-    </w:p>
-    <w:p>
-      <w:pPr>
-        <w:spacing w:after="0"/>
-        <w:ind w:left="708"/>
-        <w:rPr>
-          <w:i/>
-        </w:rPr>
-      </w:pPr>
-    </w:p>
-    <w:p>
-      <w:pPr>
-        <w:pStyle w:val="Listenabsatz"/>
-        <w:numPr>
-          <w:ilvl w:val="0"/>
-          <w:numId w:val="3"/>
-        </w:numPr>
-        <w:spacing w:after="0"/>
-        <w:ind w:left="360"/>
-      </w:pPr>
-      <w:r>
-        <w:t>besitzt</w:t>
-      </w:r>
-      <w:r>
-        <w:t xml:space="preserve"> die gesuchte Eigenschaft </w:t>
-      </w:r>
-      <w:r>
-        <w:t xml:space="preserve">oder </w:t>
-      </w:r>
-      <w:r>
-        <w:t xml:space="preserve">besitzt </w:t>
-      </w:r>
-      <w:r>
-        <w:t>sie nicht</w:t>
-      </w:r>
-      <w:r>
-        <w:t xml:space="preserve"> (ist im geforderten Zustand)</w:t>
+        <w:t>kennt sein Prefab und kann dies</w:t>
+      </w:r>
+      <w:r>
+        <w:t>es</w:t>
       </w:r>
       <w:bookmarkStart w:id="0" w:name="_GoBack"/>
       <w:bookmarkEnd w:id="0"/>
       <w:r>
+        <w:t xml:space="preserve"> instantiieren.</w:t>
+      </w:r>
+    </w:p>
+    <w:p>
+      <w:pPr>
+        <w:pStyle w:val="Listenabsatz"/>
+        <w:numPr>
+          <w:ilvl w:val="0"/>
+          <w:numId w:val="2"/>
+        </w:numPr>
+        <w:spacing w:after="0"/>
+        <w:ind w:left="360"/>
+      </w:pPr>
+      <w:r>
+        <w:t>kennt den Namen seiner, die Tasks aufbauenden Objekte enthaltende, XML-Datei.</w:t>
+      </w:r>
+    </w:p>
+    <w:p>
+      <w:pPr>
+        <w:pStyle w:val="Listenabsatz"/>
+        <w:numPr>
+          <w:ilvl w:val="0"/>
+          <w:numId w:val="2"/>
+        </w:numPr>
+        <w:spacing w:after="0"/>
+        <w:ind w:left="360"/>
+      </w:pPr>
+      <w:r>
+        <w:t>b</w:t>
+      </w:r>
+      <w:r>
+        <w:t xml:space="preserve">esitzt eine </w:t>
+      </w:r>
+      <w:r>
+        <w:t>knappe</w:t>
+      </w:r>
+      <w:r>
+        <w:t xml:space="preserve"> Aufgabenbeschreibung.</w:t>
+      </w:r>
+    </w:p>
+    <w:p>
+      <w:pPr>
+        <w:pStyle w:val="Listenabsatz"/>
+        <w:numPr>
+          <w:ilvl w:val="0"/>
+          <w:numId w:val="2"/>
+        </w:numPr>
+        <w:spacing w:after="0"/>
+        <w:ind w:left="360"/>
+      </w:pPr>
+      <w:r>
+        <w:t xml:space="preserve">besitzt eine </w:t>
+      </w:r>
+      <w:r>
+        <w:t>Zahl, die beschreibt</w:t>
+      </w:r>
+      <w:r>
+        <w:t>,</w:t>
+      </w:r>
+      <w:r>
+        <w:t xml:space="preserve"> auf wie viele</w:t>
+      </w:r>
+      <w:r>
+        <w:t xml:space="preserve"> </w:t>
+      </w:r>
+      <w:r>
+        <w:t>ReactionTasks bisher korrekt reagiert wurde.</w:t>
+      </w:r>
+      <w:r>
+        <w:t xml:space="preserve"> </w:t>
+      </w:r>
+    </w:p>
+    <w:p>
+      <w:pPr>
+        <w:pStyle w:val="Listenabsatz"/>
+        <w:numPr>
+          <w:ilvl w:val="0"/>
+          <w:numId w:val="2"/>
+        </w:numPr>
+        <w:spacing w:after="0"/>
+        <w:ind w:left="360"/>
+      </w:pPr>
+      <w:r>
+        <w:t xml:space="preserve">kann </w:t>
+      </w:r>
+      <w:r>
+        <w:t>das ak</w:t>
+      </w:r>
+      <w:r>
+        <w:t>t</w:t>
+      </w:r>
+      <w:r>
+        <w:t>uelle ReactionTask ersetzen</w:t>
+      </w:r>
+      <w:r>
         <w:t>.</w:t>
       </w:r>
     </w:p>
     <w:p>
       <w:pPr>
+        <w:pStyle w:val="Listenabsatz"/>
+        <w:numPr>
+          <w:ilvl w:val="0"/>
+          <w:numId w:val="2"/>
+        </w:numPr>
+        <w:spacing w:after="0"/>
+        <w:ind w:left="360"/>
+      </w:pPr>
+      <w:r>
+        <w:t>kann prüfen, ob die eingetretene Reaktion korrekt ist.</w:t>
+      </w:r>
+    </w:p>
+    <w:p>
+      <w:pPr>
+        <w:pStyle w:val="Listenabsatz"/>
+        <w:numPr>
+          <w:ilvl w:val="0"/>
+          <w:numId w:val="2"/>
+        </w:numPr>
+        <w:spacing w:after="0"/>
+        <w:ind w:left="360"/>
+      </w:pPr>
+      <w:r>
+        <w:t>kann</w:t>
+      </w:r>
+      <w:r>
+        <w:t xml:space="preserve"> prüfen, ob es abgeschlossen</w:t>
+      </w:r>
+      <w:r>
+        <w:t xml:space="preserve"> (beendet)</w:t>
+      </w:r>
+      <w:r>
+        <w:t xml:space="preserve"> ist.</w:t>
+      </w:r>
+      <w:r>
+        <w:t xml:space="preserve"> </w:t>
+      </w:r>
+    </w:p>
+    <w:p>
+      <w:pPr>
+        <w:pStyle w:val="Listenabsatz"/>
+        <w:spacing w:after="0"/>
+        <w:ind w:left="360"/>
+      </w:pPr>
+    </w:p>
+    <w:p>
+      <w:pPr>
+        <w:spacing w:after="0"/>
+        <w:rPr>
+          <w:b/>
+        </w:rPr>
+      </w:pPr>
+      <w:r>
+        <w:rPr>
+          <w:b/>
+        </w:rPr>
+        <w:t>TerminableTaskSubgame</w:t>
+      </w:r>
+      <w:r>
+        <w:rPr>
+          <w:b/>
+        </w:rPr>
+        <w:t xml:space="preserve"> : Subgame</w:t>
+      </w:r>
+    </w:p>
+    <w:p>
+      <w:pPr>
+        <w:spacing w:after="0"/>
+      </w:pPr>
+    </w:p>
+    <w:p>
+      <w:pPr>
+        <w:spacing w:after="0"/>
+        <w:ind w:left="708"/>
+        <w:rPr>
+          <w:i/>
+        </w:rPr>
+      </w:pPr>
+      <w:r>
+        <w:rPr>
+          <w:i/>
+        </w:rPr>
+        <w:t>Ein TerminableTaskSubgame ist ein Subgame, das aus zeitlich begrenzten Abschnitten (ReactionTasks) besteht. Während der gesamten Anzeigezeit behält die kritische Eigenschaft des ReactionTasks seinen Zustand bei.</w:t>
+      </w:r>
+    </w:p>
+    <w:p>
+      <w:pPr>
+        <w:spacing w:after="0"/>
+        <w:ind w:left="708"/>
+        <w:rPr>
+          <w:i/>
+        </w:rPr>
+      </w:pPr>
+    </w:p>
+    <w:p>
+      <w:pPr>
+        <w:pStyle w:val="Listenabsatz"/>
+        <w:numPr>
+          <w:ilvl w:val="0"/>
+          <w:numId w:val="2"/>
+        </w:numPr>
+        <w:spacing w:after="0"/>
+        <w:ind w:left="360"/>
+      </w:pPr>
+      <w:r>
+        <w:t>besitzt ein aktuelles TerminableReactionTask.</w:t>
+      </w:r>
+      <w:r>
+        <w:t xml:space="preserve"> </w:t>
+      </w:r>
+    </w:p>
+    <w:p>
+      <w:pPr>
+        <w:pStyle w:val="Listenabsatz"/>
+        <w:numPr>
+          <w:ilvl w:val="0"/>
+          <w:numId w:val="2"/>
+        </w:numPr>
+        <w:spacing w:after="0"/>
+        <w:ind w:left="360"/>
+      </w:pPr>
+      <w:r>
+        <w:t xml:space="preserve">kann prüfen, ob das aktuelle </w:t>
+      </w:r>
+      <w:r>
+        <w:t>TerminableReactionTask</w:t>
+      </w:r>
+      <w:r>
+        <w:t xml:space="preserve"> </w:t>
+      </w:r>
+      <w:r>
+        <w:t>abgelaufen ist.</w:t>
+      </w:r>
+    </w:p>
+    <w:p>
+      <w:pPr>
+        <w:pStyle w:val="Listenabsatz"/>
+        <w:spacing w:after="0"/>
+        <w:ind w:left="360"/>
+      </w:pPr>
+    </w:p>
+    <w:p>
+      <w:pPr>
+        <w:spacing w:after="0"/>
+        <w:rPr>
+          <w:b/>
+        </w:rPr>
+      </w:pPr>
+      <w:r>
+        <w:rPr>
+          <w:b/>
+        </w:rPr>
+        <w:t>IndefiniteTaskSubgame</w:t>
+      </w:r>
+      <w:r>
+        <w:rPr>
+          <w:b/>
+        </w:rPr>
+        <w:t xml:space="preserve"> : Subgame</w:t>
+      </w:r>
+    </w:p>
+    <w:p>
+      <w:pPr>
+        <w:spacing w:after="0"/>
+      </w:pPr>
+    </w:p>
+    <w:p>
+      <w:pPr>
+        <w:spacing w:after="0"/>
+        <w:ind w:left="708"/>
+        <w:rPr>
+          <w:i/>
+        </w:rPr>
+      </w:pPr>
+      <w:r>
+        <w:rPr>
+          <w:i/>
+        </w:rPr>
+        <w:t xml:space="preserve">Ein IndefiniteTaskSubgame ist ein Subgame, das aus zeitlich unbegrenzten ReactionTasks besteht. Seine ReactionTasks bleiben solange angezeigt, bis ein Spieler reagiert. Während der </w:t>
+      </w:r>
+      <w:r>
+        <w:rPr>
+          <w:i/>
+        </w:rPr>
+        <w:lastRenderedPageBreak/>
+        <w:t>Anzeigezeit des ReactionTasks verändert sich dessen kritische Eigenschaft ein- oder mehrmalig.</w:t>
+      </w:r>
+    </w:p>
+    <w:p>
+      <w:pPr>
+        <w:spacing w:after="0"/>
+        <w:ind w:left="708"/>
+        <w:rPr>
+          <w:i/>
+        </w:rPr>
+      </w:pPr>
+    </w:p>
+    <w:p>
+      <w:pPr>
+        <w:pStyle w:val="Listenabsatz"/>
+        <w:numPr>
+          <w:ilvl w:val="0"/>
+          <w:numId w:val="7"/>
+        </w:numPr>
+        <w:spacing w:after="0"/>
+      </w:pPr>
+      <w:r>
+        <w:t>besitzt ein aktuelles IndefiniteReactionTask.</w:t>
+      </w:r>
+      <w:r>
+        <w:t xml:space="preserve"> </w:t>
+      </w:r>
+    </w:p>
+    <w:p>
+      <w:pPr>
+        <w:spacing w:after="0"/>
+      </w:pPr>
+    </w:p>
+    <w:p>
+      <w:pPr>
+        <w:spacing w:after="0"/>
+        <w:rPr>
+          <w:b/>
+        </w:rPr>
+      </w:pPr>
+      <w:r>
+        <w:rPr>
+          <w:b/>
+        </w:rPr>
+        <w:t>ReactionTask</w:t>
+      </w:r>
+    </w:p>
+    <w:p>
+      <w:pPr>
+        <w:spacing w:after="0"/>
+        <w:rPr>
+          <w:b/>
+        </w:rPr>
+      </w:pPr>
+    </w:p>
+    <w:p>
+      <w:pPr>
+        <w:spacing w:after="0"/>
+        <w:ind w:left="708"/>
+        <w:rPr>
+          <w:i/>
+        </w:rPr>
+      </w:pPr>
+      <w:r>
+        <w:rPr>
+          <w:i/>
+        </w:rPr>
+        <w:t>Ein ReactionTask ist ein einzelner Abschnitt eines Subgames.</w:t>
+      </w:r>
+      <w:r>
+        <w:rPr>
+          <w:i/>
+        </w:rPr>
+        <w:t xml:space="preserve"> Während seiner Anzeige können die Spieler auf Selbiges reagieren. Je nachdem, ob es die gesuchte Eigenschaft im Moment der Spielerreaktion besitzt oder nicht, werden dem reagierenden Spieler Punkte hinzugefügt oder abgezogen.</w:t>
+      </w:r>
+    </w:p>
+    <w:p>
+      <w:pPr>
+        <w:spacing w:after="0"/>
+        <w:ind w:left="708"/>
+        <w:rPr>
+          <w:i/>
+        </w:rPr>
+      </w:pPr>
+    </w:p>
+    <w:p>
+      <w:pPr>
+        <w:pStyle w:val="Listenabsatz"/>
+        <w:numPr>
+          <w:ilvl w:val="0"/>
+          <w:numId w:val="3"/>
+        </w:numPr>
+        <w:spacing w:after="0"/>
+        <w:ind w:left="360"/>
+      </w:pPr>
+      <w:r>
+        <w:t>besitzt</w:t>
+      </w:r>
+      <w:r>
+        <w:t xml:space="preserve"> die gesuchte Eigenschaft </w:t>
+      </w:r>
+      <w:r>
+        <w:t xml:space="preserve">oder </w:t>
+      </w:r>
+      <w:r>
+        <w:t xml:space="preserve">besitzt </w:t>
+      </w:r>
+      <w:r>
+        <w:t>sie nicht</w:t>
+      </w:r>
+      <w:r>
+        <w:t xml:space="preserve"> (ist im geforderten Zustand)</w:t>
+      </w:r>
+      <w:r>
+        <w:t>.</w:t>
+      </w:r>
+    </w:p>
+    <w:p>
+      <w:pPr>
         <w:spacing w:after="0"/>
       </w:pPr>
     </w:p>
@@ -1001,6 +1072,12 @@
         </w:rPr>
         <w:t>Player</w:t>
       </w:r>
+      <w:r>
+        <w:rPr>
+          <w:b/>
+        </w:rPr>
+        <w:t xml:space="preserve"> : MonoBehaviour</w:t>
+      </w:r>
     </w:p>
     <w:p>
       <w:pPr>
@@ -1022,7 +1099,19 @@
         <w:rPr>
           <w:i/>
         </w:rPr>
-        <w:t>Ein Player ist das Modell eines teilnehmenden Spielers. Dieser reagiert über sein Steuerungselement auf die einzelnen ReactionTasks.</w:t>
+        <w:t xml:space="preserve">Ein Player ist das </w:t>
+      </w:r>
+      <w:r>
+        <w:rPr>
+          <w:i/>
+        </w:rPr>
+        <w:t>Spielobjekt</w:t>
+      </w:r>
+      <w:r>
+        <w:rPr>
+          <w:i/>
+        </w:rPr>
+        <w:t xml:space="preserve"> eines teilnehmenden Spielers. Dieser reagiert über sein Steuerungselement auf die einzelnen ReactionTasks.</w:t>
       </w:r>
     </w:p>
     <w:p>
@@ -1114,6 +1203,164 @@
     <w:p>
       <w:pPr>
         <w:spacing w:after="0"/>
+      </w:pPr>
+    </w:p>
+    <w:p>
+      <w:pPr>
+        <w:spacing w:after="0"/>
+        <w:rPr>
+          <w:b/>
+        </w:rPr>
+      </w:pPr>
+    </w:p>
+    <w:p>
+      <w:pPr>
+        <w:spacing w:after="0"/>
+        <w:rPr>
+          <w:b/>
+        </w:rPr>
+      </w:pPr>
+    </w:p>
+    <w:p>
+      <w:pPr>
+        <w:spacing w:after="0"/>
+        <w:rPr>
+          <w:b/>
+        </w:rPr>
+      </w:pPr>
+    </w:p>
+    <w:p>
+      <w:pPr>
+        <w:spacing w:after="0"/>
+        <w:rPr>
+          <w:b/>
+        </w:rPr>
+      </w:pPr>
+      <w:r>
+        <w:rPr>
+          <w:b/>
+        </w:rPr>
+        <w:lastRenderedPageBreak/>
+        <w:t>XmlReader</w:t>
+      </w:r>
+    </w:p>
+    <w:p>
+      <w:pPr>
+        <w:spacing w:after="0"/>
+      </w:pPr>
+    </w:p>
+    <w:p>
+      <w:pPr>
+        <w:spacing w:after="0"/>
+        <w:ind w:left="708"/>
+        <w:rPr>
+          <w:i/>
+        </w:rPr>
+      </w:pPr>
+      <w:r>
+        <w:rPr>
+          <w:i/>
+        </w:rPr>
+        <w:t>Ein XmlReader lädt für Subgames, deren ReactionTasks auf Inhalten aus XML-Dateien basieren, die benötigten Informationen aus der jeweiligen mit dem Subgame verknüpften XML-Datei.</w:t>
+      </w:r>
+    </w:p>
+    <w:p>
+      <w:pPr>
+        <w:spacing w:after="0"/>
+        <w:ind w:left="708"/>
+        <w:rPr>
+          <w:i/>
+        </w:rPr>
+      </w:pPr>
+    </w:p>
+    <w:p>
+      <w:pPr>
+        <w:pStyle w:val="Listenabsatz"/>
+        <w:numPr>
+          <w:ilvl w:val="0"/>
+          <w:numId w:val="5"/>
+        </w:numPr>
+        <w:spacing w:after="0"/>
+        <w:ind w:left="360"/>
+      </w:pPr>
+      <w:r>
+        <w:t>existiert genau ein Mal (Singleton).</w:t>
+      </w:r>
+    </w:p>
+    <w:p>
+      <w:pPr>
+        <w:pStyle w:val="Listenabsatz"/>
+        <w:numPr>
+          <w:ilvl w:val="0"/>
+          <w:numId w:val="5"/>
+        </w:numPr>
+        <w:spacing w:after="0"/>
+        <w:ind w:left="360"/>
+      </w:pPr>
+      <w:r>
+        <w:t xml:space="preserve">kann </w:t>
+      </w:r>
+      <w:r>
+        <w:t xml:space="preserve">aus </w:t>
+      </w:r>
+      <w:r>
+        <w:t xml:space="preserve">einer Datei </w:t>
+      </w:r>
+      <w:r>
+        <w:t xml:space="preserve">Elemente </w:t>
+      </w:r>
+      <w:r>
+        <w:t xml:space="preserve">lesen und </w:t>
+      </w:r>
+      <w:r>
+        <w:t>dabei eine zufällige Kombination der Kindelemente verschiedener Elemente</w:t>
+      </w:r>
+      <w:r>
+        <w:t>, sowie eine Angabe, ob diese zum selben</w:t>
+      </w:r>
+      <w:r>
+        <w:t xml:space="preserve"> Elternelement gehören als Strings zurückgeben.</w:t>
+      </w:r>
+    </w:p>
+    <w:p>
+      <w:pPr>
+        <w:pStyle w:val="Listenabsatz"/>
+        <w:numPr>
+          <w:ilvl w:val="0"/>
+          <w:numId w:val="5"/>
+        </w:numPr>
+        <w:spacing w:after="0"/>
+        <w:ind w:left="360"/>
+      </w:pPr>
+      <w:r>
+        <w:t xml:space="preserve">kann </w:t>
+      </w:r>
+      <w:r>
+        <w:t>aus einer Datei die Namen der verfügbaren Subgames laden.</w:t>
+      </w:r>
+    </w:p>
+    <w:p>
+      <w:pPr>
+        <w:spacing w:after="0"/>
+      </w:pPr>
+      <w:r>
+        <w:t xml:space="preserve"> </w:t>
+      </w:r>
+    </w:p>
+    <w:p>
+      <w:pPr>
+        <w:spacing w:after="0"/>
+      </w:pPr>
+    </w:p>
+    <w:p>
+      <w:pPr>
+        <w:pBdr>
+          <w:top w:val="single" w:sz="4" w:space="1" w:color="auto"/>
+          <w:left w:val="single" w:sz="4" w:space="4" w:color="auto"/>
+          <w:bottom w:val="single" w:sz="4" w:space="1" w:color="auto"/>
+          <w:right w:val="single" w:sz="4" w:space="4" w:color="auto"/>
+        </w:pBdr>
+        <w:spacing w:after="0"/>
         <w:rPr>
           <w:b/>
         </w:rPr>
@@ -1127,6 +1374,12 @@
     </w:p>
     <w:p>
       <w:pPr>
+        <w:pBdr>
+          <w:top w:val="single" w:sz="4" w:space="1" w:color="auto"/>
+          <w:left w:val="single" w:sz="4" w:space="4" w:color="auto"/>
+          <w:bottom w:val="single" w:sz="4" w:space="1" w:color="auto"/>
+          <w:right w:val="single" w:sz="4" w:space="4" w:color="auto"/>
+        </w:pBdr>
         <w:spacing w:after="0"/>
         <w:rPr>
           <w:sz w:val="24"/>
@@ -1136,41 +1389,56 @@
     </w:p>
     <w:p>
       <w:pPr>
-        <w:spacing w:after="0"/>
-        <w:rPr>
-          <w:sz w:val="24"/>
-          <w:szCs w:val="24"/>
-        </w:rPr>
-      </w:pPr>
-      <w:r>
-        <w:rPr>
-          <w:sz w:val="24"/>
-          <w:szCs w:val="24"/>
-        </w:rPr>
+        <w:pBdr>
+          <w:top w:val="single" w:sz="4" w:space="1" w:color="auto"/>
+          <w:left w:val="single" w:sz="4" w:space="4" w:color="auto"/>
+          <w:bottom w:val="single" w:sz="4" w:space="1" w:color="auto"/>
+          <w:right w:val="single" w:sz="4" w:space="4" w:color="auto"/>
+        </w:pBdr>
+        <w:spacing w:after="0"/>
+      </w:pPr>
+      <w:r>
         <w:t>Eine Entität in einer XML-Datei enthält immer 2 Einträge.</w:t>
       </w:r>
     </w:p>
     <w:p>
       <w:pPr>
-        <w:spacing w:after="0"/>
-        <w:rPr>
-          <w:sz w:val="24"/>
-          <w:szCs w:val="24"/>
-        </w:rPr>
-      </w:pPr>
-      <w:r>
-        <w:rPr>
-          <w:sz w:val="24"/>
-          <w:szCs w:val="24"/>
-        </w:rPr>
-        <w:lastRenderedPageBreak/>
+        <w:pBdr>
+          <w:top w:val="single" w:sz="4" w:space="1" w:color="auto"/>
+          <w:left w:val="single" w:sz="4" w:space="4" w:color="auto"/>
+          <w:bottom w:val="single" w:sz="4" w:space="1" w:color="auto"/>
+          <w:right w:val="single" w:sz="4" w:space="4" w:color="auto"/>
+        </w:pBdr>
+        <w:spacing w:after="0"/>
+      </w:pPr>
+      <w:r>
         <w:t>Dies kann eine Kombination zweier Kindelemente sein, die zusammen auftretend eine Reaktion korrekt machen. Eine andere Art ist eine Kombination eines Kindelementes und eines einfachen Wahrheitswertes, der angibt, ob eine Reaktion auf das Element korrekt ist.</w:t>
       </w:r>
     </w:p>
     <w:p>
       <w:pPr>
-        <w:spacing w:after="0"/>
-      </w:pPr>
+        <w:pBdr>
+          <w:top w:val="single" w:sz="4" w:space="1" w:color="auto"/>
+          <w:left w:val="single" w:sz="4" w:space="4" w:color="auto"/>
+          <w:bottom w:val="single" w:sz="4" w:space="1" w:color="auto"/>
+          <w:right w:val="single" w:sz="4" w:space="4" w:color="auto"/>
+        </w:pBdr>
+        <w:spacing w:after="0"/>
+      </w:pPr>
+    </w:p>
+    <w:p>
+      <w:pPr>
+        <w:pBdr>
+          <w:top w:val="single" w:sz="4" w:space="1" w:color="auto"/>
+          <w:left w:val="single" w:sz="4" w:space="4" w:color="auto"/>
+          <w:bottom w:val="single" w:sz="4" w:space="1" w:color="auto"/>
+          <w:right w:val="single" w:sz="4" w:space="4" w:color="auto"/>
+        </w:pBdr>
+        <w:spacing w:after="0"/>
+      </w:pPr>
+      <w:r>
+        <w:t xml:space="preserve">Es gibt eine XML-Datei, die für jedes bisher implementierte Subgame den Namen seines Prefabs und einen zugehörigen, im Auswahlmenü angezeigten Namen enthält. </w:t>
+      </w:r>
     </w:p>
     <w:sectPr>
       <w:pgSz w:w="11906" w:h="16838"/>

</xml_diff>

<commit_message>
Architecture fix in GameManager/Player collaboration.
</commit_message>
<xml_diff>
--- a/dokumentation/klassen.docx
+++ b/dokumentation/klassen.docx
@@ -9,6 +9,7 @@
           <w:b/>
         </w:rPr>
       </w:pPr>
+      <w:proofErr w:type="spellStart"/>
       <w:r>
         <w:rPr>
           <w:b/>
@@ -21,6 +22,7 @@
         </w:rPr>
         <w:t>Manager</w:t>
       </w:r>
+      <w:proofErr w:type="spellEnd"/>
     </w:p>
     <w:p>
       <w:pPr>
@@ -42,8 +44,16 @@
         <w:rPr>
           <w:i/>
         </w:rPr>
-        <w:t>Der GameManager</w:t>
-      </w:r>
+        <w:t xml:space="preserve">Der </w:t>
+      </w:r>
+      <w:proofErr w:type="spellStart"/>
+      <w:r>
+        <w:rPr>
+          <w:i/>
+        </w:rPr>
+        <w:t>GameManager</w:t>
+      </w:r>
+      <w:proofErr w:type="spellEnd"/>
       <w:r>
         <w:rPr>
           <w:i/>
@@ -60,7 +70,21 @@
         <w:rPr>
           <w:i/>
         </w:rPr>
-        <w:t xml:space="preserve"> und gibt diese an das aktuelle Subgame weiter.</w:t>
+        <w:t xml:space="preserve"> und gibt diese an das aktuelle </w:t>
+      </w:r>
+      <w:proofErr w:type="spellStart"/>
+      <w:r>
+        <w:rPr>
+          <w:i/>
+        </w:rPr>
+        <w:t>Subgame</w:t>
+      </w:r>
+      <w:proofErr w:type="spellEnd"/>
+      <w:r>
+        <w:rPr>
+          <w:i/>
+        </w:rPr>
+        <w:t xml:space="preserve"> weiter.</w:t>
       </w:r>
     </w:p>
     <w:p>
@@ -87,7 +111,21 @@
         <w:rPr>
           <w:i/>
         </w:rPr>
-        <w:t xml:space="preserve"> eines GameObjects gebunden.</w:t>
+        <w:t xml:space="preserve"> eines </w:t>
+      </w:r>
+      <w:proofErr w:type="spellStart"/>
+      <w:r>
+        <w:rPr>
+          <w:i/>
+        </w:rPr>
+        <w:t>GameObjects</w:t>
+      </w:r>
+      <w:proofErr w:type="spellEnd"/>
+      <w:r>
+        <w:rPr>
+          <w:i/>
+        </w:rPr>
+        <w:t xml:space="preserve"> gebunden.</w:t>
       </w:r>
     </w:p>
     <w:p>
@@ -144,7 +182,15 @@
         <w:ind w:left="360"/>
       </w:pPr>
       <w:r>
-        <w:t>besitzt eine Liste der Namen der Subgame-Prefabs.</w:t>
+        <w:t>besitzt eine Liste der Namen der Subgame-</w:t>
+      </w:r>
+      <w:proofErr w:type="spellStart"/>
+      <w:r>
+        <w:t>Prefabs</w:t>
+      </w:r>
+      <w:proofErr w:type="spellEnd"/>
+      <w:r>
+        <w:t>.</w:t>
       </w:r>
     </w:p>
     <w:p>
@@ -271,7 +317,15 @@
         <w:t>-Spielobjekte</w:t>
       </w:r>
       <w:r>
-        <w:t xml:space="preserve"> instantiieren.</w:t>
+        <w:t xml:space="preserve"> </w:t>
+      </w:r>
+      <w:proofErr w:type="spellStart"/>
+      <w:r>
+        <w:t>instantiieren</w:t>
+      </w:r>
+      <w:proofErr w:type="spellEnd"/>
+      <w:r>
+        <w:t>.</w:t>
       </w:r>
     </w:p>
     <w:p>
@@ -285,32 +339,43 @@
         <w:ind w:left="360"/>
       </w:pPr>
       <w:r>
-        <w:t>kann prüfen, welche Spieler zuletzt reagiert haben.</w:t>
-      </w:r>
-    </w:p>
-    <w:p>
-      <w:pPr>
-        <w:spacing w:after="0"/>
-      </w:pPr>
-    </w:p>
-    <w:p>
-      <w:pPr>
-        <w:spacing w:after="0"/>
-      </w:pPr>
-    </w:p>
-    <w:p>
-      <w:pPr>
-        <w:spacing w:after="0"/>
-        <w:rPr>
-          <w:b/>
-        </w:rPr>
-      </w:pPr>
+        <w:t xml:space="preserve">kann auf die Reaktionsmeldung eines </w:t>
+      </w:r>
+      <w:r>
+        <w:rPr>
+          <w:i/>
+        </w:rPr>
+        <w:t>Players</w:t>
+      </w:r>
+      <w:r>
+        <w:t xml:space="preserve"> reagieren.</w:t>
+      </w:r>
+    </w:p>
+    <w:p>
+      <w:pPr>
+        <w:spacing w:after="0"/>
+      </w:pPr>
+    </w:p>
+    <w:p>
+      <w:pPr>
+        <w:spacing w:after="0"/>
+      </w:pPr>
+    </w:p>
+    <w:p>
+      <w:pPr>
+        <w:spacing w:after="0"/>
+        <w:rPr>
+          <w:b/>
+        </w:rPr>
+      </w:pPr>
+      <w:proofErr w:type="spellStart"/>
       <w:r>
         <w:rPr>
           <w:b/>
         </w:rPr>
         <w:t>Subgame</w:t>
       </w:r>
+      <w:proofErr w:type="spellEnd"/>
     </w:p>
     <w:p>
       <w:pPr>
@@ -334,12 +399,14 @@
         </w:rPr>
         <w:t xml:space="preserve">Ein </w:t>
       </w:r>
+      <w:proofErr w:type="spellStart"/>
       <w:r>
         <w:rPr>
           <w:i/>
         </w:rPr>
         <w:t>Subgame</w:t>
       </w:r>
+      <w:proofErr w:type="spellEnd"/>
       <w:r>
         <w:rPr>
           <w:i/>
@@ -356,7 +423,35 @@
         <w:rPr>
           <w:i/>
         </w:rPr>
-        <w:t>In Unity bildet jedes Subgame ein eigene</w:t>
+        <w:t xml:space="preserve">In </w:t>
+      </w:r>
+      <w:proofErr w:type="spellStart"/>
+      <w:r>
+        <w:rPr>
+          <w:i/>
+        </w:rPr>
+        <w:t>Unity</w:t>
+      </w:r>
+      <w:proofErr w:type="spellEnd"/>
+      <w:r>
+        <w:rPr>
+          <w:i/>
+        </w:rPr>
+        <w:t xml:space="preserve"> bildet jedes </w:t>
+      </w:r>
+      <w:proofErr w:type="spellStart"/>
+      <w:r>
+        <w:rPr>
+          <w:i/>
+        </w:rPr>
+        <w:t>Subgame</w:t>
+      </w:r>
+      <w:proofErr w:type="spellEnd"/>
+      <w:r>
+        <w:rPr>
+          <w:i/>
+        </w:rPr>
+        <w:t xml:space="preserve"> ein eigene</w:t>
       </w:r>
       <w:r>
         <w:rPr>
@@ -370,11 +465,19 @@
         </w:rPr>
         <w:t xml:space="preserve"> </w:t>
       </w:r>
-      <w:r>
-        <w:rPr>
-          <w:i/>
-        </w:rPr>
-        <w:t>Prefab, das in die Spielfläche der Scene des laufenden Spiels geladen wird.</w:t>
+      <w:proofErr w:type="spellStart"/>
+      <w:r>
+        <w:rPr>
+          <w:i/>
+        </w:rPr>
+        <w:t>Prefab</w:t>
+      </w:r>
+      <w:proofErr w:type="spellEnd"/>
+      <w:r>
+        <w:rPr>
+          <w:i/>
+        </w:rPr>
+        <w:t>, das in die Spielfläche der Scene des laufenden Spiels geladen wird.</w:t>
       </w:r>
     </w:p>
     <w:p>
@@ -418,13 +521,26 @@
         <w:t xml:space="preserve"> auf wie viele</w:t>
       </w:r>
       <w:r>
-        <w:t xml:space="preserve"> ReactionTasks</w:t>
-      </w:r>
-      <w:r>
         <w:t xml:space="preserve"> </w:t>
       </w:r>
-      <w:r>
-        <w:t xml:space="preserve">bis zum Fortschreiten zum nächsten Subgame </w:t>
+      <w:proofErr w:type="spellStart"/>
+      <w:r>
+        <w:t>ReactionTasks</w:t>
+      </w:r>
+      <w:proofErr w:type="spellEnd"/>
+      <w:r>
+        <w:t xml:space="preserve"> </w:t>
+      </w:r>
+      <w:r>
+        <w:t xml:space="preserve">bis zum Fortschreiten zum nächsten </w:t>
+      </w:r>
+      <w:proofErr w:type="spellStart"/>
+      <w:r>
+        <w:t>Subgame</w:t>
+      </w:r>
+      <w:proofErr w:type="spellEnd"/>
+      <w:r>
+        <w:t xml:space="preserve"> </w:t>
       </w:r>
       <w:r>
         <w:t>korrekt reagiert werden muss.</w:t>
@@ -458,13 +574,29 @@
         <w:ind w:left="360"/>
       </w:pPr>
       <w:r>
-        <w:t>kennt sein Prefab und kann dies</w:t>
+        <w:t xml:space="preserve">kennt sein </w:t>
+      </w:r>
+      <w:proofErr w:type="spellStart"/>
+      <w:r>
+        <w:t>Prefab</w:t>
+      </w:r>
+      <w:proofErr w:type="spellEnd"/>
+      <w:r>
+        <w:t xml:space="preserve"> und kann dies</w:t>
       </w:r>
       <w:r>
         <w:t>es</w:t>
       </w:r>
       <w:r>
-        <w:t xml:space="preserve"> instantiieren.</w:t>
+        <w:t xml:space="preserve"> </w:t>
+      </w:r>
+      <w:proofErr w:type="spellStart"/>
+      <w:r>
+        <w:t>instantiieren</w:t>
+      </w:r>
+      <w:proofErr w:type="spellEnd"/>
+      <w:r>
+        <w:t>.</w:t>
       </w:r>
     </w:p>
     <w:p>
@@ -529,8 +661,13 @@
       <w:r>
         <w:t xml:space="preserve"> </w:t>
       </w:r>
-      <w:r>
-        <w:t>ReactionTasks bisher korrekt reagiert wurde.</w:t>
+      <w:proofErr w:type="spellStart"/>
+      <w:r>
+        <w:t>ReactionTasks</w:t>
+      </w:r>
+      <w:proofErr w:type="spellEnd"/>
+      <w:r>
+        <w:t xml:space="preserve"> bisher korrekt reagiert wurde.</w:t>
       </w:r>
       <w:r>
         <w:t xml:space="preserve"> </w:t>
@@ -556,7 +693,15 @@
         <w:t>t</w:t>
       </w:r>
       <w:r>
-        <w:t>uelle ReactionTask ersetzen</w:t>
+        <w:t xml:space="preserve">uelle </w:t>
+      </w:r>
+      <w:proofErr w:type="spellStart"/>
+      <w:r>
+        <w:t>ReactionTask</w:t>
+      </w:r>
+      <w:proofErr w:type="spellEnd"/>
+      <w:r>
+        <w:t xml:space="preserve"> ersetzen</w:t>
       </w:r>
       <w:r>
         <w:t>.</w:t>
@@ -641,18 +786,36 @@
           <w:b/>
         </w:rPr>
       </w:pPr>
+      <w:proofErr w:type="spellStart"/>
+      <w:proofErr w:type="gramStart"/>
       <w:r>
         <w:rPr>
           <w:b/>
         </w:rPr>
         <w:t>TerminableTaskSubgame</w:t>
       </w:r>
-      <w:r>
-        <w:rPr>
-          <w:b/>
-        </w:rPr>
-        <w:t xml:space="preserve"> : Subgame</w:t>
-      </w:r>
+      <w:proofErr w:type="spellEnd"/>
+      <w:r>
+        <w:rPr>
+          <w:b/>
+        </w:rPr>
+        <w:t xml:space="preserve"> :</w:t>
+      </w:r>
+      <w:proofErr w:type="gramEnd"/>
+      <w:r>
+        <w:rPr>
+          <w:b/>
+        </w:rPr>
+        <w:t xml:space="preserve"> </w:t>
+      </w:r>
+      <w:proofErr w:type="spellStart"/>
+      <w:r>
+        <w:rPr>
+          <w:b/>
+        </w:rPr>
+        <w:t>Subgame</w:t>
+      </w:r>
+      <w:proofErr w:type="spellEnd"/>
     </w:p>
     <w:p>
       <w:pPr>
@@ -671,7 +834,63 @@
         <w:rPr>
           <w:i/>
         </w:rPr>
-        <w:t>Ein TerminableTaskSubgame ist ein Subgame, das aus zeitlich begrenzten Abschnitten (ReactionTasks) besteht. Während der gesamten Anzeigezeit behält die kritische Eigenschaft des ReactionTasks seinen Zustand bei.</w:t>
+        <w:t xml:space="preserve">Ein </w:t>
+      </w:r>
+      <w:proofErr w:type="spellStart"/>
+      <w:r>
+        <w:rPr>
+          <w:i/>
+        </w:rPr>
+        <w:t>TerminableTaskSubgame</w:t>
+      </w:r>
+      <w:proofErr w:type="spellEnd"/>
+      <w:r>
+        <w:rPr>
+          <w:i/>
+        </w:rPr>
+        <w:t xml:space="preserve"> ist ein </w:t>
+      </w:r>
+      <w:proofErr w:type="spellStart"/>
+      <w:r>
+        <w:rPr>
+          <w:i/>
+        </w:rPr>
+        <w:t>Subgame</w:t>
+      </w:r>
+      <w:proofErr w:type="spellEnd"/>
+      <w:r>
+        <w:rPr>
+          <w:i/>
+        </w:rPr>
+        <w:t>, das aus zeitlich begrenzten Abschnitten (</w:t>
+      </w:r>
+      <w:proofErr w:type="spellStart"/>
+      <w:r>
+        <w:rPr>
+          <w:i/>
+        </w:rPr>
+        <w:t>ReactionTasks</w:t>
+      </w:r>
+      <w:proofErr w:type="spellEnd"/>
+      <w:r>
+        <w:rPr>
+          <w:i/>
+        </w:rPr>
+        <w:t xml:space="preserve">) besteht. Während der gesamten Anzeigezeit behält die kritische Eigenschaft des </w:t>
+      </w:r>
+      <w:proofErr w:type="spellStart"/>
+      <w:r>
+        <w:rPr>
+          <w:i/>
+        </w:rPr>
+        <w:t>ReactionTasks</w:t>
+      </w:r>
+      <w:proofErr w:type="spellEnd"/>
+      <w:r>
+        <w:rPr>
+          <w:i/>
+        </w:rPr>
+        <w:t xml:space="preserve"> seinen Zustand bei.</w:t>
       </w:r>
     </w:p>
     <w:p>
@@ -694,7 +913,15 @@
         <w:ind w:left="360"/>
       </w:pPr>
       <w:r>
-        <w:t>besitzt ein aktuelles TerminableReactionTask.</w:t>
+        <w:t xml:space="preserve">besitzt ein aktuelles </w:t>
+      </w:r>
+      <w:proofErr w:type="spellStart"/>
+      <w:r>
+        <w:t>TerminableReactionTask</w:t>
+      </w:r>
+      <w:proofErr w:type="spellEnd"/>
+      <w:r>
+        <w:t>.</w:t>
       </w:r>
       <w:r>
         <w:t xml:space="preserve"> </w:t>
@@ -713,9 +940,11 @@
       <w:r>
         <w:t xml:space="preserve">kann prüfen, ob das aktuelle </w:t>
       </w:r>
+      <w:proofErr w:type="spellStart"/>
       <w:r>
         <w:t>TerminableReactionTask</w:t>
       </w:r>
+      <w:proofErr w:type="spellEnd"/>
       <w:r>
         <w:t xml:space="preserve"> </w:t>
       </w:r>
@@ -743,6 +972,8 @@
           <w:b/>
         </w:rPr>
       </w:pPr>
+      <w:proofErr w:type="spellStart"/>
+      <w:proofErr w:type="gramStart"/>
       <w:r>
         <w:rPr>
           <w:b/>
@@ -750,12 +981,28 @@
         <w:lastRenderedPageBreak/>
         <w:t>IndefiniteTaskSubgame</w:t>
       </w:r>
-      <w:r>
-        <w:rPr>
-          <w:b/>
-        </w:rPr>
-        <w:t xml:space="preserve"> : Subgame</w:t>
-      </w:r>
+      <w:proofErr w:type="spellEnd"/>
+      <w:r>
+        <w:rPr>
+          <w:b/>
+        </w:rPr>
+        <w:t xml:space="preserve"> :</w:t>
+      </w:r>
+      <w:proofErr w:type="gramEnd"/>
+      <w:r>
+        <w:rPr>
+          <w:b/>
+        </w:rPr>
+        <w:t xml:space="preserve"> </w:t>
+      </w:r>
+      <w:proofErr w:type="spellStart"/>
+      <w:r>
+        <w:rPr>
+          <w:b/>
+        </w:rPr>
+        <w:t>Subgame</w:t>
+      </w:r>
+      <w:proofErr w:type="spellEnd"/>
     </w:p>
     <w:p>
       <w:pPr>
@@ -774,7 +1021,77 @@
         <w:rPr>
           <w:i/>
         </w:rPr>
-        <w:t>Ein IndefiniteTaskSubgame ist ein Subgame, das aus zeitlich unbegrenzten ReactionTasks besteht. Seine ReactionTasks bleiben solange angezeigt, bis ein Spieler reagiert. Während der Anzeigezeit des ReactionTasks verändert sich dessen kritische Eigenschaft ein- oder mehrmalig.</w:t>
+        <w:t xml:space="preserve">Ein </w:t>
+      </w:r>
+      <w:proofErr w:type="spellStart"/>
+      <w:r>
+        <w:rPr>
+          <w:i/>
+        </w:rPr>
+        <w:t>IndefiniteTaskSubgame</w:t>
+      </w:r>
+      <w:proofErr w:type="spellEnd"/>
+      <w:r>
+        <w:rPr>
+          <w:i/>
+        </w:rPr>
+        <w:t xml:space="preserve"> ist ein </w:t>
+      </w:r>
+      <w:proofErr w:type="spellStart"/>
+      <w:r>
+        <w:rPr>
+          <w:i/>
+        </w:rPr>
+        <w:t>Subgame</w:t>
+      </w:r>
+      <w:proofErr w:type="spellEnd"/>
+      <w:r>
+        <w:rPr>
+          <w:i/>
+        </w:rPr>
+        <w:t xml:space="preserve">, das aus zeitlich unbegrenzten </w:t>
+      </w:r>
+      <w:proofErr w:type="spellStart"/>
+      <w:r>
+        <w:rPr>
+          <w:i/>
+        </w:rPr>
+        <w:t>ReactionTasks</w:t>
+      </w:r>
+      <w:proofErr w:type="spellEnd"/>
+      <w:r>
+        <w:rPr>
+          <w:i/>
+        </w:rPr>
+        <w:t xml:space="preserve"> besteht. Seine </w:t>
+      </w:r>
+      <w:proofErr w:type="spellStart"/>
+      <w:r>
+        <w:rPr>
+          <w:i/>
+        </w:rPr>
+        <w:t>ReactionTasks</w:t>
+      </w:r>
+      <w:proofErr w:type="spellEnd"/>
+      <w:r>
+        <w:rPr>
+          <w:i/>
+        </w:rPr>
+        <w:t xml:space="preserve"> bleiben solange angezeigt, bis ein Spieler reagiert. Während der Anzeigezeit des </w:t>
+      </w:r>
+      <w:proofErr w:type="spellStart"/>
+      <w:r>
+        <w:rPr>
+          <w:i/>
+        </w:rPr>
+        <w:t>ReactionTasks</w:t>
+      </w:r>
+      <w:proofErr w:type="spellEnd"/>
+      <w:r>
+        <w:rPr>
+          <w:i/>
+        </w:rPr>
+        <w:t xml:space="preserve"> verändert sich dessen kritische Eigenschaft ein- oder mehrmalig.</w:t>
       </w:r>
     </w:p>
     <w:p>
@@ -796,7 +1113,15 @@
         <w:spacing w:after="0"/>
       </w:pPr>
       <w:r>
-        <w:t>besitzt ein aktuelles IndefiniteReactionTask.</w:t>
+        <w:t xml:space="preserve">besitzt ein aktuelles </w:t>
+      </w:r>
+      <w:proofErr w:type="spellStart"/>
+      <w:r>
+        <w:t>IndefiniteReactionTask</w:t>
+      </w:r>
+      <w:proofErr w:type="spellEnd"/>
+      <w:r>
+        <w:t>.</w:t>
       </w:r>
       <w:r>
         <w:t xml:space="preserve"> </w:t>
@@ -819,12 +1144,14 @@
           <w:b/>
         </w:rPr>
       </w:pPr>
+      <w:proofErr w:type="spellStart"/>
       <w:r>
         <w:rPr>
           <w:b/>
         </w:rPr>
         <w:t>ReactionTask</w:t>
       </w:r>
+      <w:proofErr w:type="spellEnd"/>
     </w:p>
     <w:p>
       <w:pPr>
@@ -846,7 +1173,35 @@
         <w:rPr>
           <w:i/>
         </w:rPr>
-        <w:t>Ein ReactionTask ist ein einzelner Abschnitt eines Subgames.</w:t>
+        <w:t xml:space="preserve">Ein </w:t>
+      </w:r>
+      <w:proofErr w:type="spellStart"/>
+      <w:r>
+        <w:rPr>
+          <w:i/>
+        </w:rPr>
+        <w:t>ReactionTask</w:t>
+      </w:r>
+      <w:proofErr w:type="spellEnd"/>
+      <w:r>
+        <w:rPr>
+          <w:i/>
+        </w:rPr>
+        <w:t xml:space="preserve"> ist ein einzelner Abschnitt eines </w:t>
+      </w:r>
+      <w:proofErr w:type="spellStart"/>
+      <w:r>
+        <w:rPr>
+          <w:i/>
+        </w:rPr>
+        <w:t>Subgames</w:t>
+      </w:r>
+      <w:proofErr w:type="spellEnd"/>
+      <w:r>
+        <w:rPr>
+          <w:i/>
+        </w:rPr>
+        <w:t>.</w:t>
       </w:r>
       <w:r>
         <w:rPr>
@@ -913,6 +1268,8 @@
           <w:b/>
         </w:rPr>
       </w:pPr>
+      <w:proofErr w:type="spellStart"/>
+      <w:proofErr w:type="gramStart"/>
       <w:r>
         <w:rPr>
           <w:b/>
@@ -925,12 +1282,28 @@
         </w:rPr>
         <w:t>ReactionTask</w:t>
       </w:r>
-      <w:r>
-        <w:rPr>
-          <w:b/>
-        </w:rPr>
-        <w:t xml:space="preserve"> : ReactionTask</w:t>
-      </w:r>
+      <w:proofErr w:type="spellEnd"/>
+      <w:r>
+        <w:rPr>
+          <w:b/>
+        </w:rPr>
+        <w:t xml:space="preserve"> :</w:t>
+      </w:r>
+      <w:proofErr w:type="gramEnd"/>
+      <w:r>
+        <w:rPr>
+          <w:b/>
+        </w:rPr>
+        <w:t xml:space="preserve"> </w:t>
+      </w:r>
+      <w:proofErr w:type="spellStart"/>
+      <w:r>
+        <w:rPr>
+          <w:b/>
+        </w:rPr>
+        <w:t>ReactionTask</w:t>
+      </w:r>
+      <w:proofErr w:type="spellEnd"/>
     </w:p>
     <w:p>
       <w:pPr>
@@ -952,7 +1325,35 @@
         <w:rPr>
           <w:i/>
         </w:rPr>
-        <w:t>Ein BoundedReactionTask ist ein zeitlich begrenzter Abschnitt eines Subgames.</w:t>
+        <w:t xml:space="preserve">Ein </w:t>
+      </w:r>
+      <w:proofErr w:type="spellStart"/>
+      <w:r>
+        <w:rPr>
+          <w:i/>
+        </w:rPr>
+        <w:t>BoundedReactionTask</w:t>
+      </w:r>
+      <w:proofErr w:type="spellEnd"/>
+      <w:r>
+        <w:rPr>
+          <w:i/>
+        </w:rPr>
+        <w:t xml:space="preserve"> ist ein zeitlich begrenzter Abschnitt eines </w:t>
+      </w:r>
+      <w:proofErr w:type="spellStart"/>
+      <w:r>
+        <w:rPr>
+          <w:i/>
+        </w:rPr>
+        <w:t>Subgames</w:t>
+      </w:r>
+      <w:proofErr w:type="spellEnd"/>
+      <w:r>
+        <w:rPr>
+          <w:i/>
+        </w:rPr>
+        <w:t>.</w:t>
       </w:r>
       <w:r>
         <w:rPr>
@@ -1021,153 +1422,243 @@
       <w:pPr>
         <w:spacing w:after="0"/>
       </w:pPr>
-    </w:p>
-    <w:p>
-      <w:pPr>
-        <w:spacing w:after="0"/>
-        <w:rPr>
-          <w:b/>
-        </w:rPr>
-      </w:pPr>
-      <w:r>
-        <w:rPr>
-          <w:b/>
-        </w:rPr>
-        <w:t>Indefinite</w:t>
-      </w:r>
-      <w:r>
-        <w:rPr>
-          <w:b/>
-        </w:rPr>
-        <w:t>ReactionTask</w:t>
-      </w:r>
-      <w:r>
-        <w:rPr>
-          <w:b/>
-        </w:rPr>
-        <w:t xml:space="preserve"> : ReactionTask</w:t>
-      </w:r>
-    </w:p>
-    <w:p>
-      <w:pPr>
-        <w:spacing w:after="0"/>
-        <w:rPr>
-          <w:b/>
-        </w:rPr>
-      </w:pPr>
-    </w:p>
-    <w:p>
-      <w:pPr>
-        <w:spacing w:after="0"/>
-        <w:ind w:left="708"/>
-        <w:rPr>
-          <w:i/>
-        </w:rPr>
-      </w:pPr>
-      <w:r>
-        <w:rPr>
-          <w:i/>
-        </w:rPr>
-        <w:t>Ein Unbounded</w:t>
-      </w:r>
-      <w:r>
-        <w:rPr>
-          <w:i/>
-        </w:rPr>
-        <w:t>ReactionTask ist ein zeitlich unbegrenzter Abschnitt eines Subgames. Er bleibt solange angezeigt, bis ein Spieler reagiert. Während seiner Anzeigezeit verändert sich der Zustand der kritischen Eigenschaft ein- oder mehrmalig.</w:t>
-      </w:r>
-    </w:p>
-    <w:p>
-      <w:pPr>
-        <w:spacing w:after="0"/>
-        <w:ind w:left="708"/>
-        <w:rPr>
-          <w:i/>
-        </w:rPr>
-      </w:pPr>
-    </w:p>
-    <w:p>
-      <w:pPr>
-        <w:spacing w:after="0"/>
-      </w:pPr>
-    </w:p>
-    <w:p>
-      <w:pPr>
-        <w:spacing w:after="0"/>
-        <w:rPr>
-          <w:b/>
-        </w:rPr>
-      </w:pPr>
-      <w:r>
-        <w:rPr>
-          <w:b/>
-        </w:rPr>
-        <w:t>Player</w:t>
-      </w:r>
-      <w:r>
-        <w:rPr>
-          <w:b/>
-        </w:rPr>
-        <w:t xml:space="preserve"> : MonoBehaviour</w:t>
-      </w:r>
-    </w:p>
-    <w:p>
-      <w:pPr>
-        <w:spacing w:after="0"/>
-        <w:rPr>
-          <w:b/>
-        </w:rPr>
-      </w:pPr>
-    </w:p>
-    <w:p>
-      <w:pPr>
-        <w:spacing w:after="0"/>
-        <w:ind w:left="708"/>
-        <w:rPr>
-          <w:i/>
-        </w:rPr>
-      </w:pPr>
-      <w:r>
-        <w:rPr>
-          <w:i/>
-        </w:rPr>
-        <w:t xml:space="preserve">Ein Player ist das </w:t>
-      </w:r>
-      <w:r>
-        <w:rPr>
-          <w:i/>
-        </w:rPr>
-        <w:t>Spielobjekt</w:t>
-      </w:r>
-      <w:r>
-        <w:rPr>
-          <w:i/>
-        </w:rPr>
-        <w:t xml:space="preserve"> eines teilnehmenden Spie</w:t>
-      </w:r>
-      <w:r>
-        <w:rPr>
-          <w:i/>
-        </w:rPr>
-        <w:t>lers. Dieser reagiert über seinen Button</w:t>
-      </w:r>
-      <w:r>
-        <w:rPr>
-          <w:i/>
-        </w:rPr>
-        <w:t xml:space="preserve"> </w:t>
-      </w:r>
-      <w:r>
-        <w:rPr>
-          <w:i/>
-        </w:rPr>
-        <w:t>auf die einzelnen ReactionTasks und bekommt über einen Text und das Aussehen seines Buttons Rückmeldungen vom GameManager.</w:t>
-      </w:r>
       <w:bookmarkStart w:id="0" w:name="_GoBack"/>
       <w:bookmarkEnd w:id="0"/>
     </w:p>
     <w:p>
       <w:pPr>
+        <w:spacing w:after="0"/>
+        <w:rPr>
+          <w:b/>
+        </w:rPr>
+      </w:pPr>
+      <w:proofErr w:type="spellStart"/>
+      <w:proofErr w:type="gramStart"/>
+      <w:r>
+        <w:rPr>
+          <w:b/>
+        </w:rPr>
+        <w:t>Indefinite</w:t>
+      </w:r>
+      <w:r>
+        <w:rPr>
+          <w:b/>
+        </w:rPr>
+        <w:t>ReactionTask</w:t>
+      </w:r>
+      <w:proofErr w:type="spellEnd"/>
+      <w:r>
+        <w:rPr>
+          <w:b/>
+        </w:rPr>
+        <w:t xml:space="preserve"> :</w:t>
+      </w:r>
+      <w:proofErr w:type="gramEnd"/>
+      <w:r>
+        <w:rPr>
+          <w:b/>
+        </w:rPr>
+        <w:t xml:space="preserve"> </w:t>
+      </w:r>
+      <w:proofErr w:type="spellStart"/>
+      <w:r>
+        <w:rPr>
+          <w:b/>
+        </w:rPr>
+        <w:t>ReactionTask</w:t>
+      </w:r>
+      <w:proofErr w:type="spellEnd"/>
+    </w:p>
+    <w:p>
+      <w:pPr>
+        <w:spacing w:after="0"/>
+        <w:rPr>
+          <w:b/>
+        </w:rPr>
+      </w:pPr>
+    </w:p>
+    <w:p>
+      <w:pPr>
+        <w:spacing w:after="0"/>
+        <w:ind w:left="708"/>
+        <w:rPr>
+          <w:i/>
+        </w:rPr>
+      </w:pPr>
+      <w:r>
+        <w:rPr>
+          <w:i/>
+        </w:rPr>
+        <w:t xml:space="preserve">Ein </w:t>
+      </w:r>
+      <w:proofErr w:type="spellStart"/>
+      <w:r>
+        <w:rPr>
+          <w:i/>
+        </w:rPr>
+        <w:t>Unbounded</w:t>
+      </w:r>
+      <w:r>
+        <w:rPr>
+          <w:i/>
+        </w:rPr>
+        <w:t>ReactionTask</w:t>
+      </w:r>
+      <w:proofErr w:type="spellEnd"/>
+      <w:r>
+        <w:rPr>
+          <w:i/>
+        </w:rPr>
+        <w:t xml:space="preserve"> ist ein zeitlich unbegrenzter Abschnitt eines </w:t>
+      </w:r>
+      <w:proofErr w:type="spellStart"/>
+      <w:r>
+        <w:rPr>
+          <w:i/>
+        </w:rPr>
+        <w:t>Subgames</w:t>
+      </w:r>
+      <w:proofErr w:type="spellEnd"/>
+      <w:r>
+        <w:rPr>
+          <w:i/>
+        </w:rPr>
+        <w:t>. Er bleibt solange angezeigt, bis ein Spieler reagiert. Während seiner Anzeigezeit verändert sich der Zustand der kritischen Eigenschaft ein- oder mehrmalig.</w:t>
+      </w:r>
+    </w:p>
+    <w:p>
+      <w:pPr>
+        <w:spacing w:after="0"/>
+        <w:ind w:left="708"/>
+        <w:rPr>
+          <w:i/>
+        </w:rPr>
+      </w:pPr>
+    </w:p>
+    <w:p>
+      <w:pPr>
+        <w:spacing w:after="0"/>
+      </w:pPr>
+    </w:p>
+    <w:p>
+      <w:pPr>
+        <w:spacing w:after="0"/>
+        <w:rPr>
+          <w:b/>
+        </w:rPr>
+      </w:pPr>
+      <w:proofErr w:type="gramStart"/>
+      <w:r>
+        <w:rPr>
+          <w:b/>
+        </w:rPr>
+        <w:t>Player</w:t>
+      </w:r>
+      <w:r>
+        <w:rPr>
+          <w:b/>
+        </w:rPr>
+        <w:t xml:space="preserve"> :</w:t>
+      </w:r>
+      <w:proofErr w:type="gramEnd"/>
+      <w:r>
+        <w:rPr>
+          <w:b/>
+        </w:rPr>
+        <w:t xml:space="preserve"> </w:t>
+      </w:r>
+      <w:proofErr w:type="spellStart"/>
+      <w:r>
+        <w:rPr>
+          <w:b/>
+        </w:rPr>
+        <w:t>MonoBehaviour</w:t>
+      </w:r>
+      <w:proofErr w:type="spellEnd"/>
+    </w:p>
+    <w:p>
+      <w:pPr>
+        <w:spacing w:after="0"/>
+        <w:rPr>
+          <w:b/>
+        </w:rPr>
+      </w:pPr>
+    </w:p>
+    <w:p>
+      <w:pPr>
+        <w:spacing w:after="0"/>
+        <w:ind w:left="708"/>
+        <w:rPr>
+          <w:i/>
+        </w:rPr>
+      </w:pPr>
+      <w:r>
+        <w:rPr>
+          <w:i/>
+        </w:rPr>
+        <w:t xml:space="preserve">Ein Player ist das </w:t>
+      </w:r>
+      <w:r>
+        <w:rPr>
+          <w:i/>
+        </w:rPr>
+        <w:t>Spielobjekt</w:t>
+      </w:r>
+      <w:r>
+        <w:rPr>
+          <w:i/>
+        </w:rPr>
+        <w:t xml:space="preserve"> eines teilnehmenden Spie</w:t>
+      </w:r>
+      <w:r>
+        <w:rPr>
+          <w:i/>
+        </w:rPr>
+        <w:t>lers. Dieser reagiert über seinen Button</w:t>
+      </w:r>
+      <w:r>
+        <w:rPr>
+          <w:i/>
+        </w:rPr>
+        <w:t xml:space="preserve"> </w:t>
+      </w:r>
+      <w:r>
+        <w:rPr>
+          <w:i/>
+        </w:rPr>
+        <w:t xml:space="preserve">auf die einzelnen </w:t>
+      </w:r>
+      <w:proofErr w:type="spellStart"/>
+      <w:r>
+        <w:rPr>
+          <w:i/>
+        </w:rPr>
+        <w:t>ReactionTasks</w:t>
+      </w:r>
+      <w:proofErr w:type="spellEnd"/>
+      <w:r>
+        <w:rPr>
+          <w:i/>
+        </w:rPr>
+        <w:t xml:space="preserve"> und bekommt über einen Text und das Aussehen seines Buttons Rückmeldungen vom </w:t>
+      </w:r>
+      <w:proofErr w:type="spellStart"/>
+      <w:r>
+        <w:rPr>
+          <w:i/>
+        </w:rPr>
+        <w:t>GameManager</w:t>
+      </w:r>
+      <w:proofErr w:type="spellEnd"/>
+      <w:r>
+        <w:rPr>
+          <w:i/>
+        </w:rPr>
+        <w:t>.</w:t>
+      </w:r>
+    </w:p>
+    <w:p>
+      <w:pPr>
         <w:pStyle w:val="Listenabsatz"/>
         <w:spacing w:after="0"/>
         <w:ind w:left="360"/>
@@ -1229,13 +1720,7 @@
         <w:ind w:left="360"/>
       </w:pPr>
       <w:r>
-        <w:t xml:space="preserve">besitzt ein Anzeigefeld für </w:t>
-      </w:r>
-      <w:r>
-        <w:t>Nachrichten an den Benutzer</w:t>
-      </w:r>
-      <w:r>
-        <w:t>.</w:t>
+        <w:t>besitzt ein Anzeigefeld für Nachrichten an den Benutzer.</w:t>
       </w:r>
     </w:p>
     <w:p>
@@ -1298,6 +1783,16 @@
     <w:p>
       <w:pPr>
         <w:pStyle w:val="Listenabsatz"/>
+        <w:spacing w:after="0"/>
+        <w:ind w:left="360"/>
+      </w:pPr>
+      <w:r>
+        <w:t xml:space="preserve"> </w:t>
+      </w:r>
+    </w:p>
+    <w:p>
+      <w:pPr>
+        <w:pStyle w:val="Listenabsatz"/>
         <w:numPr>
           <w:ilvl w:val="0"/>
           <w:numId w:val="5"/>
@@ -1306,10 +1801,21 @@
         <w:ind w:left="360"/>
       </w:pPr>
       <w:r>
-        <w:t xml:space="preserve">besitzt eine Flag, die anzeigt, ob </w:t>
-      </w:r>
-      <w:r>
-        <w:t>der Benutzer reagiert hat.</w:t>
+        <w:t>kann auf das Gedrückt werden des zugeordneten Buttons reagieren.</w:t>
+      </w:r>
+    </w:p>
+    <w:p>
+      <w:pPr>
+        <w:pStyle w:val="Listenabsatz"/>
+        <w:numPr>
+          <w:ilvl w:val="0"/>
+          <w:numId w:val="5"/>
+        </w:numPr>
+        <w:spacing w:after="0"/>
+        <w:ind w:left="360"/>
+      </w:pPr>
+      <w:r>
+        <w:t>kann das Ergebnis seiner Reaktion entgegennehmen.</w:t>
       </w:r>
       <w:r>
         <w:t xml:space="preserve"> </w:t>
@@ -1318,13 +1824,6 @@
     <w:p>
       <w:pPr>
         <w:pStyle w:val="Listenabsatz"/>
-        <w:spacing w:after="0"/>
-        <w:ind w:left="360"/>
-      </w:pPr>
-    </w:p>
-    <w:p>
-      <w:pPr>
-        <w:pStyle w:val="Listenabsatz"/>
         <w:numPr>
           <w:ilvl w:val="0"/>
           <w:numId w:val="5"/>
@@ -1333,7 +1832,7 @@
         <w:ind w:left="360"/>
       </w:pPr>
       <w:r>
-        <w:t>kann auf das Gedrückt werden des zugeordneten Buttons reagieren.</w:t>
+        <w:t>kann eine Meldung an den Benutzer ausgeben.</w:t>
       </w:r>
     </w:p>
     <w:p>
@@ -1347,10 +1846,7 @@
         <w:ind w:left="360"/>
       </w:pPr>
       <w:r>
-        <w:t xml:space="preserve">kann seine Reaktions-Flag </w:t>
-      </w:r>
-      <w:r>
-        <w:t>abgeben.</w:t>
+        <w:t>kann das Aussehen des User Interfaces zurücksetzen.</w:t>
       </w:r>
     </w:p>
     <w:p>
@@ -1364,11 +1860,490 @@
         <w:ind w:left="360"/>
       </w:pPr>
       <w:r>
-        <w:t>kann das Ergebnis seiner Reaktion entgegennehmen.</w:t>
+        <w:t>kann seinen Punktestand ändern.</w:t>
+      </w:r>
+    </w:p>
+    <w:p>
+      <w:pPr>
+        <w:pStyle w:val="Listenabsatz"/>
+        <w:numPr>
+          <w:ilvl w:val="0"/>
+          <w:numId w:val="5"/>
+        </w:numPr>
+        <w:spacing w:after="0"/>
+        <w:ind w:left="360"/>
+      </w:pPr>
+      <w:r>
+        <w:t>kann das Aussehen seines Buttons</w:t>
       </w:r>
       <w:r>
         <w:t xml:space="preserve"> </w:t>
       </w:r>
+      <w:r>
+        <w:t>auf einen</w:t>
+      </w:r>
+      <w:r>
+        <w:t xml:space="preserve"> Zustand anpassen.</w:t>
+      </w:r>
+      <w:r>
+        <w:t xml:space="preserve"> </w:t>
+      </w:r>
+    </w:p>
+    <w:p>
+      <w:pPr>
+        <w:spacing w:after="0"/>
+      </w:pPr>
+    </w:p>
+    <w:p>
+      <w:pPr>
+        <w:spacing w:after="0"/>
+      </w:pPr>
+    </w:p>
+    <w:p>
+      <w:pPr>
+        <w:spacing w:after="0"/>
+        <w:rPr>
+          <w:b/>
+        </w:rPr>
+      </w:pPr>
+      <w:proofErr w:type="spellStart"/>
+      <w:proofErr w:type="gramStart"/>
+      <w:r>
+        <w:rPr>
+          <w:b/>
+        </w:rPr>
+        <w:t>MenuConfigManager</w:t>
+      </w:r>
+      <w:proofErr w:type="spellEnd"/>
+      <w:r>
+        <w:rPr>
+          <w:b/>
+        </w:rPr>
+        <w:t xml:space="preserve"> :</w:t>
+      </w:r>
+      <w:proofErr w:type="gramEnd"/>
+      <w:r>
+        <w:rPr>
+          <w:b/>
+        </w:rPr>
+        <w:t xml:space="preserve"> </w:t>
+      </w:r>
+      <w:proofErr w:type="spellStart"/>
+      <w:r>
+        <w:rPr>
+          <w:b/>
+        </w:rPr>
+        <w:t>MonoBehaviour</w:t>
+      </w:r>
+      <w:proofErr w:type="spellEnd"/>
+    </w:p>
+    <w:p>
+      <w:pPr>
+        <w:spacing w:after="0"/>
+        <w:rPr>
+          <w:b/>
+        </w:rPr>
+      </w:pPr>
+    </w:p>
+    <w:p>
+      <w:pPr>
+        <w:pStyle w:val="Listenabsatz"/>
+        <w:numPr>
+          <w:ilvl w:val="0"/>
+          <w:numId w:val="8"/>
+        </w:numPr>
+        <w:spacing w:after="0"/>
+      </w:pPr>
+      <w:r>
+        <w:t xml:space="preserve">besitzt eine </w:t>
+      </w:r>
+      <w:r>
+        <w:t xml:space="preserve">Liste von </w:t>
+      </w:r>
+      <w:proofErr w:type="spellStart"/>
+      <w:r>
+        <w:t>SubgameToggle</w:t>
+      </w:r>
+      <w:proofErr w:type="spellEnd"/>
+      <w:r>
+        <w:t xml:space="preserve">-Objekten, die Informationen über das </w:t>
+      </w:r>
+      <w:proofErr w:type="spellStart"/>
+      <w:r>
+        <w:t>Subgame</w:t>
+      </w:r>
+      <w:proofErr w:type="spellEnd"/>
+      <w:r>
+        <w:t xml:space="preserve"> und die angezeigte Auswahlmöglichkeit enthalten.</w:t>
+      </w:r>
+    </w:p>
+    <w:p>
+      <w:pPr>
+        <w:pStyle w:val="Listenabsatz"/>
+        <w:numPr>
+          <w:ilvl w:val="0"/>
+          <w:numId w:val="8"/>
+        </w:numPr>
+        <w:spacing w:after="0"/>
+      </w:pPr>
+      <w:r>
+        <w:t xml:space="preserve">besitzt eine Referenz auf die Fläche, auf der die </w:t>
+      </w:r>
+      <w:proofErr w:type="spellStart"/>
+      <w:r>
+        <w:t>Toggles</w:t>
+      </w:r>
+      <w:proofErr w:type="spellEnd"/>
+      <w:r>
+        <w:t xml:space="preserve"> </w:t>
+      </w:r>
+      <w:r>
+        <w:t>platziert</w:t>
+      </w:r>
+      <w:r>
+        <w:t xml:space="preserve"> werden sollen.</w:t>
+      </w:r>
+    </w:p>
+    <w:p>
+      <w:pPr>
+        <w:pStyle w:val="Listenabsatz"/>
+        <w:numPr>
+          <w:ilvl w:val="0"/>
+          <w:numId w:val="8"/>
+        </w:numPr>
+        <w:spacing w:after="0"/>
+      </w:pPr>
+      <w:r>
+        <w:t xml:space="preserve">besitzt eine Referenz auf das </w:t>
+      </w:r>
+      <w:proofErr w:type="spellStart"/>
+      <w:r>
+        <w:t>Prefab</w:t>
+      </w:r>
+      <w:proofErr w:type="spellEnd"/>
+      <w:r>
+        <w:t xml:space="preserve"> zum </w:t>
+      </w:r>
+      <w:r>
+        <w:t>E</w:t>
+      </w:r>
+      <w:r>
+        <w:t xml:space="preserve">rstellen der </w:t>
+      </w:r>
+      <w:proofErr w:type="spellStart"/>
+      <w:r>
+        <w:t>Toggles</w:t>
+      </w:r>
+      <w:proofErr w:type="spellEnd"/>
+      <w:r>
+        <w:t>.</w:t>
+      </w:r>
+    </w:p>
+    <w:p>
+      <w:pPr>
+        <w:pStyle w:val="Listenabsatz"/>
+        <w:numPr>
+          <w:ilvl w:val="0"/>
+          <w:numId w:val="8"/>
+        </w:numPr>
+        <w:spacing w:after="0"/>
+      </w:pPr>
+      <w:r>
+        <w:t xml:space="preserve">besitzt die Zahl der maximal ohne Scrollen sichtbaren </w:t>
+      </w:r>
+      <w:proofErr w:type="spellStart"/>
+      <w:r>
+        <w:t>Toggles</w:t>
+      </w:r>
+      <w:proofErr w:type="spellEnd"/>
+      <w:r>
+        <w:t>.</w:t>
+      </w:r>
+    </w:p>
+    <w:p>
+      <w:pPr>
+        <w:pStyle w:val="Listenabsatz"/>
+        <w:numPr>
+          <w:ilvl w:val="0"/>
+          <w:numId w:val="8"/>
+        </w:numPr>
+        <w:spacing w:after="0"/>
+      </w:pPr>
+      <w:r>
+        <w:t xml:space="preserve">besitzt den Wert des Ankers der Zielfläche, </w:t>
+      </w:r>
+      <w:r>
+        <w:t>der</w:t>
+      </w:r>
+      <w:r>
+        <w:t xml:space="preserve"> beim Platzieren der </w:t>
+      </w:r>
+      <w:proofErr w:type="spellStart"/>
+      <w:r>
+        <w:t>Toggles</w:t>
+      </w:r>
+      <w:proofErr w:type="spellEnd"/>
+      <w:r>
+        <w:t xml:space="preserve"> </w:t>
+      </w:r>
+      <w:r>
+        <w:t>angepasst</w:t>
+      </w:r>
+      <w:r>
+        <w:t xml:space="preserve"> werden muss.</w:t>
+      </w:r>
+    </w:p>
+    <w:p>
+      <w:pPr>
+        <w:spacing w:after="0"/>
+      </w:pPr>
+    </w:p>
+    <w:p>
+      <w:pPr>
+        <w:pStyle w:val="Listenabsatz"/>
+        <w:numPr>
+          <w:ilvl w:val="0"/>
+          <w:numId w:val="8"/>
+        </w:numPr>
+        <w:spacing w:after="0"/>
+      </w:pPr>
+      <w:r>
+        <w:t>kann auf das Drücken des Hauptmenü-Buttons reagieren.</w:t>
+      </w:r>
+    </w:p>
+    <w:p>
+      <w:pPr>
+        <w:pStyle w:val="Listenabsatz"/>
+        <w:numPr>
+          <w:ilvl w:val="0"/>
+          <w:numId w:val="8"/>
+        </w:numPr>
+        <w:spacing w:after="0"/>
+      </w:pPr>
+      <w:r>
+        <w:t>kann auf das Drücken des Spielstart-Buttons reagieren.</w:t>
+      </w:r>
+    </w:p>
+    <w:p>
+      <w:pPr>
+        <w:pStyle w:val="Listenabsatz"/>
+        <w:numPr>
+          <w:ilvl w:val="0"/>
+          <w:numId w:val="8"/>
+        </w:numPr>
+        <w:spacing w:after="0"/>
+      </w:pPr>
+      <w:r>
+        <w:t xml:space="preserve">kann die Liste verfügbarer </w:t>
+      </w:r>
+      <w:proofErr w:type="spellStart"/>
+      <w:r>
+        <w:t>Subgames</w:t>
+      </w:r>
+      <w:proofErr w:type="spellEnd"/>
+      <w:r>
+        <w:t xml:space="preserve"> laden.</w:t>
+      </w:r>
+    </w:p>
+    <w:p>
+      <w:pPr>
+        <w:pStyle w:val="Listenabsatz"/>
+        <w:numPr>
+          <w:ilvl w:val="0"/>
+          <w:numId w:val="8"/>
+        </w:numPr>
+        <w:spacing w:after="0"/>
+      </w:pPr>
+      <w:r>
+        <w:t xml:space="preserve">kann aus der Liste der </w:t>
+      </w:r>
+      <w:proofErr w:type="spellStart"/>
+      <w:r>
+        <w:t>Subgames</w:t>
+      </w:r>
+      <w:proofErr w:type="spellEnd"/>
+      <w:r>
+        <w:t xml:space="preserve"> </w:t>
+      </w:r>
+      <w:proofErr w:type="spellStart"/>
+      <w:r>
+        <w:t>Toggles</w:t>
+      </w:r>
+      <w:proofErr w:type="spellEnd"/>
+      <w:r>
+        <w:t xml:space="preserve"> im Einstellungsmenü pla</w:t>
+      </w:r>
+      <w:r>
+        <w:t>t</w:t>
+      </w:r>
+      <w:r>
+        <w:t>zieren.</w:t>
+      </w:r>
+    </w:p>
+    <w:p>
+      <w:pPr>
+        <w:pStyle w:val="Listenabsatz"/>
+        <w:numPr>
+          <w:ilvl w:val="0"/>
+          <w:numId w:val="8"/>
+        </w:numPr>
+        <w:spacing w:after="0"/>
+      </w:pPr>
+      <w:r>
+        <w:t xml:space="preserve">kann die getroffene Auswahl an </w:t>
+      </w:r>
+      <w:proofErr w:type="spellStart"/>
+      <w:r>
+        <w:t>Subgames</w:t>
+      </w:r>
+      <w:proofErr w:type="spellEnd"/>
+      <w:r>
+        <w:t xml:space="preserve"> speichern.</w:t>
+      </w:r>
+    </w:p>
+    <w:p>
+      <w:pPr>
+        <w:pStyle w:val="Listenabsatz"/>
+        <w:numPr>
+          <w:ilvl w:val="0"/>
+          <w:numId w:val="8"/>
+        </w:numPr>
+        <w:spacing w:after="0"/>
+      </w:pPr>
+      <w:r>
+        <w:t xml:space="preserve">kann auf die angezeigten </w:t>
+      </w:r>
+      <w:proofErr w:type="spellStart"/>
+      <w:r>
+        <w:t>Toggles</w:t>
+      </w:r>
+      <w:proofErr w:type="spellEnd"/>
+      <w:r>
+        <w:t xml:space="preserve"> eine vor</w:t>
+      </w:r>
+      <w:r>
+        <w:t xml:space="preserve">her </w:t>
+      </w:r>
+      <w:r>
+        <w:t>gespeicherte Auswahl anwenden.</w:t>
+      </w:r>
+    </w:p>
+    <w:p>
+      <w:pPr>
+        <w:spacing w:after="0"/>
+        <w:rPr>
+          <w:b/>
+        </w:rPr>
+      </w:pPr>
+    </w:p>
+    <w:p>
+      <w:pPr>
+        <w:spacing w:after="0"/>
+        <w:rPr>
+          <w:b/>
+        </w:rPr>
+      </w:pPr>
+    </w:p>
+    <w:p>
+      <w:pPr>
+        <w:spacing w:after="0"/>
+        <w:rPr>
+          <w:b/>
+        </w:rPr>
+      </w:pPr>
+      <w:proofErr w:type="spellStart"/>
+      <w:r>
+        <w:rPr>
+          <w:b/>
+        </w:rPr>
+        <w:t>XmlReader</w:t>
+      </w:r>
+      <w:proofErr w:type="spellEnd"/>
+    </w:p>
+    <w:p>
+      <w:pPr>
+        <w:spacing w:after="0"/>
+      </w:pPr>
+    </w:p>
+    <w:p>
+      <w:pPr>
+        <w:spacing w:after="0"/>
+        <w:ind w:left="708"/>
+        <w:rPr>
+          <w:i/>
+        </w:rPr>
+      </w:pPr>
+      <w:r>
+        <w:rPr>
+          <w:i/>
+        </w:rPr>
+        <w:t xml:space="preserve">Ein </w:t>
+      </w:r>
+      <w:proofErr w:type="spellStart"/>
+      <w:r>
+        <w:rPr>
+          <w:i/>
+        </w:rPr>
+        <w:t>XmlReader</w:t>
+      </w:r>
+      <w:proofErr w:type="spellEnd"/>
+      <w:r>
+        <w:rPr>
+          <w:i/>
+        </w:rPr>
+        <w:t xml:space="preserve"> lädt für </w:t>
+      </w:r>
+      <w:proofErr w:type="spellStart"/>
+      <w:r>
+        <w:rPr>
+          <w:i/>
+        </w:rPr>
+        <w:t>Subgames</w:t>
+      </w:r>
+      <w:proofErr w:type="spellEnd"/>
+      <w:r>
+        <w:rPr>
+          <w:i/>
+        </w:rPr>
+        <w:t xml:space="preserve">, deren </w:t>
+      </w:r>
+      <w:proofErr w:type="spellStart"/>
+      <w:r>
+        <w:rPr>
+          <w:i/>
+        </w:rPr>
+        <w:t>ReactionTasks</w:t>
+      </w:r>
+      <w:proofErr w:type="spellEnd"/>
+      <w:r>
+        <w:rPr>
+          <w:i/>
+        </w:rPr>
+        <w:t xml:space="preserve"> auf Inhalten aus XML-Dateien basieren, die benötigten Informationen aus der jeweiligen mit dem </w:t>
+      </w:r>
+      <w:proofErr w:type="spellStart"/>
+      <w:r>
+        <w:rPr>
+          <w:i/>
+        </w:rPr>
+        <w:t>Subgame</w:t>
+      </w:r>
+      <w:proofErr w:type="spellEnd"/>
+      <w:r>
+        <w:rPr>
+          <w:i/>
+        </w:rPr>
+        <w:t xml:space="preserve"> verknüpften XML-Datei.</w:t>
+      </w:r>
+    </w:p>
+    <w:p>
+      <w:pPr>
+        <w:spacing w:after="0"/>
+        <w:ind w:left="708"/>
+        <w:rPr>
+          <w:i/>
+        </w:rPr>
+      </w:pPr>
     </w:p>
     <w:p>
       <w:pPr>
@@ -1381,7 +2356,7 @@
         <w:ind w:left="360"/>
       </w:pPr>
       <w:r>
-        <w:t>kann eine Meldung an den Benutzer ausgeben.</w:t>
+        <w:t>existiert genau ein Mal (Singleton).</w:t>
       </w:r>
     </w:p>
     <w:p>
@@ -1395,7 +2370,30 @@
         <w:ind w:left="360"/>
       </w:pPr>
       <w:r>
-        <w:t>kann das Aussehen des User Interfaces zurücksetzen.</w:t>
+        <w:t xml:space="preserve">kann </w:t>
+      </w:r>
+      <w:r>
+        <w:t xml:space="preserve">aus </w:t>
+      </w:r>
+      <w:r>
+        <w:t xml:space="preserve">einer Datei </w:t>
+      </w:r>
+      <w:r>
+        <w:t xml:space="preserve">Elemente </w:t>
+      </w:r>
+      <w:r>
+        <w:t xml:space="preserve">lesen und </w:t>
+      </w:r>
+      <w:r>
+        <w:t xml:space="preserve">dabei eine zufällige Kombination der </w:t>
+      </w:r>
+      <w:proofErr w:type="spellStart"/>
+      <w:r>
+        <w:t>Kindelemente</w:t>
+      </w:r>
+      <w:proofErr w:type="spellEnd"/>
+      <w:r>
+        <w:t xml:space="preserve"> verschiedener Elemente, sowie eine Angabe, ob diese zum selben Elternelement gehören als Strings zurückgeben.</w:t>
       </w:r>
     </w:p>
     <w:p>
@@ -1409,385 +2407,18 @@
         <w:ind w:left="360"/>
       </w:pPr>
       <w:r>
-        <w:t>kann sich als reagiert markieren.</w:t>
-      </w:r>
-    </w:p>
-    <w:p>
-      <w:pPr>
-        <w:pStyle w:val="Listenabsatz"/>
-        <w:numPr>
-          <w:ilvl w:val="0"/>
-          <w:numId w:val="5"/>
-        </w:numPr>
-        <w:spacing w:after="0"/>
-        <w:ind w:left="360"/>
-      </w:pPr>
-      <w:r>
-        <w:t>kann seinen Punktestand ändern.</w:t>
-      </w:r>
-    </w:p>
-    <w:p>
-      <w:pPr>
-        <w:pStyle w:val="Listenabsatz"/>
-        <w:numPr>
-          <w:ilvl w:val="0"/>
-          <w:numId w:val="5"/>
-        </w:numPr>
-        <w:spacing w:after="0"/>
-        <w:ind w:left="360"/>
-      </w:pPr>
-      <w:r>
-        <w:t>kann das Aussehen seines Buttons</w:t>
-      </w:r>
-      <w:r>
-        <w:t xml:space="preserve"> </w:t>
-      </w:r>
-      <w:r>
-        <w:t>auf einen</w:t>
-      </w:r>
-      <w:r>
-        <w:t xml:space="preserve"> Zustand anpassen.</w:t>
-      </w:r>
-      <w:r>
-        <w:t xml:space="preserve"> </w:t>
-      </w:r>
-    </w:p>
-    <w:p>
-      <w:pPr>
-        <w:spacing w:after="0"/>
-      </w:pPr>
-    </w:p>
-    <w:p>
-      <w:pPr>
-        <w:spacing w:after="0"/>
-      </w:pPr>
-    </w:p>
-    <w:p>
-      <w:pPr>
-        <w:spacing w:after="0"/>
-        <w:rPr>
-          <w:b/>
-        </w:rPr>
-      </w:pPr>
-      <w:r>
-        <w:rPr>
-          <w:b/>
-        </w:rPr>
-        <w:t>MenuConfigManager : MonoBehaviour</w:t>
-      </w:r>
-    </w:p>
-    <w:p>
-      <w:pPr>
-        <w:spacing w:after="0"/>
-        <w:rPr>
-          <w:b/>
-        </w:rPr>
-      </w:pPr>
-    </w:p>
-    <w:p>
-      <w:pPr>
-        <w:pStyle w:val="Listenabsatz"/>
-        <w:numPr>
-          <w:ilvl w:val="0"/>
-          <w:numId w:val="8"/>
-        </w:numPr>
-        <w:spacing w:after="0"/>
-      </w:pPr>
-      <w:r>
-        <w:t xml:space="preserve">besitzt eine </w:t>
-      </w:r>
-      <w:r>
-        <w:t>Liste von SubgameToggle-Objekten, die Informationen über das Subgame und die angezeigte Auswahlmöglichkeit enthalten.</w:t>
-      </w:r>
-    </w:p>
-    <w:p>
-      <w:pPr>
-        <w:pStyle w:val="Listenabsatz"/>
-        <w:numPr>
-          <w:ilvl w:val="0"/>
-          <w:numId w:val="8"/>
-        </w:numPr>
-        <w:spacing w:after="0"/>
-      </w:pPr>
-      <w:r>
-        <w:t xml:space="preserve">besitzt eine Referenz auf die Fläche, auf der die Toggles </w:t>
-      </w:r>
-      <w:r>
-        <w:t>platziert</w:t>
-      </w:r>
-      <w:r>
-        <w:t xml:space="preserve"> werden sollen.</w:t>
-      </w:r>
-    </w:p>
-    <w:p>
-      <w:pPr>
-        <w:pStyle w:val="Listenabsatz"/>
-        <w:numPr>
-          <w:ilvl w:val="0"/>
-          <w:numId w:val="8"/>
-        </w:numPr>
-        <w:spacing w:after="0"/>
-      </w:pPr>
-      <w:r>
-        <w:t xml:space="preserve">besitzt eine Referenz auf das Prefab zum </w:t>
-      </w:r>
-      <w:r>
-        <w:t>E</w:t>
-      </w:r>
-      <w:r>
-        <w:t>rstellen der Toggles.</w:t>
-      </w:r>
-    </w:p>
-    <w:p>
-      <w:pPr>
-        <w:pStyle w:val="Listenabsatz"/>
-        <w:numPr>
-          <w:ilvl w:val="0"/>
-          <w:numId w:val="8"/>
-        </w:numPr>
-        <w:spacing w:after="0"/>
-      </w:pPr>
-      <w:r>
-        <w:t>besitzt die Zahl der maximal ohne Scrollen sichtbaren Toggles.</w:t>
-      </w:r>
-    </w:p>
-    <w:p>
-      <w:pPr>
-        <w:pStyle w:val="Listenabsatz"/>
-        <w:numPr>
-          <w:ilvl w:val="0"/>
-          <w:numId w:val="8"/>
-        </w:numPr>
-        <w:spacing w:after="0"/>
-      </w:pPr>
-      <w:r>
-        <w:t xml:space="preserve">besitzt den Wert des Ankers der Zielfläche, </w:t>
-      </w:r>
-      <w:r>
-        <w:t>der</w:t>
-      </w:r>
-      <w:r>
-        <w:t xml:space="preserve"> beim Platzieren der Toggles </w:t>
-      </w:r>
-      <w:r>
-        <w:t>angepasst</w:t>
-      </w:r>
-      <w:r>
-        <w:t xml:space="preserve"> werden muss.</w:t>
-      </w:r>
-    </w:p>
-    <w:p>
-      <w:pPr>
-        <w:spacing w:after="0"/>
-      </w:pPr>
-    </w:p>
-    <w:p>
-      <w:pPr>
-        <w:pStyle w:val="Listenabsatz"/>
-        <w:numPr>
-          <w:ilvl w:val="0"/>
-          <w:numId w:val="8"/>
-        </w:numPr>
-        <w:spacing w:after="0"/>
-      </w:pPr>
-      <w:r>
-        <w:t>kann auf das Drücken des Hauptmenü-Buttons reagieren.</w:t>
-      </w:r>
-    </w:p>
-    <w:p>
-      <w:pPr>
-        <w:pStyle w:val="Listenabsatz"/>
-        <w:numPr>
-          <w:ilvl w:val="0"/>
-          <w:numId w:val="8"/>
-        </w:numPr>
-        <w:spacing w:after="0"/>
-      </w:pPr>
-      <w:r>
-        <w:t>kann auf das Drücken des Spielstart-Buttons reagieren.</w:t>
-      </w:r>
-    </w:p>
-    <w:p>
-      <w:pPr>
-        <w:pStyle w:val="Listenabsatz"/>
-        <w:numPr>
-          <w:ilvl w:val="0"/>
-          <w:numId w:val="8"/>
-        </w:numPr>
-        <w:spacing w:after="0"/>
-      </w:pPr>
-      <w:r>
-        <w:t>kann die Liste verfügbarer Subgames laden.</w:t>
-      </w:r>
-    </w:p>
-    <w:p>
-      <w:pPr>
-        <w:pStyle w:val="Listenabsatz"/>
-        <w:numPr>
-          <w:ilvl w:val="0"/>
-          <w:numId w:val="8"/>
-        </w:numPr>
-        <w:spacing w:after="0"/>
-      </w:pPr>
-      <w:r>
-        <w:t>kann aus der Liste der Subgames Toggles im Einstellungsmenü pla</w:t>
-      </w:r>
-      <w:r>
-        <w:t>t</w:t>
-      </w:r>
-      <w:r>
-        <w:t>zieren.</w:t>
-      </w:r>
-    </w:p>
-    <w:p>
-      <w:pPr>
-        <w:pStyle w:val="Listenabsatz"/>
-        <w:numPr>
-          <w:ilvl w:val="0"/>
-          <w:numId w:val="8"/>
-        </w:numPr>
-        <w:spacing w:after="0"/>
-      </w:pPr>
-      <w:r>
-        <w:t>kann die getroffene Auswahl an Subgames speichern.</w:t>
-      </w:r>
-    </w:p>
-    <w:p>
-      <w:pPr>
-        <w:pStyle w:val="Listenabsatz"/>
-        <w:numPr>
-          <w:ilvl w:val="0"/>
-          <w:numId w:val="8"/>
-        </w:numPr>
-        <w:spacing w:after="0"/>
-      </w:pPr>
-      <w:r>
-        <w:t>kann auf die angezeigten Toggles eine vor</w:t>
-      </w:r>
-      <w:r>
-        <w:t xml:space="preserve">her </w:t>
-      </w:r>
-      <w:r>
-        <w:t>gespeicherte Auswahl anwenden.</w:t>
-      </w:r>
-    </w:p>
-    <w:p>
-      <w:pPr>
-        <w:spacing w:after="0"/>
-        <w:rPr>
-          <w:b/>
-        </w:rPr>
-      </w:pPr>
-    </w:p>
-    <w:p>
-      <w:pPr>
-        <w:spacing w:after="0"/>
-        <w:rPr>
-          <w:b/>
-        </w:rPr>
-      </w:pPr>
-    </w:p>
-    <w:p>
-      <w:pPr>
-        <w:spacing w:after="0"/>
-        <w:rPr>
-          <w:b/>
-        </w:rPr>
-      </w:pPr>
-      <w:r>
-        <w:rPr>
-          <w:b/>
-        </w:rPr>
-        <w:t>XmlReader</w:t>
-      </w:r>
-    </w:p>
-    <w:p>
-      <w:pPr>
-        <w:spacing w:after="0"/>
-      </w:pPr>
-    </w:p>
-    <w:p>
-      <w:pPr>
-        <w:spacing w:after="0"/>
-        <w:ind w:left="708"/>
-        <w:rPr>
-          <w:i/>
-        </w:rPr>
-      </w:pPr>
-      <w:r>
-        <w:rPr>
-          <w:i/>
-        </w:rPr>
-        <w:t>Ein XmlReader lädt für Subgames, deren ReactionTasks auf Inhalten aus XML-Dateien basieren, die benötigten Informationen aus der jeweiligen mit dem Subgame verknüpften XML-Datei.</w:t>
-      </w:r>
-    </w:p>
-    <w:p>
-      <w:pPr>
-        <w:spacing w:after="0"/>
-        <w:ind w:left="708"/>
-        <w:rPr>
-          <w:i/>
-        </w:rPr>
-      </w:pPr>
-    </w:p>
-    <w:p>
-      <w:pPr>
-        <w:pStyle w:val="Listenabsatz"/>
-        <w:numPr>
-          <w:ilvl w:val="0"/>
-          <w:numId w:val="5"/>
-        </w:numPr>
-        <w:spacing w:after="0"/>
-        <w:ind w:left="360"/>
-      </w:pPr>
-      <w:r>
-        <w:t>existiert genau ein Mal (Singleton).</w:t>
-      </w:r>
-    </w:p>
-    <w:p>
-      <w:pPr>
-        <w:pStyle w:val="Listenabsatz"/>
-        <w:numPr>
-          <w:ilvl w:val="0"/>
-          <w:numId w:val="5"/>
-        </w:numPr>
-        <w:spacing w:after="0"/>
-        <w:ind w:left="360"/>
-      </w:pPr>
-      <w:r>
         <w:t xml:space="preserve">kann </w:t>
       </w:r>
       <w:r>
-        <w:t xml:space="preserve">aus </w:t>
-      </w:r>
-      <w:r>
-        <w:t xml:space="preserve">einer Datei </w:t>
-      </w:r>
-      <w:r>
-        <w:t xml:space="preserve">Elemente </w:t>
-      </w:r>
-      <w:r>
-        <w:t xml:space="preserve">lesen und </w:t>
-      </w:r>
-      <w:r>
-        <w:t>dabei eine zufällige Kombination der Kindelemente verschiedener Elemente, sowie eine Angabe, ob diese zum selben Elternelement gehören als Strings zurückgeben.</w:t>
-      </w:r>
-    </w:p>
-    <w:p>
-      <w:pPr>
-        <w:pStyle w:val="Listenabsatz"/>
-        <w:numPr>
-          <w:ilvl w:val="0"/>
-          <w:numId w:val="5"/>
-        </w:numPr>
-        <w:spacing w:after="0"/>
-        <w:ind w:left="360"/>
-      </w:pPr>
-      <w:r>
-        <w:t xml:space="preserve">kann </w:t>
-      </w:r>
-      <w:r>
-        <w:t>aus einer Datei die Namen der verfügbaren Subgames laden.</w:t>
+        <w:t xml:space="preserve">aus einer Datei die Namen der verfügbaren </w:t>
+      </w:r>
+      <w:proofErr w:type="spellStart"/>
+      <w:r>
+        <w:t>Subgames</w:t>
+      </w:r>
+      <w:proofErr w:type="spellEnd"/>
+      <w:r>
+        <w:t xml:space="preserve"> laden.</w:t>
       </w:r>
     </w:p>
     <w:p>
@@ -1849,7 +2480,6 @@
         <w:spacing w:after="0"/>
       </w:pPr>
       <w:r>
-        <w:lastRenderedPageBreak/>
         <w:t>Eine Entität in einer XML-Datei enthält immer 2 Einträge.</w:t>
       </w:r>
     </w:p>
@@ -1864,7 +2494,24 @@
         <w:spacing w:after="0"/>
       </w:pPr>
       <w:r>
-        <w:t>Dies kann eine Kombination zweier Kindelemente sein, die zusammen auftretend eine Reaktion korrekt machen. Eine andere Art ist eine Kombination eines Kindelementes und eines einfachen Wahrheitswertes, der angibt, ob eine Reaktion auf das Element korrekt ist.</w:t>
+        <w:lastRenderedPageBreak/>
+        <w:t xml:space="preserve">Dies kann eine Kombination zweier </w:t>
+      </w:r>
+      <w:proofErr w:type="spellStart"/>
+      <w:r>
+        <w:t>Kindelemente</w:t>
+      </w:r>
+      <w:proofErr w:type="spellEnd"/>
+      <w:r>
+        <w:t xml:space="preserve"> sein, die zusammen auftretend eine Reaktion korrekt machen. Eine andere Art ist eine Kombination eines </w:t>
+      </w:r>
+      <w:proofErr w:type="spellStart"/>
+      <w:r>
+        <w:t>Kindelementes</w:t>
+      </w:r>
+      <w:proofErr w:type="spellEnd"/>
+      <w:r>
+        <w:t xml:space="preserve"> und eines einfachen Wahrheitswertes, der angibt, ob eine Reaktion auf das Element korrekt ist.</w:t>
       </w:r>
     </w:p>
     <w:p>
@@ -1889,7 +2536,23 @@
         <w:spacing w:after="0"/>
       </w:pPr>
       <w:r>
-        <w:t xml:space="preserve">Es gibt eine XML-Datei, die für jedes bisher implementierte Subgame den Namen seines Prefabs und einen zugehörigen, im Auswahlmenü angezeigten Namen enthält. </w:t>
+        <w:t xml:space="preserve">Es gibt eine XML-Datei, die für jedes bisher implementierte </w:t>
+      </w:r>
+      <w:proofErr w:type="spellStart"/>
+      <w:r>
+        <w:t>Subgame</w:t>
+      </w:r>
+      <w:proofErr w:type="spellEnd"/>
+      <w:r>
+        <w:t xml:space="preserve"> den Namen seines </w:t>
+      </w:r>
+      <w:proofErr w:type="spellStart"/>
+      <w:r>
+        <w:t>Prefabs</w:t>
+      </w:r>
+      <w:proofErr w:type="spellEnd"/>
+      <w:r>
+        <w:t xml:space="preserve"> und einen zugehörigen, im Auswahlmenü angezeigten Namen enthält. </w:t>
       </w:r>
     </w:p>
     <w:sectPr>

</xml_diff>

<commit_message>
Dynamic player controls number in the Subgame scene.
</commit_message>
<xml_diff>
--- a/dokumentation/klassen.docx
+++ b/dokumentation/klassen.docx
@@ -9,7 +9,6 @@
           <w:b/>
         </w:rPr>
       </w:pPr>
-      <w:proofErr w:type="spellStart"/>
       <w:r>
         <w:rPr>
           <w:b/>
@@ -22,7 +21,6 @@
         </w:rPr>
         <w:t>Manager</w:t>
       </w:r>
-      <w:proofErr w:type="spellEnd"/>
     </w:p>
     <w:p>
       <w:pPr>
@@ -44,16 +42,8 @@
         <w:rPr>
           <w:i/>
         </w:rPr>
-        <w:t xml:space="preserve">Der </w:t>
-      </w:r>
-      <w:proofErr w:type="spellStart"/>
-      <w:r>
-        <w:rPr>
-          <w:i/>
-        </w:rPr>
-        <w:t>GameManager</w:t>
-      </w:r>
-      <w:proofErr w:type="spellEnd"/>
+        <w:t>Der GameManager</w:t>
+      </w:r>
       <w:r>
         <w:rPr>
           <w:i/>
@@ -70,22 +60,420 @@
         <w:rPr>
           <w:i/>
         </w:rPr>
-        <w:t xml:space="preserve"> und gibt diese an das aktuelle </w:t>
-      </w:r>
-      <w:proofErr w:type="spellStart"/>
-      <w:r>
-        <w:rPr>
-          <w:i/>
+        <w:t xml:space="preserve"> und gibt diese an das aktuelle Subgame weiter.</w:t>
+      </w:r>
+    </w:p>
+    <w:p>
+      <w:pPr>
+        <w:spacing w:after="0"/>
+        <w:ind w:left="708"/>
+        <w:rPr>
+          <w:i/>
+        </w:rPr>
+      </w:pPr>
+      <w:r>
+        <w:rPr>
+          <w:i/>
+        </w:rPr>
+        <w:t xml:space="preserve">Es kann von jeder Stelle des Spiels benutzt werden, d.h. es ist nicht an </w:t>
+      </w:r>
+      <w:r>
+        <w:rPr>
+          <w:i/>
+        </w:rPr>
+        <w:t>die Existenz</w:t>
+      </w:r>
+      <w:r>
+        <w:rPr>
+          <w:i/>
+        </w:rPr>
+        <w:t xml:space="preserve"> eines GameObjects gebunden.</w:t>
+      </w:r>
+    </w:p>
+    <w:p>
+      <w:pPr>
+        <w:spacing w:after="0"/>
+        <w:ind w:left="708"/>
+        <w:rPr>
+          <w:i/>
+        </w:rPr>
+      </w:pPr>
+    </w:p>
+    <w:p>
+      <w:pPr>
+        <w:pStyle w:val="Listenabsatz"/>
+        <w:numPr>
+          <w:ilvl w:val="0"/>
+          <w:numId w:val="1"/>
+        </w:numPr>
+        <w:spacing w:after="0"/>
+        <w:ind w:left="360"/>
+      </w:pPr>
+      <w:r>
+        <w:t>existiert als</w:t>
+      </w:r>
+      <w:r>
+        <w:t xml:space="preserve"> eine einzige Klasseninstanz (Singleton).</w:t>
+      </w:r>
+    </w:p>
+    <w:p>
+      <w:pPr>
+        <w:pStyle w:val="Listenabsatz"/>
+        <w:numPr>
+          <w:ilvl w:val="0"/>
+          <w:numId w:val="1"/>
+        </w:numPr>
+        <w:spacing w:after="0"/>
+        <w:ind w:left="360"/>
+      </w:pPr>
+      <w:r>
+        <w:t>besitzt eine maximale Spieleranzahl.</w:t>
+      </w:r>
+      <w:r>
+        <w:t xml:space="preserve"> </w:t>
+      </w:r>
+    </w:p>
+    <w:p>
+      <w:pPr>
+        <w:pStyle w:val="Listenabsatz"/>
+        <w:numPr>
+          <w:ilvl w:val="0"/>
+          <w:numId w:val="1"/>
+        </w:numPr>
+        <w:spacing w:after="0"/>
+        <w:ind w:left="360"/>
+      </w:pPr>
+      <w:r>
+        <w:t>besitzt eine Liste der Namen der Subgame-Prefabs.</w:t>
+      </w:r>
+    </w:p>
+    <w:p>
+      <w:pPr>
+        <w:pStyle w:val="Listenabsatz"/>
+        <w:numPr>
+          <w:ilvl w:val="0"/>
+          <w:numId w:val="1"/>
+        </w:numPr>
+        <w:spacing w:after="0"/>
+        <w:ind w:left="360"/>
+      </w:pPr>
+      <w:r>
+        <w:t xml:space="preserve">besitzt </w:t>
+      </w:r>
+      <w:r>
+        <w:t xml:space="preserve">1-4 </w:t>
+      </w:r>
+      <w:r>
+        <w:t>Player.</w:t>
+      </w:r>
+    </w:p>
+    <w:p>
+      <w:pPr>
+        <w:pStyle w:val="Listenabsatz"/>
+        <w:numPr>
+          <w:ilvl w:val="0"/>
+          <w:numId w:val="1"/>
+        </w:numPr>
+        <w:spacing w:after="0"/>
+        <w:ind w:left="360"/>
+      </w:pPr>
+      <w:r>
+        <w:t>kann gestartet werden.</w:t>
+      </w:r>
+    </w:p>
+    <w:p>
+      <w:pPr>
+        <w:pStyle w:val="Listenabsatz"/>
+        <w:numPr>
+          <w:ilvl w:val="0"/>
+          <w:numId w:val="1"/>
+        </w:numPr>
+        <w:spacing w:after="0"/>
+        <w:ind w:left="360"/>
+      </w:pPr>
+      <w:r>
+        <w:t>kann pausiert werden.</w:t>
+      </w:r>
+    </w:p>
+    <w:p>
+      <w:pPr>
+        <w:pStyle w:val="Listenabsatz"/>
+        <w:numPr>
+          <w:ilvl w:val="0"/>
+          <w:numId w:val="1"/>
+        </w:numPr>
+        <w:spacing w:after="0"/>
+        <w:ind w:left="360"/>
+      </w:pPr>
+      <w:r>
+        <w:t>kann nach dem Pausieren fortgesetzt werden.</w:t>
+      </w:r>
+    </w:p>
+    <w:p>
+      <w:pPr>
+        <w:pStyle w:val="Listenabsatz"/>
+        <w:numPr>
+          <w:ilvl w:val="0"/>
+          <w:numId w:val="1"/>
+        </w:numPr>
+        <w:spacing w:after="0"/>
+        <w:ind w:left="360"/>
+      </w:pPr>
+      <w:r>
+        <w:t>k</w:t>
+      </w:r>
+      <w:r>
+        <w:t>ann einem Spieler einen Punkt zuschreiben.</w:t>
+      </w:r>
+    </w:p>
+    <w:p>
+      <w:pPr>
+        <w:pStyle w:val="Listenabsatz"/>
+        <w:numPr>
+          <w:ilvl w:val="0"/>
+          <w:numId w:val="1"/>
+        </w:numPr>
+        <w:spacing w:after="0"/>
+        <w:ind w:left="360"/>
+      </w:pPr>
+      <w:r>
+        <w:t>kann einem Spieler einen Punkt abziehen.</w:t>
+      </w:r>
+    </w:p>
+    <w:p>
+      <w:pPr>
+        <w:pStyle w:val="Listenabsatz"/>
+        <w:numPr>
+          <w:ilvl w:val="0"/>
+          <w:numId w:val="1"/>
+        </w:numPr>
+        <w:spacing w:after="0"/>
+        <w:ind w:left="360"/>
+      </w:pPr>
+      <w:r>
+        <w:t>Kann den Gewinner ermitteln.</w:t>
+      </w:r>
+    </w:p>
+    <w:p>
+      <w:pPr>
+        <w:pStyle w:val="Listenabsatz"/>
+        <w:numPr>
+          <w:ilvl w:val="0"/>
+          <w:numId w:val="1"/>
+        </w:numPr>
+        <w:spacing w:after="0"/>
+        <w:ind w:left="360"/>
+      </w:pPr>
+      <w:r>
+        <w:t>kann neue Player</w:t>
+      </w:r>
+      <w:r>
+        <w:t>-Spielobjekte</w:t>
+      </w:r>
+      <w:r>
+        <w:t xml:space="preserve"> instantiieren.</w:t>
+      </w:r>
+    </w:p>
+    <w:p>
+      <w:pPr>
+        <w:pStyle w:val="Listenabsatz"/>
+        <w:numPr>
+          <w:ilvl w:val="0"/>
+          <w:numId w:val="1"/>
+        </w:numPr>
+        <w:spacing w:after="0"/>
+        <w:ind w:left="360"/>
+      </w:pPr>
+      <w:r>
+        <w:t xml:space="preserve">kann auf die Reaktionsmeldung eines </w:t>
+      </w:r>
+      <w:r>
+        <w:rPr>
+          <w:i/>
+        </w:rPr>
+        <w:t>Players</w:t>
+      </w:r>
+      <w:r>
+        <w:t xml:space="preserve"> reagieren.</w:t>
+      </w:r>
+    </w:p>
+    <w:p>
+      <w:pPr>
+        <w:spacing w:after="0"/>
+      </w:pPr>
+    </w:p>
+    <w:p>
+      <w:pPr>
+        <w:spacing w:after="0"/>
+      </w:pPr>
+    </w:p>
+    <w:p>
+      <w:pPr>
+        <w:spacing w:after="0"/>
+        <w:rPr>
+          <w:b/>
+        </w:rPr>
+      </w:pPr>
+      <w:r>
+        <w:rPr>
+          <w:b/>
+        </w:rPr>
+        <w:t>SubgameManager</w:t>
+      </w:r>
+    </w:p>
+    <w:p>
+      <w:pPr>
+        <w:spacing w:after="0"/>
+        <w:rPr>
+          <w:b/>
+        </w:rPr>
+      </w:pPr>
+    </w:p>
+    <w:p>
+      <w:pPr>
+        <w:spacing w:after="0"/>
+        <w:ind w:left="708"/>
+        <w:rPr>
+          <w:i/>
+        </w:rPr>
+      </w:pPr>
+      <w:r>
+        <w:rPr>
+          <w:i/>
+        </w:rPr>
+        <w:t>Der SubgameManager verwaltet die Subgame-Szene und das darin ablaufende Subgame. Er platziert auf Anweisung des GameManagers Steuerungselemente der Benutzer.</w:t>
+      </w:r>
+    </w:p>
+    <w:p>
+      <w:pPr>
+        <w:spacing w:after="0"/>
+        <w:ind w:left="708"/>
+        <w:rPr>
+          <w:i/>
+        </w:rPr>
+      </w:pPr>
+    </w:p>
+    <w:p>
+      <w:pPr>
+        <w:pStyle w:val="Listenabsatz"/>
+        <w:numPr>
+          <w:ilvl w:val="0"/>
+          <w:numId w:val="1"/>
+        </w:numPr>
+        <w:spacing w:after="0"/>
+        <w:ind w:left="360"/>
+      </w:pPr>
+      <w:r>
+        <w:t>besi</w:t>
+      </w:r>
+      <w:r>
+        <w:t>tzt die beiden Bereiche, in denen die Steuerelemente der Spieler platziert werden.</w:t>
+      </w:r>
+    </w:p>
+    <w:p>
+      <w:pPr>
+        <w:pStyle w:val="Listenabsatz"/>
+        <w:numPr>
+          <w:ilvl w:val="0"/>
+          <w:numId w:val="1"/>
+        </w:numPr>
+        <w:spacing w:after="0"/>
+        <w:ind w:left="360"/>
+      </w:pPr>
+      <w:r>
+        <w:t>besitzt ein Subgame.</w:t>
+      </w:r>
+    </w:p>
+    <w:p>
+      <w:pPr>
+        <w:spacing w:after="0"/>
+      </w:pPr>
+    </w:p>
+    <w:p>
+      <w:pPr>
+        <w:pStyle w:val="Listenabsatz"/>
+        <w:numPr>
+          <w:ilvl w:val="0"/>
+          <w:numId w:val="1"/>
+        </w:numPr>
+        <w:spacing w:after="0"/>
+        <w:ind w:left="360"/>
+      </w:pPr>
+      <w:r>
+        <w:t>kann ein neues Subgame über seinen Namen</w:t>
+      </w:r>
+      <w:r>
+        <w:t xml:space="preserve"> </w:t>
+      </w:r>
+      <w:r>
+        <w:t xml:space="preserve">instantiieren </w:t>
+      </w:r>
+      <w:bookmarkStart w:id="0" w:name="_GoBack"/>
+      <w:bookmarkEnd w:id="0"/>
+      <w:r>
+        <w:t xml:space="preserve">und </w:t>
+      </w:r>
+      <w:r>
+        <w:t xml:space="preserve"> starten.</w:t>
+      </w:r>
+    </w:p>
+    <w:p>
+      <w:pPr>
+        <w:pStyle w:val="Listenabsatz"/>
+        <w:numPr>
+          <w:ilvl w:val="0"/>
+          <w:numId w:val="1"/>
+        </w:numPr>
+        <w:spacing w:after="0"/>
+        <w:ind w:left="360"/>
+      </w:pPr>
+      <w:r>
+        <w:t xml:space="preserve">kann </w:t>
+      </w:r>
+      <w:r>
+        <w:t>prüfen, ob das Subgame zu Ende ist.</w:t>
+      </w:r>
+    </w:p>
+    <w:p>
+      <w:pPr>
+        <w:pStyle w:val="Listenabsatz"/>
+        <w:numPr>
+          <w:ilvl w:val="0"/>
+          <w:numId w:val="1"/>
+        </w:numPr>
+        <w:spacing w:after="0"/>
+        <w:ind w:left="360"/>
+      </w:pPr>
+      <w:r>
+        <w:t>kann die Steuerelemente für die gegebene Anzahl an Spielern platzieren.</w:t>
+      </w:r>
+    </w:p>
+    <w:p>
+      <w:pPr>
+        <w:spacing w:after="0"/>
+      </w:pPr>
+    </w:p>
+    <w:p>
+      <w:pPr>
+        <w:spacing w:after="0"/>
+        <w:rPr>
+          <w:b/>
+        </w:rPr>
+      </w:pPr>
+      <w:r>
+        <w:rPr>
+          <w:b/>
         </w:rPr>
         <w:t>Subgame</w:t>
       </w:r>
-      <w:proofErr w:type="spellEnd"/>
-      <w:r>
-        <w:rPr>
-          <w:i/>
-        </w:rPr>
-        <w:t xml:space="preserve"> weiter.</w:t>
-      </w:r>
+    </w:p>
+    <w:p>
+      <w:pPr>
+        <w:spacing w:after="0"/>
+        <w:rPr>
+          <w:b/>
+        </w:rPr>
+      </w:pPr>
     </w:p>
     <w:p>
       <w:pPr>
@@ -99,33 +487,49 @@
         <w:rPr>
           <w:i/>
         </w:rPr>
-        <w:t xml:space="preserve">Es kann von jeder Stelle des Spiels benutzt werden, d.h. es ist nicht an </w:t>
-      </w:r>
-      <w:r>
-        <w:rPr>
-          <w:i/>
-        </w:rPr>
-        <w:t>die Existenz</w:t>
-      </w:r>
-      <w:r>
-        <w:rPr>
-          <w:i/>
-        </w:rPr>
-        <w:t xml:space="preserve"> eines </w:t>
-      </w:r>
-      <w:proofErr w:type="spellStart"/>
-      <w:r>
-        <w:rPr>
-          <w:i/>
-        </w:rPr>
-        <w:t>GameObjects</w:t>
-      </w:r>
-      <w:proofErr w:type="spellEnd"/>
-      <w:r>
-        <w:rPr>
-          <w:i/>
-        </w:rPr>
-        <w:t xml:space="preserve"> gebunden.</w:t>
+        <w:t xml:space="preserve">Ein </w:t>
+      </w:r>
+      <w:r>
+        <w:rPr>
+          <w:i/>
+        </w:rPr>
+        <w:t>Subgame</w:t>
+      </w:r>
+      <w:r>
+        <w:rPr>
+          <w:i/>
+        </w:rPr>
+        <w:t xml:space="preserve"> ist ein Spielmodus, bzw. eine Phase des Spiels.</w:t>
+      </w:r>
+      <w:r>
+        <w:rPr>
+          <w:i/>
+        </w:rPr>
+        <w:t xml:space="preserve"> </w:t>
+      </w:r>
+      <w:r>
+        <w:rPr>
+          <w:i/>
+        </w:rPr>
+        <w:t>In Unity bildet jedes Subgame ein eigene</w:t>
+      </w:r>
+      <w:r>
+        <w:rPr>
+          <w:i/>
+        </w:rPr>
+        <w:t>s</w:t>
+      </w:r>
+      <w:r>
+        <w:rPr>
+          <w:i/>
+        </w:rPr>
+        <w:t xml:space="preserve"> </w:t>
+      </w:r>
+      <w:r>
+        <w:rPr>
+          <w:i/>
+        </w:rPr>
+        <w:t>Prefab, das in die Spielfläche der Scene des laufenden Spiels geladen wird.</w:t>
       </w:r>
     </w:p>
     <w:p>
@@ -142,53 +546,153 @@
         <w:pStyle w:val="Listenabsatz"/>
         <w:numPr>
           <w:ilvl w:val="0"/>
-          <w:numId w:val="1"/>
-        </w:numPr>
-        <w:spacing w:after="0"/>
-        <w:ind w:left="360"/>
-      </w:pPr>
-      <w:r>
-        <w:t>existiert als</w:t>
-      </w:r>
-      <w:r>
-        <w:t xml:space="preserve"> eine einzige Klasseninstanz (Singleton).</w:t>
-      </w:r>
-    </w:p>
-    <w:p>
-      <w:pPr>
-        <w:pStyle w:val="Listenabsatz"/>
-        <w:numPr>
-          <w:ilvl w:val="0"/>
-          <w:numId w:val="1"/>
-        </w:numPr>
-        <w:spacing w:after="0"/>
-        <w:ind w:left="360"/>
-      </w:pPr>
-      <w:r>
-        <w:t>besitzt eine maximale Spieleranzahl.</w:t>
+          <w:numId w:val="2"/>
+        </w:numPr>
+        <w:spacing w:after="0"/>
+        <w:ind w:left="360"/>
+      </w:pPr>
+      <w:r>
+        <w:t xml:space="preserve">besitzen </w:t>
+      </w:r>
+      <w:r>
+        <w:t xml:space="preserve">alle </w:t>
+      </w:r>
+      <w:r>
+        <w:t xml:space="preserve">eine </w:t>
+      </w:r>
+      <w:r>
+        <w:t xml:space="preserve">gemeinsame </w:t>
+      </w:r>
+      <w:r>
+        <w:t>Zahl, die beschreibt</w:t>
+      </w:r>
+      <w:r>
+        <w:t>,</w:t>
+      </w:r>
+      <w:r>
+        <w:t xml:space="preserve"> auf wie viele</w:t>
+      </w:r>
+      <w:r>
+        <w:t xml:space="preserve"> ReactionTasks</w:t>
       </w:r>
       <w:r>
         <w:t xml:space="preserve"> </w:t>
       </w:r>
-    </w:p>
-    <w:p>
-      <w:pPr>
-        <w:pStyle w:val="Listenabsatz"/>
-        <w:numPr>
-          <w:ilvl w:val="0"/>
-          <w:numId w:val="1"/>
-        </w:numPr>
-        <w:spacing w:after="0"/>
-        <w:ind w:left="360"/>
-      </w:pPr>
-      <w:r>
-        <w:t>besitzt eine Liste der Namen der Subgame-</w:t>
-      </w:r>
-      <w:proofErr w:type="spellStart"/>
-      <w:r>
-        <w:t>Prefabs</w:t>
-      </w:r>
-      <w:proofErr w:type="spellEnd"/>
+      <w:r>
+        <w:t xml:space="preserve">bis zum Fortschreiten zum nächsten Subgame </w:t>
+      </w:r>
+      <w:r>
+        <w:t>korrekt reagiert werden muss.</w:t>
+      </w:r>
+    </w:p>
+    <w:p>
+      <w:pPr>
+        <w:pStyle w:val="Listenabsatz"/>
+        <w:numPr>
+          <w:ilvl w:val="0"/>
+          <w:numId w:val="2"/>
+        </w:numPr>
+        <w:spacing w:after="0"/>
+        <w:ind w:left="360"/>
+      </w:pPr>
+      <w:r>
+        <w:t>b</w:t>
+      </w:r>
+      <w:r>
+        <w:t>esitzt einen Namen.</w:t>
+      </w:r>
+    </w:p>
+    <w:p>
+      <w:pPr>
+        <w:pStyle w:val="Listenabsatz"/>
+        <w:numPr>
+          <w:ilvl w:val="0"/>
+          <w:numId w:val="2"/>
+        </w:numPr>
+        <w:spacing w:after="0"/>
+        <w:ind w:left="360"/>
+      </w:pPr>
+      <w:r>
+        <w:t>kennt den Namen seiner, die Tasks aufbauenden Objekte enthaltende, XML-Datei.</w:t>
+      </w:r>
+    </w:p>
+    <w:p>
+      <w:pPr>
+        <w:pStyle w:val="Listenabsatz"/>
+        <w:numPr>
+          <w:ilvl w:val="0"/>
+          <w:numId w:val="2"/>
+        </w:numPr>
+        <w:spacing w:after="0"/>
+        <w:ind w:left="360"/>
+      </w:pPr>
+      <w:r>
+        <w:t>b</w:t>
+      </w:r>
+      <w:r>
+        <w:t xml:space="preserve">esitzt eine </w:t>
+      </w:r>
+      <w:r>
+        <w:t>knappe</w:t>
+      </w:r>
+      <w:r>
+        <w:t xml:space="preserve"> Aufgabenbeschreibung.</w:t>
+      </w:r>
+    </w:p>
+    <w:p>
+      <w:pPr>
+        <w:pStyle w:val="Listenabsatz"/>
+        <w:numPr>
+          <w:ilvl w:val="0"/>
+          <w:numId w:val="2"/>
+        </w:numPr>
+        <w:spacing w:after="0"/>
+        <w:ind w:left="360"/>
+      </w:pPr>
+      <w:r>
+        <w:t xml:space="preserve">besitzt eine </w:t>
+      </w:r>
+      <w:r>
+        <w:t>Zahl, die beschreibt</w:t>
+      </w:r>
+      <w:r>
+        <w:t>,</w:t>
+      </w:r>
+      <w:r>
+        <w:t xml:space="preserve"> auf wie viele</w:t>
+      </w:r>
+      <w:r>
+        <w:t xml:space="preserve"> </w:t>
+      </w:r>
+      <w:r>
+        <w:t>ReactionTasks bisher korrekt reagiert wurde.</w:t>
+      </w:r>
+      <w:r>
+        <w:t xml:space="preserve"> </w:t>
+      </w:r>
+    </w:p>
+    <w:p>
+      <w:pPr>
+        <w:pStyle w:val="Listenabsatz"/>
+        <w:numPr>
+          <w:ilvl w:val="0"/>
+          <w:numId w:val="2"/>
+        </w:numPr>
+        <w:spacing w:after="0"/>
+        <w:ind w:left="360"/>
+      </w:pPr>
+      <w:r>
+        <w:t xml:space="preserve">kann </w:t>
+      </w:r>
+      <w:r>
+        <w:t>das ak</w:t>
+      </w:r>
+      <w:r>
+        <w:t>t</w:t>
+      </w:r>
+      <w:r>
+        <w:t>uelle ReactionTask ersetzen</w:t>
+      </w:r>
       <w:r>
         <w:t>.</w:t>
       </w:r>
@@ -198,191 +702,102 @@
         <w:pStyle w:val="Listenabsatz"/>
         <w:numPr>
           <w:ilvl w:val="0"/>
-          <w:numId w:val="1"/>
-        </w:numPr>
-        <w:spacing w:after="0"/>
-        <w:ind w:left="360"/>
-      </w:pPr>
-      <w:r>
-        <w:t xml:space="preserve">besitzt </w:t>
-      </w:r>
-      <w:r>
-        <w:t xml:space="preserve">1-4 </w:t>
-      </w:r>
-      <w:r>
-        <w:t>Player.</w:t>
-      </w:r>
-    </w:p>
-    <w:p>
-      <w:pPr>
-        <w:pStyle w:val="Listenabsatz"/>
-        <w:numPr>
-          <w:ilvl w:val="0"/>
-          <w:numId w:val="1"/>
-        </w:numPr>
-        <w:spacing w:after="0"/>
-        <w:ind w:left="360"/>
-      </w:pPr>
-      <w:r>
-        <w:t>kann gestartet werden.</w:t>
-      </w:r>
-    </w:p>
-    <w:p>
-      <w:pPr>
-        <w:pStyle w:val="Listenabsatz"/>
-        <w:numPr>
-          <w:ilvl w:val="0"/>
-          <w:numId w:val="1"/>
-        </w:numPr>
-        <w:spacing w:after="0"/>
-        <w:ind w:left="360"/>
-      </w:pPr>
-      <w:r>
-        <w:t>kann pausiert werden.</w:t>
-      </w:r>
-    </w:p>
-    <w:p>
-      <w:pPr>
-        <w:pStyle w:val="Listenabsatz"/>
-        <w:numPr>
-          <w:ilvl w:val="0"/>
-          <w:numId w:val="1"/>
-        </w:numPr>
-        <w:spacing w:after="0"/>
-        <w:ind w:left="360"/>
-      </w:pPr>
-      <w:r>
-        <w:t>kann nach dem Pausieren fortgesetzt werden.</w:t>
-      </w:r>
-    </w:p>
-    <w:p>
-      <w:pPr>
-        <w:pStyle w:val="Listenabsatz"/>
-        <w:numPr>
-          <w:ilvl w:val="0"/>
-          <w:numId w:val="1"/>
-        </w:numPr>
-        <w:spacing w:after="0"/>
-        <w:ind w:left="360"/>
-      </w:pPr>
-      <w:r>
-        <w:t>k</w:t>
-      </w:r>
-      <w:r>
-        <w:t>ann einem Spieler einen Punkt zuschreiben.</w:t>
-      </w:r>
-    </w:p>
-    <w:p>
-      <w:pPr>
-        <w:pStyle w:val="Listenabsatz"/>
-        <w:numPr>
-          <w:ilvl w:val="0"/>
-          <w:numId w:val="1"/>
-        </w:numPr>
-        <w:spacing w:after="0"/>
-        <w:ind w:left="360"/>
-      </w:pPr>
-      <w:r>
-        <w:t>kann einem Spieler einen Punkt abziehen.</w:t>
-      </w:r>
-    </w:p>
-    <w:p>
-      <w:pPr>
-        <w:pStyle w:val="Listenabsatz"/>
-        <w:numPr>
-          <w:ilvl w:val="0"/>
-          <w:numId w:val="1"/>
-        </w:numPr>
-        <w:spacing w:after="0"/>
-        <w:ind w:left="360"/>
-      </w:pPr>
-      <w:r>
-        <w:t>Kann den Gewinner ermitteln.</w:t>
-      </w:r>
-    </w:p>
-    <w:p>
-      <w:pPr>
-        <w:pStyle w:val="Listenabsatz"/>
-        <w:numPr>
-          <w:ilvl w:val="0"/>
-          <w:numId w:val="1"/>
-        </w:numPr>
-        <w:spacing w:after="0"/>
-        <w:ind w:left="360"/>
-      </w:pPr>
-      <w:r>
-        <w:t>kann neue Player</w:t>
-      </w:r>
-      <w:r>
-        <w:t>-Spielobjekte</w:t>
+          <w:numId w:val="2"/>
+        </w:numPr>
+        <w:spacing w:after="0"/>
+        <w:ind w:left="360"/>
+      </w:pPr>
+      <w:r>
+        <w:t xml:space="preserve">kann </w:t>
+      </w:r>
+      <w:r>
+        <w:t>mitteilen</w:t>
+      </w:r>
+      <w:r>
+        <w:t xml:space="preserve">, ob </w:t>
+      </w:r>
+      <w:r>
+        <w:t xml:space="preserve">aktuell auf </w:t>
+      </w:r>
+      <w:r>
+        <w:t>eine Spielerr</w:t>
+      </w:r>
+      <w:r>
+        <w:t>eaktion gewartet wird</w:t>
+      </w:r>
+      <w:r>
+        <w:t>.</w:t>
+      </w:r>
+    </w:p>
+    <w:p>
+      <w:pPr>
+        <w:pStyle w:val="Listenabsatz"/>
+        <w:numPr>
+          <w:ilvl w:val="0"/>
+          <w:numId w:val="2"/>
+        </w:numPr>
+        <w:spacing w:after="0"/>
+        <w:ind w:left="360"/>
+      </w:pPr>
+      <w:r>
+        <w:t>kann</w:t>
       </w:r>
       <w:r>
         <w:t xml:space="preserve"> </w:t>
       </w:r>
-      <w:proofErr w:type="spellStart"/>
-      <w:r>
-        <w:t>instantiieren</w:t>
-      </w:r>
-      <w:proofErr w:type="spellEnd"/>
-      <w:r>
-        <w:t>.</w:t>
-      </w:r>
-    </w:p>
-    <w:p>
-      <w:pPr>
-        <w:pStyle w:val="Listenabsatz"/>
-        <w:numPr>
-          <w:ilvl w:val="0"/>
-          <w:numId w:val="1"/>
-        </w:numPr>
-        <w:spacing w:after="0"/>
-        <w:ind w:left="360"/>
-      </w:pPr>
-      <w:r>
-        <w:t xml:space="preserve">kann auf die Reaktionsmeldung eines </w:t>
-      </w:r>
-      <w:r>
-        <w:rPr>
-          <w:i/>
-        </w:rPr>
-        <w:t>Players</w:t>
-      </w:r>
-      <w:r>
-        <w:t xml:space="preserve"> reagieren.</w:t>
-      </w:r>
-    </w:p>
-    <w:p>
-      <w:pPr>
-        <w:spacing w:after="0"/>
-      </w:pPr>
-    </w:p>
-    <w:p>
-      <w:pPr>
-        <w:spacing w:after="0"/>
-      </w:pPr>
-    </w:p>
-    <w:p>
-      <w:pPr>
-        <w:spacing w:after="0"/>
-        <w:rPr>
-          <w:b/>
-        </w:rPr>
-      </w:pPr>
-      <w:proofErr w:type="spellStart"/>
-      <w:r>
-        <w:rPr>
-          <w:b/>
-        </w:rPr>
-        <w:t>Subgame</w:t>
-      </w:r>
-      <w:proofErr w:type="spellEnd"/>
-    </w:p>
-    <w:p>
-      <w:pPr>
-        <w:spacing w:after="0"/>
-        <w:rPr>
-          <w:b/>
-        </w:rPr>
+      <w:r>
+        <w:t>mitteilen</w:t>
+      </w:r>
+      <w:r>
+        <w:t>, ob es abgeschlossen</w:t>
+      </w:r>
+      <w:r>
+        <w:t xml:space="preserve"> (beendet)</w:t>
+      </w:r>
+      <w:r>
+        <w:t xml:space="preserve"> ist.</w:t>
+      </w:r>
+      <w:r>
+        <w:t xml:space="preserve"> </w:t>
+      </w:r>
+    </w:p>
+    <w:p>
+      <w:pPr>
+        <w:pStyle w:val="Listenabsatz"/>
+        <w:spacing w:after="0"/>
+        <w:ind w:left="360"/>
+      </w:pPr>
+    </w:p>
+    <w:p>
+      <w:pPr>
+        <w:pStyle w:val="Listenabsatz"/>
+        <w:spacing w:after="0"/>
+        <w:ind w:left="360"/>
+      </w:pPr>
+    </w:p>
+    <w:p>
+      <w:pPr>
+        <w:spacing w:after="0"/>
+        <w:rPr>
+          <w:b/>
+        </w:rPr>
+      </w:pPr>
+      <w:r>
+        <w:rPr>
+          <w:b/>
+        </w:rPr>
+        <w:t>TerminableTaskSubgame</w:t>
+      </w:r>
+      <w:r>
+        <w:rPr>
+          <w:b/>
+        </w:rPr>
+        <w:t xml:space="preserve"> : Subgame</w:t>
+      </w:r>
+    </w:p>
+    <w:p>
+      <w:pPr>
+        <w:spacing w:after="0"/>
       </w:pPr>
     </w:p>
     <w:p>
@@ -397,557 +812,54 @@
         <w:rPr>
           <w:i/>
         </w:rPr>
-        <w:t xml:space="preserve">Ein </w:t>
-      </w:r>
-      <w:proofErr w:type="spellStart"/>
-      <w:r>
-        <w:rPr>
-          <w:i/>
-        </w:rPr>
-        <w:t>Subgame</w:t>
-      </w:r>
-      <w:proofErr w:type="spellEnd"/>
-      <w:r>
-        <w:rPr>
-          <w:i/>
-        </w:rPr>
-        <w:t xml:space="preserve"> ist ein Spielmodus, bzw. eine Phase des Spiels.</w:t>
-      </w:r>
-      <w:r>
-        <w:rPr>
-          <w:i/>
-        </w:rPr>
+        <w:t>Ein TerminableTaskSubgame ist ein Subgame, das aus zeitlich begrenzten Abschnitten (ReactionTasks) besteht. Während der gesamten Anzeigezeit behält die kritische Eigenschaft des ReactionTasks seinen Zustand bei.</w:t>
+      </w:r>
+    </w:p>
+    <w:p>
+      <w:pPr>
+        <w:spacing w:after="0"/>
+        <w:ind w:left="708"/>
+        <w:rPr>
+          <w:i/>
+        </w:rPr>
+      </w:pPr>
+    </w:p>
+    <w:p>
+      <w:pPr>
+        <w:pStyle w:val="Listenabsatz"/>
+        <w:numPr>
+          <w:ilvl w:val="0"/>
+          <w:numId w:val="2"/>
+        </w:numPr>
+        <w:spacing w:after="0"/>
+        <w:ind w:left="360"/>
+      </w:pPr>
+      <w:r>
+        <w:t>besitzt ein aktuelles TerminableReactionTask.</w:t>
+      </w:r>
+      <w:r>
         <w:t xml:space="preserve"> </w:t>
       </w:r>
-      <w:r>
-        <w:rPr>
-          <w:i/>
-        </w:rPr>
-        <w:t xml:space="preserve">In </w:t>
-      </w:r>
-      <w:proofErr w:type="spellStart"/>
-      <w:r>
-        <w:rPr>
-          <w:i/>
-        </w:rPr>
-        <w:t>Unity</w:t>
-      </w:r>
-      <w:proofErr w:type="spellEnd"/>
-      <w:r>
-        <w:rPr>
-          <w:i/>
-        </w:rPr>
-        <w:t xml:space="preserve"> bildet jedes </w:t>
-      </w:r>
-      <w:proofErr w:type="spellStart"/>
-      <w:r>
-        <w:rPr>
-          <w:i/>
-        </w:rPr>
-        <w:t>Subgame</w:t>
-      </w:r>
-      <w:proofErr w:type="spellEnd"/>
-      <w:r>
-        <w:rPr>
-          <w:i/>
-        </w:rPr>
-        <w:t xml:space="preserve"> ein eigene</w:t>
-      </w:r>
-      <w:r>
-        <w:rPr>
-          <w:i/>
-        </w:rPr>
-        <w:t>s</w:t>
-      </w:r>
-      <w:r>
-        <w:rPr>
-          <w:i/>
-        </w:rPr>
+    </w:p>
+    <w:p>
+      <w:pPr>
+        <w:pStyle w:val="Listenabsatz"/>
+        <w:numPr>
+          <w:ilvl w:val="0"/>
+          <w:numId w:val="2"/>
+        </w:numPr>
+        <w:spacing w:after="0"/>
+        <w:ind w:left="360"/>
+      </w:pPr>
+      <w:r>
+        <w:t xml:space="preserve">kann prüfen, ob das aktuelle </w:t>
+      </w:r>
+      <w:r>
+        <w:t>TerminableReactionTask</w:t>
+      </w:r>
+      <w:r>
         <w:t xml:space="preserve"> </w:t>
       </w:r>
-      <w:proofErr w:type="spellStart"/>
-      <w:r>
-        <w:rPr>
-          <w:i/>
-        </w:rPr>
-        <w:t>Prefab</w:t>
-      </w:r>
-      <w:proofErr w:type="spellEnd"/>
-      <w:r>
-        <w:rPr>
-          <w:i/>
-        </w:rPr>
-        <w:t>, das in die Spielfläche der Scene des laufenden Spiels geladen wird.</w:t>
-      </w:r>
-    </w:p>
-    <w:p>
-      <w:pPr>
-        <w:spacing w:after="0"/>
-        <w:ind w:left="708"/>
-        <w:rPr>
-          <w:i/>
-        </w:rPr>
-      </w:pPr>
-    </w:p>
-    <w:p>
-      <w:pPr>
-        <w:pStyle w:val="Listenabsatz"/>
-        <w:numPr>
-          <w:ilvl w:val="0"/>
-          <w:numId w:val="2"/>
-        </w:numPr>
-        <w:spacing w:after="0"/>
-        <w:ind w:left="360"/>
-      </w:pPr>
-      <w:r>
-        <w:t xml:space="preserve">besitzen </w:t>
-      </w:r>
-      <w:r>
-        <w:t xml:space="preserve">alle </w:t>
-      </w:r>
-      <w:r>
-        <w:t xml:space="preserve">eine </w:t>
-      </w:r>
-      <w:r>
-        <w:t xml:space="preserve">gemeinsame </w:t>
-      </w:r>
-      <w:r>
-        <w:t>Zahl, die beschreibt</w:t>
-      </w:r>
-      <w:r>
-        <w:t>,</w:t>
-      </w:r>
-      <w:r>
-        <w:t xml:space="preserve"> auf wie viele</w:t>
-      </w:r>
-      <w:r>
-        <w:t xml:space="preserve"> </w:t>
-      </w:r>
-      <w:proofErr w:type="spellStart"/>
-      <w:r>
-        <w:t>ReactionTasks</w:t>
-      </w:r>
-      <w:proofErr w:type="spellEnd"/>
-      <w:r>
-        <w:t xml:space="preserve"> </w:t>
-      </w:r>
-      <w:r>
-        <w:t xml:space="preserve">bis zum Fortschreiten zum nächsten </w:t>
-      </w:r>
-      <w:proofErr w:type="spellStart"/>
-      <w:r>
-        <w:t>Subgame</w:t>
-      </w:r>
-      <w:proofErr w:type="spellEnd"/>
-      <w:r>
-        <w:t xml:space="preserve"> </w:t>
-      </w:r>
-      <w:r>
-        <w:t>korrekt reagiert werden muss.</w:t>
-      </w:r>
-    </w:p>
-    <w:p>
-      <w:pPr>
-        <w:pStyle w:val="Listenabsatz"/>
-        <w:numPr>
-          <w:ilvl w:val="0"/>
-          <w:numId w:val="2"/>
-        </w:numPr>
-        <w:spacing w:after="0"/>
-        <w:ind w:left="360"/>
-      </w:pPr>
-      <w:r>
-        <w:t>b</w:t>
-      </w:r>
-      <w:r>
-        <w:t>esitzt einen Namen.</w:t>
-      </w:r>
-    </w:p>
-    <w:p>
-      <w:pPr>
-        <w:pStyle w:val="Listenabsatz"/>
-        <w:numPr>
-          <w:ilvl w:val="0"/>
-          <w:numId w:val="2"/>
-        </w:numPr>
-        <w:spacing w:after="0"/>
-        <w:ind w:left="360"/>
-      </w:pPr>
-      <w:r>
-        <w:t xml:space="preserve">kennt sein </w:t>
-      </w:r>
-      <w:proofErr w:type="spellStart"/>
-      <w:r>
-        <w:t>Prefab</w:t>
-      </w:r>
-      <w:proofErr w:type="spellEnd"/>
-      <w:r>
-        <w:t xml:space="preserve"> und kann dies</w:t>
-      </w:r>
-      <w:r>
-        <w:t>es</w:t>
-      </w:r>
-      <w:r>
-        <w:t xml:space="preserve"> </w:t>
-      </w:r>
-      <w:proofErr w:type="spellStart"/>
-      <w:r>
-        <w:t>instantiieren</w:t>
-      </w:r>
-      <w:proofErr w:type="spellEnd"/>
-      <w:r>
-        <w:t>.</w:t>
-      </w:r>
-    </w:p>
-    <w:p>
-      <w:pPr>
-        <w:pStyle w:val="Listenabsatz"/>
-        <w:numPr>
-          <w:ilvl w:val="0"/>
-          <w:numId w:val="2"/>
-        </w:numPr>
-        <w:spacing w:after="0"/>
-        <w:ind w:left="360"/>
-      </w:pPr>
-      <w:r>
-        <w:t>kennt den Namen seiner, die Tasks aufbauenden Objekte enthaltende, XML-Datei.</w:t>
-      </w:r>
-    </w:p>
-    <w:p>
-      <w:pPr>
-        <w:pStyle w:val="Listenabsatz"/>
-        <w:numPr>
-          <w:ilvl w:val="0"/>
-          <w:numId w:val="2"/>
-        </w:numPr>
-        <w:spacing w:after="0"/>
-        <w:ind w:left="360"/>
-      </w:pPr>
-      <w:r>
-        <w:t>b</w:t>
-      </w:r>
-      <w:r>
-        <w:t xml:space="preserve">esitzt eine </w:t>
-      </w:r>
-      <w:r>
-        <w:t>knappe</w:t>
-      </w:r>
-      <w:r>
-        <w:t xml:space="preserve"> Aufgabenbeschreibung.</w:t>
-      </w:r>
-    </w:p>
-    <w:p>
-      <w:pPr>
-        <w:pStyle w:val="Listenabsatz"/>
-        <w:numPr>
-          <w:ilvl w:val="0"/>
-          <w:numId w:val="2"/>
-        </w:numPr>
-        <w:spacing w:after="0"/>
-        <w:ind w:left="360"/>
-      </w:pPr>
-      <w:r>
-        <w:t xml:space="preserve">besitzt eine </w:t>
-      </w:r>
-      <w:r>
-        <w:t>Zahl, die beschreibt</w:t>
-      </w:r>
-      <w:r>
-        <w:t>,</w:t>
-      </w:r>
-      <w:r>
-        <w:t xml:space="preserve"> auf wie viele</w:t>
-      </w:r>
-      <w:r>
-        <w:t xml:space="preserve"> </w:t>
-      </w:r>
-      <w:proofErr w:type="spellStart"/>
-      <w:r>
-        <w:t>ReactionTasks</w:t>
-      </w:r>
-      <w:proofErr w:type="spellEnd"/>
-      <w:r>
-        <w:t xml:space="preserve"> bisher korrekt reagiert wurde.</w:t>
-      </w:r>
-      <w:r>
-        <w:t xml:space="preserve"> </w:t>
-      </w:r>
-    </w:p>
-    <w:p>
-      <w:pPr>
-        <w:pStyle w:val="Listenabsatz"/>
-        <w:numPr>
-          <w:ilvl w:val="0"/>
-          <w:numId w:val="2"/>
-        </w:numPr>
-        <w:spacing w:after="0"/>
-        <w:ind w:left="360"/>
-      </w:pPr>
-      <w:r>
-        <w:t xml:space="preserve">kann </w:t>
-      </w:r>
-      <w:r>
-        <w:t>das ak</w:t>
-      </w:r>
-      <w:r>
-        <w:t>t</w:t>
-      </w:r>
-      <w:r>
-        <w:t xml:space="preserve">uelle </w:t>
-      </w:r>
-      <w:proofErr w:type="spellStart"/>
-      <w:r>
-        <w:t>ReactionTask</w:t>
-      </w:r>
-      <w:proofErr w:type="spellEnd"/>
-      <w:r>
-        <w:t xml:space="preserve"> ersetzen</w:t>
-      </w:r>
-      <w:r>
-        <w:t>.</w:t>
-      </w:r>
-    </w:p>
-    <w:p>
-      <w:pPr>
-        <w:pStyle w:val="Listenabsatz"/>
-        <w:numPr>
-          <w:ilvl w:val="0"/>
-          <w:numId w:val="2"/>
-        </w:numPr>
-        <w:spacing w:after="0"/>
-        <w:ind w:left="360"/>
-      </w:pPr>
-      <w:r>
-        <w:t xml:space="preserve">kann </w:t>
-      </w:r>
-      <w:r>
-        <w:t>mitteilen</w:t>
-      </w:r>
-      <w:r>
-        <w:t xml:space="preserve">, ob </w:t>
-      </w:r>
-      <w:r>
-        <w:t xml:space="preserve">aktuell auf </w:t>
-      </w:r>
-      <w:r>
-        <w:t>eine Spielerr</w:t>
-      </w:r>
-      <w:r>
-        <w:t>eaktion gewartet wird</w:t>
-      </w:r>
-      <w:r>
-        <w:t>.</w:t>
-      </w:r>
-    </w:p>
-    <w:p>
-      <w:pPr>
-        <w:pStyle w:val="Listenabsatz"/>
-        <w:numPr>
-          <w:ilvl w:val="0"/>
-          <w:numId w:val="2"/>
-        </w:numPr>
-        <w:spacing w:after="0"/>
-        <w:ind w:left="360"/>
-      </w:pPr>
-      <w:r>
-        <w:t>kann</w:t>
-      </w:r>
-      <w:r>
-        <w:t xml:space="preserve"> prüfen, ob es abgeschlossen</w:t>
-      </w:r>
-      <w:r>
-        <w:t xml:space="preserve"> (beendet)</w:t>
-      </w:r>
-      <w:r>
-        <w:t xml:space="preserve"> ist.</w:t>
-      </w:r>
-      <w:r>
-        <w:t xml:space="preserve"> </w:t>
-      </w:r>
-    </w:p>
-    <w:p>
-      <w:pPr>
-        <w:pStyle w:val="Listenabsatz"/>
-        <w:spacing w:after="0"/>
-        <w:ind w:left="360"/>
-      </w:pPr>
-    </w:p>
-    <w:p>
-      <w:pPr>
-        <w:pStyle w:val="Listenabsatz"/>
-        <w:spacing w:after="0"/>
-        <w:ind w:left="360"/>
-      </w:pPr>
-    </w:p>
-    <w:p>
-      <w:pPr>
-        <w:spacing w:after="0"/>
-        <w:rPr>
-          <w:b/>
-        </w:rPr>
-      </w:pPr>
-      <w:proofErr w:type="spellStart"/>
-      <w:proofErr w:type="gramStart"/>
-      <w:r>
-        <w:rPr>
-          <w:b/>
-        </w:rPr>
-        <w:t>TerminableTaskSubgame</w:t>
-      </w:r>
-      <w:proofErr w:type="spellEnd"/>
-      <w:r>
-        <w:rPr>
-          <w:b/>
-        </w:rPr>
-        <w:t xml:space="preserve"> :</w:t>
-      </w:r>
-      <w:proofErr w:type="gramEnd"/>
-      <w:r>
-        <w:rPr>
-          <w:b/>
-        </w:rPr>
-        <w:t xml:space="preserve"> </w:t>
-      </w:r>
-      <w:proofErr w:type="spellStart"/>
-      <w:r>
-        <w:rPr>
-          <w:b/>
-        </w:rPr>
-        <w:t>Subgame</w:t>
-      </w:r>
-      <w:proofErr w:type="spellEnd"/>
-    </w:p>
-    <w:p>
-      <w:pPr>
-        <w:spacing w:after="0"/>
-      </w:pPr>
-    </w:p>
-    <w:p>
-      <w:pPr>
-        <w:spacing w:after="0"/>
-        <w:ind w:left="708"/>
-        <w:rPr>
-          <w:i/>
-        </w:rPr>
-      </w:pPr>
-      <w:r>
-        <w:rPr>
-          <w:i/>
-        </w:rPr>
-        <w:t xml:space="preserve">Ein </w:t>
-      </w:r>
-      <w:proofErr w:type="spellStart"/>
-      <w:r>
-        <w:rPr>
-          <w:i/>
-        </w:rPr>
-        <w:t>TerminableTaskSubgame</w:t>
-      </w:r>
-      <w:proofErr w:type="spellEnd"/>
-      <w:r>
-        <w:rPr>
-          <w:i/>
-        </w:rPr>
-        <w:t xml:space="preserve"> ist ein </w:t>
-      </w:r>
-      <w:proofErr w:type="spellStart"/>
-      <w:r>
-        <w:rPr>
-          <w:i/>
-        </w:rPr>
-        <w:t>Subgame</w:t>
-      </w:r>
-      <w:proofErr w:type="spellEnd"/>
-      <w:r>
-        <w:rPr>
-          <w:i/>
-        </w:rPr>
-        <w:t>, das aus zeitlich begrenzten Abschnitten (</w:t>
-      </w:r>
-      <w:proofErr w:type="spellStart"/>
-      <w:r>
-        <w:rPr>
-          <w:i/>
-        </w:rPr>
-        <w:t>ReactionTasks</w:t>
-      </w:r>
-      <w:proofErr w:type="spellEnd"/>
-      <w:r>
-        <w:rPr>
-          <w:i/>
-        </w:rPr>
-        <w:t xml:space="preserve">) besteht. Während der gesamten Anzeigezeit behält die kritische Eigenschaft des </w:t>
-      </w:r>
-      <w:proofErr w:type="spellStart"/>
-      <w:r>
-        <w:rPr>
-          <w:i/>
-        </w:rPr>
-        <w:t>ReactionTasks</w:t>
-      </w:r>
-      <w:proofErr w:type="spellEnd"/>
-      <w:r>
-        <w:rPr>
-          <w:i/>
-        </w:rPr>
-        <w:t xml:space="preserve"> seinen Zustand bei.</w:t>
-      </w:r>
-    </w:p>
-    <w:p>
-      <w:pPr>
-        <w:spacing w:after="0"/>
-        <w:ind w:left="708"/>
-        <w:rPr>
-          <w:i/>
-        </w:rPr>
-      </w:pPr>
-    </w:p>
-    <w:p>
-      <w:pPr>
-        <w:pStyle w:val="Listenabsatz"/>
-        <w:numPr>
-          <w:ilvl w:val="0"/>
-          <w:numId w:val="2"/>
-        </w:numPr>
-        <w:spacing w:after="0"/>
-        <w:ind w:left="360"/>
-      </w:pPr>
-      <w:r>
-        <w:t xml:space="preserve">besitzt ein aktuelles </w:t>
-      </w:r>
-      <w:proofErr w:type="spellStart"/>
-      <w:r>
-        <w:t>TerminableReactionTask</w:t>
-      </w:r>
-      <w:proofErr w:type="spellEnd"/>
-      <w:r>
-        <w:t>.</w:t>
-      </w:r>
-      <w:r>
-        <w:t xml:space="preserve"> </w:t>
-      </w:r>
-    </w:p>
-    <w:p>
-      <w:pPr>
-        <w:pStyle w:val="Listenabsatz"/>
-        <w:numPr>
-          <w:ilvl w:val="0"/>
-          <w:numId w:val="2"/>
-        </w:numPr>
-        <w:spacing w:after="0"/>
-        <w:ind w:left="360"/>
-      </w:pPr>
-      <w:r>
-        <w:t xml:space="preserve">kann prüfen, ob das aktuelle </w:t>
-      </w:r>
-      <w:proofErr w:type="spellStart"/>
-      <w:r>
-        <w:t>TerminableReactionTask</w:t>
-      </w:r>
-      <w:proofErr w:type="spellEnd"/>
-      <w:r>
-        <w:t xml:space="preserve"> </w:t>
-      </w:r>
       <w:r>
         <w:t>abgelaufen ist.</w:t>
       </w:r>
@@ -972,8 +884,6 @@
           <w:b/>
         </w:rPr>
       </w:pPr>
-      <w:proofErr w:type="spellStart"/>
-      <w:proofErr w:type="gramStart"/>
       <w:r>
         <w:rPr>
           <w:b/>
@@ -981,32 +891,88 @@
         <w:lastRenderedPageBreak/>
         <w:t>IndefiniteTaskSubgame</w:t>
       </w:r>
-      <w:proofErr w:type="spellEnd"/>
-      <w:r>
-        <w:rPr>
-          <w:b/>
-        </w:rPr>
-        <w:t xml:space="preserve"> :</w:t>
-      </w:r>
-      <w:proofErr w:type="gramEnd"/>
-      <w:r>
-        <w:rPr>
-          <w:b/>
-        </w:rPr>
+      <w:r>
+        <w:rPr>
+          <w:b/>
+        </w:rPr>
+        <w:t xml:space="preserve"> : Subgame</w:t>
+      </w:r>
+    </w:p>
+    <w:p>
+      <w:pPr>
+        <w:spacing w:after="0"/>
+      </w:pPr>
+    </w:p>
+    <w:p>
+      <w:pPr>
+        <w:spacing w:after="0"/>
+        <w:ind w:left="708"/>
+        <w:rPr>
+          <w:i/>
+        </w:rPr>
+      </w:pPr>
+      <w:r>
+        <w:rPr>
+          <w:i/>
+        </w:rPr>
+        <w:t>Ein IndefiniteTaskSubgame ist ein Subgame, das aus zeitlich unbegrenzten ReactionTasks besteht. Seine ReactionTasks bleiben solange angezeigt, bis ein Spieler reagiert. Während der Anzeigezeit des ReactionTasks verändert sich dessen kritische Eigenschaft ein- oder mehrmalig.</w:t>
+      </w:r>
+    </w:p>
+    <w:p>
+      <w:pPr>
+        <w:spacing w:after="0"/>
+        <w:ind w:left="708"/>
+        <w:rPr>
+          <w:i/>
+        </w:rPr>
+      </w:pPr>
+    </w:p>
+    <w:p>
+      <w:pPr>
+        <w:pStyle w:val="Listenabsatz"/>
+        <w:numPr>
+          <w:ilvl w:val="0"/>
+          <w:numId w:val="7"/>
+        </w:numPr>
+        <w:spacing w:after="0"/>
+      </w:pPr>
+      <w:r>
+        <w:t>besitzt ein aktuelles IndefiniteReactionTask.</w:t>
+      </w:r>
+      <w:r>
         <w:t xml:space="preserve"> </w:t>
       </w:r>
-      <w:proofErr w:type="spellStart"/>
-      <w:r>
-        <w:rPr>
-          <w:b/>
-        </w:rPr>
-        <w:t>Subgame</w:t>
-      </w:r>
-      <w:proofErr w:type="spellEnd"/>
-    </w:p>
-    <w:p>
-      <w:pPr>
-        <w:spacing w:after="0"/>
+    </w:p>
+    <w:p>
+      <w:pPr>
+        <w:spacing w:after="0"/>
+      </w:pPr>
+    </w:p>
+    <w:p>
+      <w:pPr>
+        <w:spacing w:after="0"/>
+      </w:pPr>
+    </w:p>
+    <w:p>
+      <w:pPr>
+        <w:spacing w:after="0"/>
+        <w:rPr>
+          <w:b/>
+        </w:rPr>
+      </w:pPr>
+      <w:r>
+        <w:rPr>
+          <w:b/>
+        </w:rPr>
+        <w:t>ReactionTask</w:t>
+      </w:r>
+    </w:p>
+    <w:p>
+      <w:pPr>
+        <w:spacing w:after="0"/>
+        <w:rPr>
+          <w:b/>
+        </w:rPr>
       </w:pPr>
     </w:p>
     <w:p>
@@ -1021,77 +987,13 @@
         <w:rPr>
           <w:i/>
         </w:rPr>
-        <w:t xml:space="preserve">Ein </w:t>
-      </w:r>
-      <w:proofErr w:type="spellStart"/>
-      <w:r>
-        <w:rPr>
-          <w:i/>
-        </w:rPr>
-        <w:t>IndefiniteTaskSubgame</w:t>
-      </w:r>
-      <w:proofErr w:type="spellEnd"/>
-      <w:r>
-        <w:rPr>
-          <w:i/>
-        </w:rPr>
-        <w:t xml:space="preserve"> ist ein </w:t>
-      </w:r>
-      <w:proofErr w:type="spellStart"/>
-      <w:r>
-        <w:rPr>
-          <w:i/>
-        </w:rPr>
-        <w:t>Subgame</w:t>
-      </w:r>
-      <w:proofErr w:type="spellEnd"/>
-      <w:r>
-        <w:rPr>
-          <w:i/>
-        </w:rPr>
-        <w:t xml:space="preserve">, das aus zeitlich unbegrenzten </w:t>
-      </w:r>
-      <w:proofErr w:type="spellStart"/>
-      <w:r>
-        <w:rPr>
-          <w:i/>
-        </w:rPr>
-        <w:t>ReactionTasks</w:t>
-      </w:r>
-      <w:proofErr w:type="spellEnd"/>
-      <w:r>
-        <w:rPr>
-          <w:i/>
-        </w:rPr>
-        <w:t xml:space="preserve"> besteht. Seine </w:t>
-      </w:r>
-      <w:proofErr w:type="spellStart"/>
-      <w:r>
-        <w:rPr>
-          <w:i/>
-        </w:rPr>
-        <w:t>ReactionTasks</w:t>
-      </w:r>
-      <w:proofErr w:type="spellEnd"/>
-      <w:r>
-        <w:rPr>
-          <w:i/>
-        </w:rPr>
-        <w:t xml:space="preserve"> bleiben solange angezeigt, bis ein Spieler reagiert. Während der Anzeigezeit des </w:t>
-      </w:r>
-      <w:proofErr w:type="spellStart"/>
-      <w:r>
-        <w:rPr>
-          <w:i/>
-        </w:rPr>
-        <w:t>ReactionTasks</w:t>
-      </w:r>
-      <w:proofErr w:type="spellEnd"/>
-      <w:r>
-        <w:rPr>
-          <w:i/>
-        </w:rPr>
-        <w:t xml:space="preserve"> verändert sich dessen kritische Eigenschaft ein- oder mehrmalig.</w:t>
+        <w:t>Ein ReactionTask ist ein einzelner Abschnitt eines Subgames.</w:t>
+      </w:r>
+      <w:r>
+        <w:rPr>
+          <w:i/>
+        </w:rPr>
+        <w:t xml:space="preserve"> Während seiner Anzeige können die Spieler auf Selbiges reagieren. Je nachdem, ob es die gesuchte Eigenschaft im Moment der Spielerreaktion besitzt oder nicht, werden dem reagierenden Spieler Punkte hinzugefügt oder abgezogen.</w:t>
       </w:r>
     </w:p>
     <w:p>
@@ -1108,553 +1010,299 @@
         <w:pStyle w:val="Listenabsatz"/>
         <w:numPr>
           <w:ilvl w:val="0"/>
-          <w:numId w:val="7"/>
-        </w:numPr>
-        <w:spacing w:after="0"/>
-      </w:pPr>
-      <w:r>
-        <w:t xml:space="preserve">besitzt ein aktuelles </w:t>
-      </w:r>
-      <w:proofErr w:type="spellStart"/>
-      <w:r>
-        <w:t>IndefiniteReactionTask</w:t>
-      </w:r>
-      <w:proofErr w:type="spellEnd"/>
+          <w:numId w:val="3"/>
+        </w:numPr>
+        <w:spacing w:after="0"/>
+        <w:ind w:left="360"/>
+      </w:pPr>
+      <w:r>
+        <w:t>besitzt</w:t>
+      </w:r>
+      <w:r>
+        <w:t xml:space="preserve"> die gesuchte Eigenschaft </w:t>
+      </w:r>
+      <w:r>
+        <w:t xml:space="preserve">oder </w:t>
+      </w:r>
+      <w:r>
+        <w:t xml:space="preserve">besitzt </w:t>
+      </w:r>
+      <w:r>
+        <w:t>sie nicht</w:t>
+      </w:r>
+      <w:r>
+        <w:t xml:space="preserve"> (ist im geforderten Zustand)</w:t>
+      </w:r>
       <w:r>
         <w:t>.</w:t>
       </w:r>
-      <w:r>
+    </w:p>
+    <w:p>
+      <w:pPr>
+        <w:spacing w:after="0"/>
+      </w:pPr>
+    </w:p>
+    <w:p>
+      <w:pPr>
+        <w:spacing w:after="0"/>
+      </w:pPr>
+    </w:p>
+    <w:p>
+      <w:pPr>
+        <w:spacing w:after="0"/>
+        <w:rPr>
+          <w:b/>
+        </w:rPr>
+      </w:pPr>
+      <w:r>
+        <w:rPr>
+          <w:b/>
+        </w:rPr>
+        <w:t>Terminable</w:t>
+      </w:r>
+      <w:r>
+        <w:rPr>
+          <w:b/>
+        </w:rPr>
+        <w:t>ReactionTask</w:t>
+      </w:r>
+      <w:r>
+        <w:rPr>
+          <w:b/>
+        </w:rPr>
+        <w:t xml:space="preserve"> : ReactionTask</w:t>
+      </w:r>
+    </w:p>
+    <w:p>
+      <w:pPr>
+        <w:spacing w:after="0"/>
+        <w:rPr>
+          <w:b/>
+        </w:rPr>
+      </w:pPr>
+    </w:p>
+    <w:p>
+      <w:pPr>
+        <w:spacing w:after="0"/>
+        <w:ind w:left="708"/>
+        <w:rPr>
+          <w:i/>
+        </w:rPr>
+      </w:pPr>
+      <w:r>
+        <w:rPr>
+          <w:i/>
+        </w:rPr>
+        <w:t>Ein BoundedReactionTask ist ein zeitlich begrenzter Abschnitt eines Subgames.</w:t>
+      </w:r>
+      <w:r>
+        <w:rPr>
+          <w:i/>
+        </w:rPr>
+        <w:t xml:space="preserve"> Während seiner gesamten Anzeigezeit behält die kritische Eigenschaft ihren Zustand bei.</w:t>
+      </w:r>
+    </w:p>
+    <w:p>
+      <w:pPr>
+        <w:spacing w:after="0"/>
+        <w:ind w:left="708"/>
+        <w:rPr>
+          <w:i/>
+        </w:rPr>
+      </w:pPr>
+    </w:p>
+    <w:p>
+      <w:pPr>
+        <w:pStyle w:val="Listenabsatz"/>
+        <w:numPr>
+          <w:ilvl w:val="0"/>
+          <w:numId w:val="4"/>
+        </w:numPr>
+        <w:spacing w:after="0"/>
+        <w:ind w:left="360"/>
+      </w:pPr>
+      <w:r>
+        <w:t>besitzen alle eine gemeinsame Anzeigedauer bis zu ihrem Ablauf.</w:t>
+      </w:r>
+    </w:p>
+    <w:p>
+      <w:pPr>
+        <w:pStyle w:val="Listenabsatz"/>
+        <w:numPr>
+          <w:ilvl w:val="0"/>
+          <w:numId w:val="4"/>
+        </w:numPr>
+        <w:spacing w:after="0"/>
+        <w:ind w:left="360"/>
+      </w:pPr>
+      <w:r>
+        <w:t>besitzt eine bisherige Anzeigedauer.</w:t>
+      </w:r>
+    </w:p>
+    <w:p>
+      <w:pPr>
+        <w:pStyle w:val="Listenabsatz"/>
+        <w:numPr>
+          <w:ilvl w:val="0"/>
+          <w:numId w:val="4"/>
+        </w:numPr>
+        <w:spacing w:after="0"/>
+        <w:ind w:left="360"/>
+      </w:pPr>
+      <w:r>
+        <w:t>Kann prüfen, ob es selbst abgelaufen ist.</w:t>
+      </w:r>
+    </w:p>
+    <w:p>
+      <w:pPr>
+        <w:spacing w:after="0"/>
+      </w:pPr>
+    </w:p>
+    <w:p>
+      <w:pPr>
+        <w:spacing w:after="0"/>
+      </w:pPr>
+    </w:p>
+    <w:p>
+      <w:pPr>
+        <w:spacing w:after="0"/>
+        <w:rPr>
+          <w:b/>
+        </w:rPr>
+      </w:pPr>
+      <w:r>
+        <w:rPr>
+          <w:b/>
+        </w:rPr>
+        <w:t>Indefinite</w:t>
+      </w:r>
+      <w:r>
+        <w:rPr>
+          <w:b/>
+        </w:rPr>
+        <w:t>ReactionTask</w:t>
+      </w:r>
+      <w:r>
+        <w:rPr>
+          <w:b/>
+        </w:rPr>
+        <w:t xml:space="preserve"> : ReactionTask</w:t>
+      </w:r>
+    </w:p>
+    <w:p>
+      <w:pPr>
+        <w:spacing w:after="0"/>
+        <w:rPr>
+          <w:b/>
+        </w:rPr>
+      </w:pPr>
+    </w:p>
+    <w:p>
+      <w:pPr>
+        <w:spacing w:after="0"/>
+        <w:ind w:left="708"/>
+        <w:rPr>
+          <w:i/>
+        </w:rPr>
+      </w:pPr>
+      <w:r>
+        <w:rPr>
+          <w:i/>
+        </w:rPr>
+        <w:t>Ein Unbounded</w:t>
+      </w:r>
+      <w:r>
+        <w:rPr>
+          <w:i/>
+        </w:rPr>
+        <w:t>ReactionTask ist ein zeitlich unbegrenzter Abschnitt eines Subgames. Er bleibt solange angezeigt, bis ein Spieler reagiert. Während seiner Anzeigezeit verändert sich der Zustand der kritischen Eigenschaft ein- oder mehrmalig.</w:t>
+      </w:r>
+    </w:p>
+    <w:p>
+      <w:pPr>
+        <w:spacing w:after="0"/>
+        <w:ind w:left="708"/>
+        <w:rPr>
+          <w:i/>
+        </w:rPr>
+      </w:pPr>
+    </w:p>
+    <w:p>
+      <w:pPr>
+        <w:spacing w:after="0"/>
+      </w:pPr>
+    </w:p>
+    <w:p>
+      <w:pPr>
+        <w:spacing w:after="0"/>
+        <w:rPr>
+          <w:b/>
+        </w:rPr>
+      </w:pPr>
+      <w:r>
+        <w:rPr>
+          <w:b/>
+        </w:rPr>
+        <w:t>Player</w:t>
+      </w:r>
+      <w:r>
+        <w:rPr>
+          <w:b/>
+        </w:rPr>
+        <w:t xml:space="preserve"> : MonoBehaviour</w:t>
+      </w:r>
+    </w:p>
+    <w:p>
+      <w:pPr>
+        <w:spacing w:after="0"/>
+        <w:rPr>
+          <w:b/>
+        </w:rPr>
+      </w:pPr>
+    </w:p>
+    <w:p>
+      <w:pPr>
+        <w:spacing w:after="0"/>
+        <w:ind w:left="708"/>
+        <w:rPr>
+          <w:i/>
+        </w:rPr>
+      </w:pPr>
+      <w:r>
+        <w:rPr>
+          <w:i/>
+        </w:rPr>
+        <w:t xml:space="preserve">Ein Player ist das </w:t>
+      </w:r>
+      <w:r>
+        <w:rPr>
+          <w:i/>
+        </w:rPr>
+        <w:t>Spielobjekt</w:t>
+      </w:r>
+      <w:r>
+        <w:rPr>
+          <w:i/>
+        </w:rPr>
+        <w:t xml:space="preserve"> eines teilnehmenden Spie</w:t>
+      </w:r>
+      <w:r>
+        <w:rPr>
+          <w:i/>
+        </w:rPr>
+        <w:t>lers. Dieser reagiert über seinen Button</w:t>
+      </w:r>
+      <w:r>
+        <w:rPr>
+          <w:i/>
+        </w:rPr>
         <w:t xml:space="preserve"> </w:t>
       </w:r>
-    </w:p>
-    <w:p>
-      <w:pPr>
-        <w:spacing w:after="0"/>
-      </w:pPr>
-    </w:p>
-    <w:p>
-      <w:pPr>
-        <w:spacing w:after="0"/>
-      </w:pPr>
-    </w:p>
-    <w:p>
-      <w:pPr>
-        <w:spacing w:after="0"/>
-        <w:rPr>
-          <w:b/>
-        </w:rPr>
-      </w:pPr>
-      <w:proofErr w:type="spellStart"/>
-      <w:r>
-        <w:rPr>
-          <w:b/>
-        </w:rPr>
-        <w:t>ReactionTask</w:t>
-      </w:r>
-      <w:proofErr w:type="spellEnd"/>
-    </w:p>
-    <w:p>
-      <w:pPr>
-        <w:spacing w:after="0"/>
-        <w:rPr>
-          <w:b/>
-        </w:rPr>
-      </w:pPr>
-    </w:p>
-    <w:p>
-      <w:pPr>
-        <w:spacing w:after="0"/>
-        <w:ind w:left="708"/>
-        <w:rPr>
-          <w:i/>
-        </w:rPr>
-      </w:pPr>
-      <w:r>
-        <w:rPr>
-          <w:i/>
-        </w:rPr>
-        <w:t xml:space="preserve">Ein </w:t>
-      </w:r>
-      <w:proofErr w:type="spellStart"/>
-      <w:r>
-        <w:rPr>
-          <w:i/>
-        </w:rPr>
-        <w:t>ReactionTask</w:t>
-      </w:r>
-      <w:proofErr w:type="spellEnd"/>
-      <w:r>
-        <w:rPr>
-          <w:i/>
-        </w:rPr>
-        <w:t xml:space="preserve"> ist ein einzelner Abschnitt eines </w:t>
-      </w:r>
-      <w:proofErr w:type="spellStart"/>
-      <w:r>
-        <w:rPr>
-          <w:i/>
-        </w:rPr>
-        <w:t>Subgames</w:t>
-      </w:r>
-      <w:proofErr w:type="spellEnd"/>
-      <w:r>
-        <w:rPr>
-          <w:i/>
-        </w:rPr>
-        <w:t>.</w:t>
-      </w:r>
-      <w:r>
-        <w:rPr>
-          <w:i/>
-        </w:rPr>
-        <w:t xml:space="preserve"> Während seiner Anzeige können die Spieler auf Selbiges reagieren. Je nachdem, ob es die gesuchte Eigenschaft im Moment der Spielerreaktion besitzt oder nicht, werden dem reagierenden Spieler Punkte hinzugefügt oder abgezogen.</w:t>
-      </w:r>
-    </w:p>
-    <w:p>
-      <w:pPr>
-        <w:spacing w:after="0"/>
-        <w:ind w:left="708"/>
-        <w:rPr>
-          <w:i/>
-        </w:rPr>
-      </w:pPr>
-    </w:p>
-    <w:p>
-      <w:pPr>
-        <w:pStyle w:val="Listenabsatz"/>
-        <w:numPr>
-          <w:ilvl w:val="0"/>
-          <w:numId w:val="3"/>
-        </w:numPr>
-        <w:spacing w:after="0"/>
-        <w:ind w:left="360"/>
-      </w:pPr>
-      <w:r>
-        <w:t>besitzt</w:t>
-      </w:r>
-      <w:r>
-        <w:t xml:space="preserve"> die gesuchte Eigenschaft </w:t>
-      </w:r>
-      <w:r>
-        <w:t xml:space="preserve">oder </w:t>
-      </w:r>
-      <w:r>
-        <w:t xml:space="preserve">besitzt </w:t>
-      </w:r>
-      <w:r>
-        <w:t>sie nicht</w:t>
-      </w:r>
-      <w:r>
-        <w:t xml:space="preserve"> (ist im geforderten Zustand)</w:t>
-      </w:r>
-      <w:r>
-        <w:t>.</w:t>
-      </w:r>
-    </w:p>
-    <w:p>
-      <w:pPr>
-        <w:spacing w:after="0"/>
-      </w:pPr>
-    </w:p>
-    <w:p>
-      <w:pPr>
-        <w:spacing w:after="0"/>
-      </w:pPr>
-    </w:p>
-    <w:p>
-      <w:pPr>
-        <w:spacing w:after="0"/>
-        <w:rPr>
-          <w:b/>
-        </w:rPr>
-      </w:pPr>
-      <w:proofErr w:type="spellStart"/>
-      <w:proofErr w:type="gramStart"/>
-      <w:r>
-        <w:rPr>
-          <w:b/>
-        </w:rPr>
-        <w:t>Terminable</w:t>
-      </w:r>
-      <w:r>
-        <w:rPr>
-          <w:b/>
-        </w:rPr>
-        <w:t>ReactionTask</w:t>
-      </w:r>
-      <w:proofErr w:type="spellEnd"/>
-      <w:r>
-        <w:rPr>
-          <w:b/>
-        </w:rPr>
-        <w:t xml:space="preserve"> :</w:t>
-      </w:r>
-      <w:proofErr w:type="gramEnd"/>
-      <w:r>
-        <w:rPr>
-          <w:b/>
-        </w:rPr>
-        <w:t xml:space="preserve"> </w:t>
-      </w:r>
-      <w:proofErr w:type="spellStart"/>
-      <w:r>
-        <w:rPr>
-          <w:b/>
-        </w:rPr>
-        <w:t>ReactionTask</w:t>
-      </w:r>
-      <w:proofErr w:type="spellEnd"/>
-    </w:p>
-    <w:p>
-      <w:pPr>
-        <w:spacing w:after="0"/>
-        <w:rPr>
-          <w:b/>
-        </w:rPr>
-      </w:pPr>
-    </w:p>
-    <w:p>
-      <w:pPr>
-        <w:spacing w:after="0"/>
-        <w:ind w:left="708"/>
-        <w:rPr>
-          <w:i/>
-        </w:rPr>
-      </w:pPr>
-      <w:r>
-        <w:rPr>
-          <w:i/>
-        </w:rPr>
-        <w:t xml:space="preserve">Ein </w:t>
-      </w:r>
-      <w:proofErr w:type="spellStart"/>
-      <w:r>
-        <w:rPr>
-          <w:i/>
-        </w:rPr>
-        <w:t>BoundedReactionTask</w:t>
-      </w:r>
-      <w:proofErr w:type="spellEnd"/>
-      <w:r>
-        <w:rPr>
-          <w:i/>
-        </w:rPr>
-        <w:t xml:space="preserve"> ist ein zeitlich begrenzter Abschnitt eines </w:t>
-      </w:r>
-      <w:proofErr w:type="spellStart"/>
-      <w:r>
-        <w:rPr>
-          <w:i/>
-        </w:rPr>
-        <w:t>Subgames</w:t>
-      </w:r>
-      <w:proofErr w:type="spellEnd"/>
-      <w:r>
-        <w:rPr>
-          <w:i/>
-        </w:rPr>
-        <w:t>.</w:t>
-      </w:r>
-      <w:r>
-        <w:rPr>
-          <w:i/>
-        </w:rPr>
-        <w:t xml:space="preserve"> Während seiner gesamten Anzeigezeit behält die kritische Eigenschaft ihren Zustand bei.</w:t>
-      </w:r>
-    </w:p>
-    <w:p>
-      <w:pPr>
-        <w:spacing w:after="0"/>
-        <w:ind w:left="708"/>
-        <w:rPr>
-          <w:i/>
-        </w:rPr>
-      </w:pPr>
-    </w:p>
-    <w:p>
-      <w:pPr>
-        <w:pStyle w:val="Listenabsatz"/>
-        <w:numPr>
-          <w:ilvl w:val="0"/>
-          <w:numId w:val="4"/>
-        </w:numPr>
-        <w:spacing w:after="0"/>
-        <w:ind w:left="360"/>
-      </w:pPr>
-      <w:r>
-        <w:t>besitzen alle eine gemeinsame Anzeigedauer bis zu ihrem Ablauf.</w:t>
-      </w:r>
-    </w:p>
-    <w:p>
-      <w:pPr>
-        <w:pStyle w:val="Listenabsatz"/>
-        <w:numPr>
-          <w:ilvl w:val="0"/>
-          <w:numId w:val="4"/>
-        </w:numPr>
-        <w:spacing w:after="0"/>
-        <w:ind w:left="360"/>
-      </w:pPr>
-      <w:r>
-        <w:t>besitzt eine bisherige Anzeigedauer.</w:t>
-      </w:r>
-    </w:p>
-    <w:p>
-      <w:pPr>
-        <w:pStyle w:val="Listenabsatz"/>
-        <w:numPr>
-          <w:ilvl w:val="0"/>
-          <w:numId w:val="4"/>
-        </w:numPr>
-        <w:spacing w:after="0"/>
-        <w:ind w:left="360"/>
-      </w:pPr>
-      <w:r>
-        <w:t>Kann prüfen, ob es selbst abgelaufen ist.</w:t>
-      </w:r>
-    </w:p>
-    <w:p>
-      <w:pPr>
-        <w:spacing w:after="0"/>
-      </w:pPr>
-    </w:p>
-    <w:p>
-      <w:pPr>
-        <w:spacing w:after="0"/>
-      </w:pPr>
-      <w:bookmarkStart w:id="0" w:name="_GoBack"/>
-      <w:bookmarkEnd w:id="0"/>
-    </w:p>
-    <w:p>
-      <w:pPr>
-        <w:spacing w:after="0"/>
-        <w:rPr>
-          <w:b/>
-        </w:rPr>
-      </w:pPr>
-      <w:proofErr w:type="spellStart"/>
-      <w:proofErr w:type="gramStart"/>
-      <w:r>
-        <w:rPr>
-          <w:b/>
-        </w:rPr>
-        <w:t>Indefinite</w:t>
-      </w:r>
-      <w:r>
-        <w:rPr>
-          <w:b/>
-        </w:rPr>
-        <w:t>ReactionTask</w:t>
-      </w:r>
-      <w:proofErr w:type="spellEnd"/>
-      <w:r>
-        <w:rPr>
-          <w:b/>
-        </w:rPr>
-        <w:t xml:space="preserve"> :</w:t>
-      </w:r>
-      <w:proofErr w:type="gramEnd"/>
-      <w:r>
-        <w:rPr>
-          <w:b/>
-        </w:rPr>
-        <w:t xml:space="preserve"> </w:t>
-      </w:r>
-      <w:proofErr w:type="spellStart"/>
-      <w:r>
-        <w:rPr>
-          <w:b/>
-        </w:rPr>
-        <w:t>ReactionTask</w:t>
-      </w:r>
-      <w:proofErr w:type="spellEnd"/>
-    </w:p>
-    <w:p>
-      <w:pPr>
-        <w:spacing w:after="0"/>
-        <w:rPr>
-          <w:b/>
-        </w:rPr>
-      </w:pPr>
-    </w:p>
-    <w:p>
-      <w:pPr>
-        <w:spacing w:after="0"/>
-        <w:ind w:left="708"/>
-        <w:rPr>
-          <w:i/>
-        </w:rPr>
-      </w:pPr>
-      <w:r>
-        <w:rPr>
-          <w:i/>
-        </w:rPr>
-        <w:t xml:space="preserve">Ein </w:t>
-      </w:r>
-      <w:proofErr w:type="spellStart"/>
-      <w:r>
-        <w:rPr>
-          <w:i/>
-        </w:rPr>
-        <w:t>Unbounded</w:t>
-      </w:r>
-      <w:r>
-        <w:rPr>
-          <w:i/>
-        </w:rPr>
-        <w:t>ReactionTask</w:t>
-      </w:r>
-      <w:proofErr w:type="spellEnd"/>
-      <w:r>
-        <w:rPr>
-          <w:i/>
-        </w:rPr>
-        <w:t xml:space="preserve"> ist ein zeitlich unbegrenzter Abschnitt eines </w:t>
-      </w:r>
-      <w:proofErr w:type="spellStart"/>
-      <w:r>
-        <w:rPr>
-          <w:i/>
-        </w:rPr>
-        <w:t>Subgames</w:t>
-      </w:r>
-      <w:proofErr w:type="spellEnd"/>
-      <w:r>
-        <w:rPr>
-          <w:i/>
-        </w:rPr>
-        <w:t>. Er bleibt solange angezeigt, bis ein Spieler reagiert. Während seiner Anzeigezeit verändert sich der Zustand der kritischen Eigenschaft ein- oder mehrmalig.</w:t>
-      </w:r>
-    </w:p>
-    <w:p>
-      <w:pPr>
-        <w:spacing w:after="0"/>
-        <w:ind w:left="708"/>
-        <w:rPr>
-          <w:i/>
-        </w:rPr>
-      </w:pPr>
-    </w:p>
-    <w:p>
-      <w:pPr>
-        <w:spacing w:after="0"/>
-      </w:pPr>
-    </w:p>
-    <w:p>
-      <w:pPr>
-        <w:spacing w:after="0"/>
-        <w:rPr>
-          <w:b/>
-        </w:rPr>
-      </w:pPr>
-      <w:proofErr w:type="gramStart"/>
-      <w:r>
-        <w:rPr>
-          <w:b/>
-        </w:rPr>
-        <w:t>Player</w:t>
-      </w:r>
-      <w:r>
-        <w:rPr>
-          <w:b/>
-        </w:rPr>
-        <w:t xml:space="preserve"> :</w:t>
-      </w:r>
-      <w:proofErr w:type="gramEnd"/>
-      <w:r>
-        <w:rPr>
-          <w:b/>
-        </w:rPr>
-        <w:t xml:space="preserve"> </w:t>
-      </w:r>
-      <w:proofErr w:type="spellStart"/>
-      <w:r>
-        <w:rPr>
-          <w:b/>
-        </w:rPr>
-        <w:t>MonoBehaviour</w:t>
-      </w:r>
-      <w:proofErr w:type="spellEnd"/>
-    </w:p>
-    <w:p>
-      <w:pPr>
-        <w:spacing w:after="0"/>
-        <w:rPr>
-          <w:b/>
-        </w:rPr>
-      </w:pPr>
-    </w:p>
-    <w:p>
-      <w:pPr>
-        <w:spacing w:after="0"/>
-        <w:ind w:left="708"/>
-        <w:rPr>
-          <w:i/>
-        </w:rPr>
-      </w:pPr>
-      <w:r>
-        <w:rPr>
-          <w:i/>
-        </w:rPr>
-        <w:t xml:space="preserve">Ein Player ist das </w:t>
-      </w:r>
-      <w:r>
-        <w:rPr>
-          <w:i/>
-        </w:rPr>
-        <w:t>Spielobjekt</w:t>
-      </w:r>
-      <w:r>
-        <w:rPr>
-          <w:i/>
-        </w:rPr>
-        <w:t xml:space="preserve"> eines teilnehmenden Spie</w:t>
-      </w:r>
-      <w:r>
-        <w:rPr>
-          <w:i/>
-        </w:rPr>
-        <w:t>lers. Dieser reagiert über seinen Button</w:t>
-      </w:r>
-      <w:r>
-        <w:rPr>
-          <w:i/>
-        </w:rPr>
-        <w:t xml:space="preserve"> </w:t>
-      </w:r>
-      <w:r>
-        <w:rPr>
-          <w:i/>
-        </w:rPr>
-        <w:t xml:space="preserve">auf die einzelnen </w:t>
-      </w:r>
-      <w:proofErr w:type="spellStart"/>
-      <w:r>
-        <w:rPr>
-          <w:i/>
-        </w:rPr>
-        <w:t>ReactionTasks</w:t>
-      </w:r>
-      <w:proofErr w:type="spellEnd"/>
-      <w:r>
-        <w:rPr>
-          <w:i/>
-        </w:rPr>
-        <w:t xml:space="preserve"> und bekommt über einen Text und das Aussehen seines Buttons Rückmeldungen vom </w:t>
-      </w:r>
-      <w:proofErr w:type="spellStart"/>
-      <w:r>
-        <w:rPr>
-          <w:i/>
-        </w:rPr>
-        <w:t>GameManager</w:t>
-      </w:r>
-      <w:proofErr w:type="spellEnd"/>
-      <w:r>
-        <w:rPr>
-          <w:i/>
-        </w:rPr>
-        <w:t>.</w:t>
+      <w:r>
+        <w:rPr>
+          <w:i/>
+        </w:rPr>
+        <w:t>auf die einzelnen ReactionTasks und bekommt über einen Text und das Aussehen seines Buttons Rückmeldungen vom GameManager.</w:t>
       </w:r>
     </w:p>
     <w:p>
@@ -1906,36 +1554,12 @@
           <w:b/>
         </w:rPr>
       </w:pPr>
-      <w:proofErr w:type="spellStart"/>
-      <w:proofErr w:type="gramStart"/>
-      <w:r>
-        <w:rPr>
-          <w:b/>
-        </w:rPr>
-        <w:t>MenuConfigManager</w:t>
-      </w:r>
-      <w:proofErr w:type="spellEnd"/>
-      <w:r>
-        <w:rPr>
-          <w:b/>
-        </w:rPr>
-        <w:t xml:space="preserve"> :</w:t>
-      </w:r>
-      <w:proofErr w:type="gramEnd"/>
-      <w:r>
-        <w:rPr>
-          <w:b/>
-        </w:rPr>
-        <w:t xml:space="preserve"> </w:t>
-      </w:r>
-      <w:proofErr w:type="spellStart"/>
-      <w:r>
-        <w:rPr>
-          <w:b/>
-        </w:rPr>
-        <w:t>MonoBehaviour</w:t>
-      </w:r>
-      <w:proofErr w:type="spellEnd"/>
+      <w:r>
+        <w:rPr>
+          <w:b/>
+        </w:rPr>
+        <w:t>MenuConfigManager : MonoBehaviour</w:t>
+      </w:r>
     </w:p>
     <w:p>
       <w:pPr>
@@ -1958,23 +1582,7 @@
         <w:t xml:space="preserve">besitzt eine </w:t>
       </w:r>
       <w:r>
-        <w:t xml:space="preserve">Liste von </w:t>
-      </w:r>
-      <w:proofErr w:type="spellStart"/>
-      <w:r>
-        <w:t>SubgameToggle</w:t>
-      </w:r>
-      <w:proofErr w:type="spellEnd"/>
-      <w:r>
-        <w:t xml:space="preserve">-Objekten, die Informationen über das </w:t>
-      </w:r>
-      <w:proofErr w:type="spellStart"/>
-      <w:r>
-        <w:t>Subgame</w:t>
-      </w:r>
-      <w:proofErr w:type="spellEnd"/>
-      <w:r>
-        <w:t xml:space="preserve"> und die angezeigte Auswahlmöglichkeit enthalten.</w:t>
+        <w:t>Liste von SubgameToggle-Objekten, die Informationen über das Subgame und die angezeigte Auswahlmöglichkeit enthalten.</w:t>
       </w:r>
     </w:p>
     <w:p>
@@ -1987,15 +1595,7 @@
         <w:spacing w:after="0"/>
       </w:pPr>
       <w:r>
-        <w:t xml:space="preserve">besitzt eine Referenz auf die Fläche, auf der die </w:t>
-      </w:r>
-      <w:proofErr w:type="spellStart"/>
-      <w:r>
-        <w:t>Toggles</w:t>
-      </w:r>
-      <w:proofErr w:type="spellEnd"/>
-      <w:r>
-        <w:t xml:space="preserve"> </w:t>
+        <w:t xml:space="preserve">besitzt eine Referenz auf die Fläche, auf der die Toggles </w:t>
       </w:r>
       <w:r>
         <w:t>platziert</w:t>
@@ -2014,29 +1614,13 @@
         <w:spacing w:after="0"/>
       </w:pPr>
       <w:r>
-        <w:t xml:space="preserve">besitzt eine Referenz auf das </w:t>
-      </w:r>
-      <w:proofErr w:type="spellStart"/>
-      <w:r>
-        <w:t>Prefab</w:t>
-      </w:r>
-      <w:proofErr w:type="spellEnd"/>
-      <w:r>
-        <w:t xml:space="preserve"> zum </w:t>
+        <w:t xml:space="preserve">besitzt eine Referenz auf das Prefab zum </w:t>
       </w:r>
       <w:r>
         <w:t>E</w:t>
       </w:r>
       <w:r>
-        <w:t xml:space="preserve">rstellen der </w:t>
-      </w:r>
-      <w:proofErr w:type="spellStart"/>
-      <w:r>
-        <w:t>Toggles</w:t>
-      </w:r>
-      <w:proofErr w:type="spellEnd"/>
-      <w:r>
-        <w:t>.</w:t>
+        <w:t>rstellen der Toggles.</w:t>
       </w:r>
     </w:p>
     <w:p>
@@ -2049,15 +1633,7 @@
         <w:spacing w:after="0"/>
       </w:pPr>
       <w:r>
-        <w:t xml:space="preserve">besitzt die Zahl der maximal ohne Scrollen sichtbaren </w:t>
-      </w:r>
-      <w:proofErr w:type="spellStart"/>
-      <w:r>
-        <w:t>Toggles</w:t>
-      </w:r>
-      <w:proofErr w:type="spellEnd"/>
-      <w:r>
-        <w:t>.</w:t>
+        <w:t>besitzt die Zahl der maximal ohne Scrollen sichtbaren Toggles.</w:t>
       </w:r>
     </w:p>
     <w:p>
@@ -2076,15 +1652,7 @@
         <w:t>der</w:t>
       </w:r>
       <w:r>
-        <w:t xml:space="preserve"> beim Platzieren der </w:t>
-      </w:r>
-      <w:proofErr w:type="spellStart"/>
-      <w:r>
-        <w:t>Toggles</w:t>
-      </w:r>
-      <w:proofErr w:type="spellEnd"/>
-      <w:r>
-        <w:t xml:space="preserve"> </w:t>
+        <w:t xml:space="preserve"> beim Platzieren der Toggles </w:t>
       </w:r>
       <w:r>
         <w:t>angepasst</w:t>
@@ -2134,15 +1702,7 @@
         <w:spacing w:after="0"/>
       </w:pPr>
       <w:r>
-        <w:t xml:space="preserve">kann die Liste verfügbarer </w:t>
-      </w:r>
-      <w:proofErr w:type="spellStart"/>
-      <w:r>
-        <w:t>Subgames</w:t>
-      </w:r>
-      <w:proofErr w:type="spellEnd"/>
-      <w:r>
-        <w:t xml:space="preserve"> laden.</w:t>
+        <w:t>kann die Liste verfügbarer Subgames laden.</w:t>
       </w:r>
     </w:p>
     <w:p>
@@ -2155,23 +1715,7 @@
         <w:spacing w:after="0"/>
       </w:pPr>
       <w:r>
-        <w:t xml:space="preserve">kann aus der Liste der </w:t>
-      </w:r>
-      <w:proofErr w:type="spellStart"/>
-      <w:r>
-        <w:t>Subgames</w:t>
-      </w:r>
-      <w:proofErr w:type="spellEnd"/>
-      <w:r>
-        <w:t xml:space="preserve"> </w:t>
-      </w:r>
-      <w:proofErr w:type="spellStart"/>
-      <w:r>
-        <w:t>Toggles</w:t>
-      </w:r>
-      <w:proofErr w:type="spellEnd"/>
-      <w:r>
-        <w:t xml:space="preserve"> im Einstellungsmenü pla</w:t>
+        <w:t>kann aus der Liste der Subgames Toggles im Einstellungsmenü pla</w:t>
       </w:r>
       <w:r>
         <w:t>t</w:t>
@@ -2190,15 +1734,7 @@
         <w:spacing w:after="0"/>
       </w:pPr>
       <w:r>
-        <w:t xml:space="preserve">kann die getroffene Auswahl an </w:t>
-      </w:r>
-      <w:proofErr w:type="spellStart"/>
-      <w:r>
-        <w:t>Subgames</w:t>
-      </w:r>
-      <w:proofErr w:type="spellEnd"/>
-      <w:r>
-        <w:t xml:space="preserve"> speichern.</w:t>
+        <w:t>kann die getroffene Auswahl an Subgames speichern.</w:t>
       </w:r>
     </w:p>
     <w:p>
@@ -2211,15 +1747,7 @@
         <w:spacing w:after="0"/>
       </w:pPr>
       <w:r>
-        <w:t xml:space="preserve">kann auf die angezeigten </w:t>
-      </w:r>
-      <w:proofErr w:type="spellStart"/>
-      <w:r>
-        <w:t>Toggles</w:t>
-      </w:r>
-      <w:proofErr w:type="spellEnd"/>
-      <w:r>
-        <w:t xml:space="preserve"> eine vor</w:t>
+        <w:t>kann auf die angezeigten Toggles eine vor</w:t>
       </w:r>
       <w:r>
         <w:t xml:space="preserve">her </w:t>
@@ -2251,14 +1779,12 @@
           <w:b/>
         </w:rPr>
       </w:pPr>
-      <w:proofErr w:type="spellStart"/>
       <w:r>
         <w:rPr>
           <w:b/>
         </w:rPr>
         <w:t>XmlReader</w:t>
       </w:r>
-      <w:proofErr w:type="spellEnd"/>
     </w:p>
     <w:p>
       <w:pPr>
@@ -2277,63 +1803,7 @@
         <w:rPr>
           <w:i/>
         </w:rPr>
-        <w:t xml:space="preserve">Ein </w:t>
-      </w:r>
-      <w:proofErr w:type="spellStart"/>
-      <w:r>
-        <w:rPr>
-          <w:i/>
-        </w:rPr>
-        <w:t>XmlReader</w:t>
-      </w:r>
-      <w:proofErr w:type="spellEnd"/>
-      <w:r>
-        <w:rPr>
-          <w:i/>
-        </w:rPr>
-        <w:t xml:space="preserve"> lädt für </w:t>
-      </w:r>
-      <w:proofErr w:type="spellStart"/>
-      <w:r>
-        <w:rPr>
-          <w:i/>
-        </w:rPr>
-        <w:t>Subgames</w:t>
-      </w:r>
-      <w:proofErr w:type="spellEnd"/>
-      <w:r>
-        <w:rPr>
-          <w:i/>
-        </w:rPr>
-        <w:t xml:space="preserve">, deren </w:t>
-      </w:r>
-      <w:proofErr w:type="spellStart"/>
-      <w:r>
-        <w:rPr>
-          <w:i/>
-        </w:rPr>
-        <w:t>ReactionTasks</w:t>
-      </w:r>
-      <w:proofErr w:type="spellEnd"/>
-      <w:r>
-        <w:rPr>
-          <w:i/>
-        </w:rPr>
-        <w:t xml:space="preserve"> auf Inhalten aus XML-Dateien basieren, die benötigten Informationen aus der jeweiligen mit dem </w:t>
-      </w:r>
-      <w:proofErr w:type="spellStart"/>
-      <w:r>
-        <w:rPr>
-          <w:i/>
-        </w:rPr>
-        <w:t>Subgame</w:t>
-      </w:r>
-      <w:proofErr w:type="spellEnd"/>
-      <w:r>
-        <w:rPr>
-          <w:i/>
-        </w:rPr>
-        <w:t xml:space="preserve"> verknüpften XML-Datei.</w:t>
+        <w:t>Ein XmlReader lädt für Subgames, deren ReactionTasks auf Inhalten aus XML-Dateien basieren, die benötigten Informationen aus der jeweiligen mit dem Subgame verknüpften XML-Datei.</w:t>
       </w:r>
     </w:p>
     <w:p>
@@ -2385,15 +1855,7 @@
         <w:t xml:space="preserve">lesen und </w:t>
       </w:r>
       <w:r>
-        <w:t xml:space="preserve">dabei eine zufällige Kombination der </w:t>
-      </w:r>
-      <w:proofErr w:type="spellStart"/>
-      <w:r>
-        <w:t>Kindelemente</w:t>
-      </w:r>
-      <w:proofErr w:type="spellEnd"/>
-      <w:r>
-        <w:t xml:space="preserve"> verschiedener Elemente, sowie eine Angabe, ob diese zum selben Elternelement gehören als Strings zurückgeben.</w:t>
+        <w:t>dabei eine zufällige Kombination der Kindelemente verschiedener Elemente, sowie eine Angabe, ob diese zum selben Elternelement gehören als Strings zurückgeben.</w:t>
       </w:r>
     </w:p>
     <w:p>
@@ -2410,15 +1872,7 @@
         <w:t xml:space="preserve">kann </w:t>
       </w:r>
       <w:r>
-        <w:t xml:space="preserve">aus einer Datei die Namen der verfügbaren </w:t>
-      </w:r>
-      <w:proofErr w:type="spellStart"/>
-      <w:r>
-        <w:t>Subgames</w:t>
-      </w:r>
-      <w:proofErr w:type="spellEnd"/>
-      <w:r>
-        <w:t xml:space="preserve"> laden.</w:t>
+        <w:t>aus einer Datei die Namen der verfügbaren Subgames laden.</w:t>
       </w:r>
     </w:p>
     <w:p>
@@ -2495,23 +1949,7 @@
       </w:pPr>
       <w:r>
         <w:lastRenderedPageBreak/>
-        <w:t xml:space="preserve">Dies kann eine Kombination zweier </w:t>
-      </w:r>
-      <w:proofErr w:type="spellStart"/>
-      <w:r>
-        <w:t>Kindelemente</w:t>
-      </w:r>
-      <w:proofErr w:type="spellEnd"/>
-      <w:r>
-        <w:t xml:space="preserve"> sein, die zusammen auftretend eine Reaktion korrekt machen. Eine andere Art ist eine Kombination eines </w:t>
-      </w:r>
-      <w:proofErr w:type="spellStart"/>
-      <w:r>
-        <w:t>Kindelementes</w:t>
-      </w:r>
-      <w:proofErr w:type="spellEnd"/>
-      <w:r>
-        <w:t xml:space="preserve"> und eines einfachen Wahrheitswertes, der angibt, ob eine Reaktion auf das Element korrekt ist.</w:t>
+        <w:t>Dies kann eine Kombination zweier Kindelemente sein, die zusammen auftretend eine Reaktion korrekt machen. Eine andere Art ist eine Kombination eines Kindelementes und eines einfachen Wahrheitswertes, der angibt, ob eine Reaktion auf das Element korrekt ist.</w:t>
       </w:r>
     </w:p>
     <w:p>
@@ -2536,23 +1974,7 @@
         <w:spacing w:after="0"/>
       </w:pPr>
       <w:r>
-        <w:t xml:space="preserve">Es gibt eine XML-Datei, die für jedes bisher implementierte </w:t>
-      </w:r>
-      <w:proofErr w:type="spellStart"/>
-      <w:r>
-        <w:t>Subgame</w:t>
-      </w:r>
-      <w:proofErr w:type="spellEnd"/>
-      <w:r>
-        <w:t xml:space="preserve"> den Namen seines </w:t>
-      </w:r>
-      <w:proofErr w:type="spellStart"/>
-      <w:r>
-        <w:t>Prefabs</w:t>
-      </w:r>
-      <w:proofErr w:type="spellEnd"/>
-      <w:r>
-        <w:t xml:space="preserve"> und einen zugehörigen, im Auswahlmenü angezeigten Namen enthält. </w:t>
+        <w:t xml:space="preserve">Es gibt eine XML-Datei, die für jedes bisher implementierte Subgame den Namen seines Prefabs und einen zugehörigen, im Auswahlmenü angezeigten Namen enthält. </w:t>
       </w:r>
     </w:p>
     <w:sectPr>

</xml_diff>